<commit_message>
updated supplemental and final, minor tweaks to ms file for submission.
</commit_message>
<xml_diff>
--- a/doc/Junker_temp-energy-flux_appendixS2.docx
+++ b/doc/Junker_temp-energy-flux_appendixS2.docx
@@ -1,557 +1,381 @@
 
 <file path=word/document.xml><?xml version="1.0" encoding="utf-8"?>
-<w:document xmlns:w="http://schemas.openxmlformats.org/wordprocessingml/2006/main" xmlns:m="http://schemas.openxmlformats.org/officeDocument/2006/math" xmlns:r="http://schemas.openxmlformats.org/officeDocument/2006/relationships" xmlns:o="urn:schemas-microsoft-com:office:office" xmlns:v="urn:schemas-microsoft-com:vml" xmlns:w10="urn:schemas-microsoft-com:office:word" xmlns:a="http://schemas.openxmlformats.org/drawingml/2006/main" xmlns:pic="http://schemas.openxmlformats.org/drawingml/2006/picture" xmlns:wp="http://schemas.openxmlformats.org/drawingml/2006/wordprocessingDrawing">
+<w:document xmlns:wpc="http://schemas.microsoft.com/office/word/2010/wordprocessingCanvas" xmlns:cx="http://schemas.microsoft.com/office/drawing/2014/chartex" xmlns:cx1="http://schemas.microsoft.com/office/drawing/2015/9/8/chartex" xmlns:cx2="http://schemas.microsoft.com/office/drawing/2015/10/21/chartex" xmlns:cx3="http://schemas.microsoft.com/office/drawing/2016/5/9/chartex" xmlns:cx4="http://schemas.microsoft.com/office/drawing/2016/5/10/chartex" xmlns:cx5="http://schemas.microsoft.com/office/drawing/2016/5/11/chartex" xmlns:cx6="http://schemas.microsoft.com/office/drawing/2016/5/12/chartex" xmlns:cx7="http://schemas.microsoft.com/office/drawing/2016/5/13/chartex" xmlns:cx8="http://schemas.microsoft.com/office/drawing/2016/5/14/chartex" xmlns:mc="http://schemas.openxmlformats.org/markup-compatibility/2006" xmlns:aink="http://schemas.microsoft.com/office/drawing/2016/ink" xmlns:am3d="http://schemas.microsoft.com/office/drawing/2017/model3d" xmlns:o="urn:schemas-microsoft-com:office:office" xmlns:r="http://schemas.openxmlformats.org/officeDocument/2006/relationships" xmlns:m="http://schemas.openxmlformats.org/officeDocument/2006/math" xmlns:v="urn:schemas-microsoft-com:vml" xmlns:wp14="http://schemas.microsoft.com/office/word/2010/wordprocessingDrawing" xmlns:wp="http://schemas.openxmlformats.org/drawingml/2006/wordprocessingDrawing" xmlns:w10="urn:schemas-microsoft-com:office:word" xmlns:w="http://schemas.openxmlformats.org/wordprocessingml/2006/main" xmlns:w14="http://schemas.microsoft.com/office/word/2010/wordml" xmlns:w15="http://schemas.microsoft.com/office/word/2012/wordml" xmlns:w16cid="http://schemas.microsoft.com/office/word/2016/wordml/cid" xmlns:w16se="http://schemas.microsoft.com/office/word/2015/wordml/symex" xmlns:wpg="http://schemas.microsoft.com/office/word/2010/wordprocessingGroup" xmlns:wpi="http://schemas.microsoft.com/office/word/2010/wordprocessingInk" xmlns:wne="http://schemas.microsoft.com/office/word/2006/wordml" xmlns:wps="http://schemas.microsoft.com/office/word/2010/wordprocessingShape" mc:Ignorable="w14 w15 w16se w16cid wp14">
   <w:body>
     <w:p>
       <w:pPr>
-        <w:pStyle w:val="Title"/>
-      </w:pPr>
-      <w:r>
-        <w:t xml:space="preserve">Environmental</w:t>
-      </w:r>
-      <w:r>
-        <w:t xml:space="preserve"> </w:t>
-      </w:r>
-      <w:r>
-        <w:t xml:space="preserve">warming</w:t>
-      </w:r>
-      <w:r>
-        <w:t xml:space="preserve"> </w:t>
-      </w:r>
-      <w:r>
-        <w:t xml:space="preserve">increases</w:t>
-      </w:r>
-      <w:r>
-        <w:t xml:space="preserve"> </w:t>
-      </w:r>
-      <w:r>
-        <w:t xml:space="preserve">the</w:t>
-      </w:r>
-      <w:r>
-        <w:t xml:space="preserve"> </w:t>
-      </w:r>
-      <w:r>
-        <w:t xml:space="preserve">importance</w:t>
-      </w:r>
-      <w:r>
-        <w:t xml:space="preserve"> </w:t>
-      </w:r>
-      <w:r>
-        <w:t xml:space="preserve">of</w:t>
-      </w:r>
-      <w:r>
-        <w:t xml:space="preserve"> </w:t>
-      </w:r>
-      <w:r>
-        <w:t xml:space="preserve">high-turnover</w:t>
-      </w:r>
-      <w:r>
-        <w:t xml:space="preserve"> </w:t>
-      </w:r>
-      <w:r>
-        <w:t xml:space="preserve">energy</w:t>
-      </w:r>
-      <w:r>
-        <w:t xml:space="preserve"> </w:t>
-      </w:r>
-      <w:r>
-        <w:t xml:space="preserve">channels</w:t>
-      </w:r>
-      <w:r>
-        <w:t xml:space="preserve"> </w:t>
-      </w:r>
-      <w:r>
-        <w:t xml:space="preserve">in</w:t>
-      </w:r>
-      <w:r>
-        <w:t xml:space="preserve"> </w:t>
-      </w:r>
-      <w:r>
-        <w:t xml:space="preserve">stream</w:t>
-      </w:r>
-      <w:r>
-        <w:t xml:space="preserve"> </w:t>
-      </w:r>
-      <w:r>
-        <w:t xml:space="preserve">food</w:t>
-      </w:r>
-      <w:r>
-        <w:t xml:space="preserve"> </w:t>
-      </w:r>
-      <w:r>
-        <w:t xml:space="preserve">webs</w:t>
+        <w:pStyle w:val="FirstParagraph"/>
+        <w:ind w:firstLine="0"/>
+      </w:pPr>
+      <w:r>
+        <w:t>Appendix S2: Supporting information for Junker, J. R., W. F. Cross, J. M. Hood, J. P. Benstead, A. D. Huryn, D. Nelson, J. S. Ólafsson, and G. M. Gíslason, “</w:t>
+      </w:r>
+      <w:r>
+        <w:rPr>
+          <w:i/>
+          <w:iCs/>
+        </w:rPr>
+        <w:t>Environmental warming increases the importance of high-turnover energy channels in stream food webs</w:t>
+      </w:r>
+      <w:r>
+        <w:t xml:space="preserve">” for review and publication in </w:t>
+      </w:r>
+      <w:r>
+        <w:rPr>
+          <w:i/>
+          <w:iCs/>
+        </w:rPr>
+        <w:t>Ecology</w:t>
+      </w:r>
+      <w:r>
+        <w:t>.</w:t>
       </w:r>
     </w:p>
     <w:p>
       <w:pPr>
-        <w:pStyle w:val="Author"/>
-      </w:pPr>
-      <w:r>
-        <w:t xml:space="preserve">James</w:t>
-      </w:r>
-      <w:r>
-        <w:t xml:space="preserve"> </w:t>
-      </w:r>
-      <w:r>
-        <w:t xml:space="preserve">R.</w:t>
-      </w:r>
-      <w:r>
-        <w:t xml:space="preserve"> </w:t>
-      </w:r>
-      <w:r>
-        <w:t xml:space="preserve">Junker</w:t>
-      </w:r>
-      <w:r>
-        <w:t xml:space="preserve">,</w:t>
-      </w:r>
-      <w:r>
-        <w:t xml:space="preserve"> </w:t>
-      </w:r>
-      <w:r>
-        <w:t xml:space="preserve">Wyatt</w:t>
-      </w:r>
-      <w:r>
-        <w:t xml:space="preserve"> </w:t>
-      </w:r>
-      <w:r>
-        <w:t xml:space="preserve">F.</w:t>
-      </w:r>
-      <w:r>
-        <w:t xml:space="preserve"> </w:t>
-      </w:r>
-      <w:r>
-        <w:t xml:space="preserve">Cross</w:t>
-      </w:r>
-      <w:r>
-        <w:t xml:space="preserve">,</w:t>
-      </w:r>
-      <w:r>
-        <w:t xml:space="preserve"> </w:t>
-      </w:r>
-      <w:r>
-        <w:t xml:space="preserve">James</w:t>
-      </w:r>
-      <w:r>
-        <w:t xml:space="preserve"> </w:t>
-      </w:r>
-      <w:r>
-        <w:t xml:space="preserve">M.</w:t>
-      </w:r>
-      <w:r>
-        <w:t xml:space="preserve"> </w:t>
-      </w:r>
-      <w:r>
-        <w:t xml:space="preserve">Hood</w:t>
-      </w:r>
-      <w:r>
-        <w:t xml:space="preserve">,</w:t>
-      </w:r>
-      <w:r>
-        <w:t xml:space="preserve"> </w:t>
-      </w:r>
-      <w:r>
-        <w:t xml:space="preserve">Jonathan</w:t>
-      </w:r>
-      <w:r>
-        <w:t xml:space="preserve"> </w:t>
-      </w:r>
-      <w:r>
-        <w:t xml:space="preserve">P.</w:t>
-      </w:r>
-      <w:r>
-        <w:t xml:space="preserve"> </w:t>
-      </w:r>
-      <w:r>
-        <w:t xml:space="preserve">Benstead</w:t>
-      </w:r>
-      <w:r>
-        <w:t xml:space="preserve">,</w:t>
-      </w:r>
-      <w:r>
-        <w:t xml:space="preserve"> </w:t>
-      </w:r>
-      <w:r>
-        <w:t xml:space="preserve">Alexander</w:t>
-      </w:r>
-      <w:r>
-        <w:t xml:space="preserve"> </w:t>
-      </w:r>
-      <w:r>
-        <w:t xml:space="preserve">D.</w:t>
-      </w:r>
-      <w:r>
-        <w:t xml:space="preserve"> </w:t>
-      </w:r>
-      <w:r>
-        <w:t xml:space="preserve">Huryn</w:t>
-      </w:r>
-      <w:r>
-        <w:t xml:space="preserve">,</w:t>
-      </w:r>
-      <w:r>
-        <w:t xml:space="preserve"> </w:t>
-      </w:r>
-      <w:r>
-        <w:t xml:space="preserve">Daniel</w:t>
-      </w:r>
-      <w:r>
-        <w:t xml:space="preserve"> </w:t>
-      </w:r>
-      <w:r>
-        <w:t xml:space="preserve">Nelson</w:t>
-      </w:r>
-      <w:r>
-        <w:t xml:space="preserve">,</w:t>
-      </w:r>
-      <w:r>
-        <w:t xml:space="preserve"> </w:t>
-      </w:r>
-      <w:r>
-        <w:t xml:space="preserve">Jón</w:t>
-      </w:r>
-      <w:r>
-        <w:t xml:space="preserve"> </w:t>
-      </w:r>
-      <w:r>
-        <w:t xml:space="preserve">S.</w:t>
-      </w:r>
-      <w:r>
-        <w:t xml:space="preserve"> </w:t>
-      </w:r>
-      <w:r>
-        <w:t xml:space="preserve">Ólafsson</w:t>
-      </w:r>
-      <w:r>
-        <w:t xml:space="preserve">,</w:t>
-      </w:r>
-      <w:r>
-        <w:t xml:space="preserve"> </w:t>
-      </w:r>
-      <w:r>
-        <w:t xml:space="preserve">and</w:t>
-      </w:r>
-      <w:r>
-        <w:t xml:space="preserve"> </w:t>
-      </w:r>
-      <w:r>
-        <w:t xml:space="preserve">Gísli</w:t>
-      </w:r>
-      <w:r>
-        <w:t xml:space="preserve"> </w:t>
-      </w:r>
-      <w:r>
-        <w:t xml:space="preserve">M.</w:t>
-      </w:r>
-      <w:r>
-        <w:t xml:space="preserve"> </w:t>
-      </w:r>
-      <w:r>
-        <w:t xml:space="preserve">Gíslason</w:t>
-      </w:r>
-    </w:p>
-    <w:bookmarkStart w:id="33" w:name="supporting-information-appendix-s2"/>
-    <w:p>
-      <w:pPr>
         <w:pStyle w:val="Heading2"/>
       </w:pPr>
-      <w:r>
-        <w:t xml:space="preserve">Supporting Information: Appendix S2</w:t>
-      </w:r>
-    </w:p>
-    <w:bookmarkStart w:id="20" w:name="appendix-s2-table-s1"/>
-    <w:p>
-      <w:pPr>
-        <w:pStyle w:val="Heading3"/>
-      </w:pPr>
-      <w:r>
-        <w:t xml:space="preserve">Appendix S2: Table S1</w:t>
+      <w:bookmarkStart w:id="0" w:name="supporting-information-appendix-s2"/>
+      <w:r>
+        <w:t>Supporting Information: Appendix S2</w:t>
       </w:r>
     </w:p>
     <w:p>
       <w:pPr>
+        <w:pStyle w:val="FirstParagraph"/>
+        <w:ind w:firstLine="0"/>
+      </w:pPr>
+      <w:r>
+        <w:t>Appendix S2: Table S1</w:t>
+      </w:r>
+    </w:p>
+    <w:p>
+      <w:pPr>
         <w:pStyle w:val="TableCaption"/>
       </w:pPr>
       <w:r>
-        <w:t xml:space="preserve">Appendix S2:Table S1. Evenness of organic matter fluxes among consumers within a stream community measured by the Gini index, both raw ('non-normalized') and 'normalized' for consumer richness</w:t>
+        <w:t>Appendix S2:Table S1. Evenness of organic matter fluxes am</w:t>
+      </w:r>
+      <w:r>
+        <w:t>ong consumers within a stream community measured by the Gini index, both raw ('non-normalized') and 'normalized' for consumer richness</w:t>
       </w:r>
     </w:p>
     <w:tbl>
       <w:tblPr>
         <w:tblStyle w:val="Table"/>
-        <w:tblW w:type="auto" w:w="0"/>
-        <w:tblLook w:firstRow="1" w:lastRow="0" w:firstColumn="0" w:lastColumn="0" w:noHBand="0" w:noVBand="0" w:val="0020"/>
+        <w:tblW w:w="0" w:type="auto"/>
+        <w:tblLook w:val="0020" w:firstRow="1" w:lastRow="0" w:firstColumn="0" w:lastColumn="0" w:noHBand="0" w:noVBand="0"/>
         <w:tblCaption w:val="Appendix S2:Table S1. Evenness of organic matter fluxes among consumers within a stream community measured by the Gini index, both raw ('non-normalized') and 'normalized' for consumer richness"/>
       </w:tblPr>
       <w:tblGrid>
-        <w:gridCol w:w="2640"/>
-        <w:gridCol w:w="2640"/>
-        <w:gridCol w:w="2640"/>
+        <w:gridCol w:w="1003"/>
+        <w:gridCol w:w="2636"/>
+        <w:gridCol w:w="2736"/>
       </w:tblGrid>
       <w:tr>
         <w:trPr>
-          <w:tblHeader w:val="true"/>
+          <w:cnfStyle w:val="100000000000" w:firstRow="1" w:lastRow="0" w:firstColumn="0" w:lastColumn="0" w:oddVBand="0" w:evenVBand="0" w:oddHBand="0" w:evenHBand="0" w:firstRowFirstColumn="0" w:firstRowLastColumn="0" w:lastRowFirstColumn="0" w:lastRowLastColumn="0"/>
+          <w:tblHeader/>
         </w:trPr>
         <w:tc>
-          <w:tcPr/>
+          <w:tcPr>
+            <w:tcW w:w="0" w:type="auto"/>
+          </w:tcPr>
           <w:p>
             <w:pPr>
               <w:pStyle w:val="Compact"/>
-              <w:jc w:val="left"/>
             </w:pPr>
             <w:r>
-              <w:t xml:space="preserve">site</w:t>
+              <w:t>site</w:t>
             </w:r>
           </w:p>
         </w:tc>
         <w:tc>
-          <w:tcPr/>
+          <w:tcPr>
+            <w:tcW w:w="0" w:type="auto"/>
+          </w:tcPr>
           <w:p>
             <w:pPr>
               <w:pStyle w:val="Compact"/>
               <w:jc w:val="right"/>
             </w:pPr>
             <w:r>
-              <w:t xml:space="preserve">Non-normalized Gini</w:t>
+              <w:t>Non-normalized Gini</w:t>
             </w:r>
           </w:p>
         </w:tc>
         <w:tc>
-          <w:tcPr/>
+          <w:tcPr>
+            <w:tcW w:w="0" w:type="auto"/>
+          </w:tcPr>
           <w:p>
             <w:pPr>
               <w:pStyle w:val="Compact"/>
               <w:jc w:val="right"/>
             </w:pPr>
             <w:r>
-              <w:t xml:space="preserve">Normalized Gini</w:t>
+              <w:t>Normalized Gini</w:t>
             </w:r>
           </w:p>
         </w:tc>
       </w:tr>
       <w:tr>
         <w:tc>
-          <w:tcPr/>
+          <w:tcPr>
+            <w:tcW w:w="0" w:type="auto"/>
+          </w:tcPr>
           <w:p>
             <w:pPr>
               <w:pStyle w:val="Compact"/>
-              <w:jc w:val="left"/>
             </w:pPr>
             <w:r>
-              <w:t xml:space="preserve">hver</w:t>
+              <w:t>hver</w:t>
             </w:r>
           </w:p>
         </w:tc>
         <w:tc>
-          <w:tcPr/>
+          <w:tcPr>
+            <w:tcW w:w="0" w:type="auto"/>
+          </w:tcPr>
           <w:p>
             <w:pPr>
               <w:pStyle w:val="Compact"/>
               <w:jc w:val="right"/>
             </w:pPr>
             <w:r>
-              <w:t xml:space="preserve">0.22 ( 0.18 - 0.27 )</w:t>
+              <w:t>0.22 ( 0.18 - 0.27 )</w:t>
             </w:r>
           </w:p>
         </w:tc>
         <w:tc>
-          <w:tcPr/>
+          <w:tcPr>
+            <w:tcW w:w="0" w:type="auto"/>
+          </w:tcPr>
           <w:p>
             <w:pPr>
               <w:pStyle w:val="Compact"/>
               <w:jc w:val="right"/>
             </w:pPr>
             <w:r>
-              <w:t xml:space="preserve">0.15 ( 0.11 - 0.19 )</w:t>
+              <w:t>0.15 ( 0.11 - 0.19 )</w:t>
             </w:r>
           </w:p>
         </w:tc>
       </w:tr>
       <w:tr>
         <w:tc>
-          <w:tcPr/>
+          <w:tcPr>
+            <w:tcW w:w="0" w:type="auto"/>
+          </w:tcPr>
           <w:p>
             <w:pPr>
               <w:pStyle w:val="Compact"/>
-              <w:jc w:val="left"/>
             </w:pPr>
             <w:r>
-              <w:t xml:space="preserve">oh2</w:t>
+              <w:t>oh2</w:t>
             </w:r>
           </w:p>
         </w:tc>
         <w:tc>
-          <w:tcPr/>
+          <w:tcPr>
+            <w:tcW w:w="0" w:type="auto"/>
+          </w:tcPr>
           <w:p>
             <w:pPr>
               <w:pStyle w:val="Compact"/>
               <w:jc w:val="right"/>
             </w:pPr>
             <w:r>
-              <w:t xml:space="preserve">0.29 ( 0.25 - 0.32 )</w:t>
+              <w:t>0.29 ( 0.25 - 0.32 )</w:t>
             </w:r>
           </w:p>
         </w:tc>
         <w:tc>
-          <w:tcPr/>
+          <w:tcPr>
+            <w:tcW w:w="0" w:type="auto"/>
+          </w:tcPr>
           <w:p>
             <w:pPr>
               <w:pStyle w:val="Compact"/>
               <w:jc w:val="right"/>
             </w:pPr>
             <w:r>
-              <w:t xml:space="preserve">0.26 ( 0.23 - 0.3 )</w:t>
+              <w:t>0.26 (</w:t>
+            </w:r>
+            <w:r>
+              <w:t xml:space="preserve"> 0.23 - 0.3 )</w:t>
             </w:r>
           </w:p>
         </w:tc>
       </w:tr>
       <w:tr>
         <w:tc>
-          <w:tcPr/>
+          <w:tcPr>
+            <w:tcW w:w="0" w:type="auto"/>
+          </w:tcPr>
           <w:p>
             <w:pPr>
               <w:pStyle w:val="Compact"/>
-              <w:jc w:val="left"/>
             </w:pPr>
             <w:r>
-              <w:t xml:space="preserve">st14</w:t>
+              <w:t>st14</w:t>
             </w:r>
           </w:p>
         </w:tc>
         <w:tc>
-          <w:tcPr/>
+          <w:tcPr>
+            <w:tcW w:w="0" w:type="auto"/>
+          </w:tcPr>
           <w:p>
             <w:pPr>
               <w:pStyle w:val="Compact"/>
               <w:jc w:val="right"/>
             </w:pPr>
             <w:r>
-              <w:t xml:space="preserve">0.14 ( 0.097 - 0.21 )</w:t>
+              <w:t>0.14 ( 0.097 - 0.21 )</w:t>
             </w:r>
           </w:p>
         </w:tc>
         <w:tc>
-          <w:tcPr/>
+          <w:tcPr>
+            <w:tcW w:w="0" w:type="auto"/>
+          </w:tcPr>
           <w:p>
             <w:pPr>
               <w:pStyle w:val="Compact"/>
               <w:jc w:val="right"/>
             </w:pPr>
             <w:r>
-              <w:t xml:space="preserve">0.1 ( 0.059 - 0.17 )</w:t>
+              <w:t>0.1 ( 0.059 - 0.17 )</w:t>
             </w:r>
           </w:p>
         </w:tc>
       </w:tr>
       <w:tr>
         <w:tc>
-          <w:tcPr/>
+          <w:tcPr>
+            <w:tcW w:w="0" w:type="auto"/>
+          </w:tcPr>
           <w:p>
             <w:pPr>
               <w:pStyle w:val="Compact"/>
-              <w:jc w:val="left"/>
             </w:pPr>
             <w:r>
-              <w:t xml:space="preserve">st6</w:t>
+              <w:t>st6</w:t>
             </w:r>
           </w:p>
         </w:tc>
         <w:tc>
-          <w:tcPr/>
+          <w:tcPr>
+            <w:tcW w:w="0" w:type="auto"/>
+          </w:tcPr>
           <w:p>
             <w:pPr>
               <w:pStyle w:val="Compact"/>
               <w:jc w:val="right"/>
             </w:pPr>
             <w:r>
-              <w:t xml:space="preserve">0.13 ( 0.11 - 0.16 )</w:t>
+              <w:t>0.13 ( 0.11 - 0.16 )</w:t>
             </w:r>
           </w:p>
         </w:tc>
         <w:tc>
-          <w:tcPr/>
+          <w:tcPr>
+            <w:tcW w:w="0" w:type="auto"/>
+          </w:tcPr>
           <w:p>
             <w:pPr>
               <w:pStyle w:val="Compact"/>
               <w:jc w:val="right"/>
             </w:pPr>
             <w:r>
-              <w:t xml:space="preserve">0.1 ( 0.079 - 0.13 )</w:t>
+              <w:t>0.1 ( 0.079 - 0.13 )</w:t>
             </w:r>
           </w:p>
         </w:tc>
       </w:tr>
       <w:tr>
         <w:tc>
-          <w:tcPr/>
+          <w:tcPr>
+            <w:tcW w:w="0" w:type="auto"/>
+          </w:tcPr>
           <w:p>
             <w:pPr>
               <w:pStyle w:val="Compact"/>
-              <w:jc w:val="left"/>
             </w:pPr>
             <w:r>
-              <w:t xml:space="preserve">st7</w:t>
+              <w:t>st7</w:t>
             </w:r>
           </w:p>
         </w:tc>
         <w:tc>
-          <w:tcPr/>
+          <w:tcPr>
+            <w:tcW w:w="0" w:type="auto"/>
+          </w:tcPr>
           <w:p>
             <w:pPr>
               <w:pStyle w:val="Compact"/>
               <w:jc w:val="right"/>
             </w:pPr>
             <w:r>
-              <w:t xml:space="preserve">0.23 ( 0.2 - 0.26 )</w:t>
+              <w:t>0.23 ( 0.2 - 0.26 )</w:t>
             </w:r>
           </w:p>
         </w:tc>
         <w:tc>
-          <w:tcPr/>
+          <w:tcPr>
+            <w:tcW w:w="0" w:type="auto"/>
+          </w:tcPr>
           <w:p>
             <w:pPr>
               <w:pStyle w:val="Compact"/>
               <w:jc w:val="right"/>
             </w:pPr>
             <w:r>
-              <w:t xml:space="preserve">0.2 ( 0.18 - 0.23 )</w:t>
+              <w:t>0.2 ( 0.18 - 0.23 )</w:t>
             </w:r>
           </w:p>
         </w:tc>
       </w:tr>
       <w:tr>
         <w:tc>
-          <w:tcPr/>
+          <w:tcPr>
+            <w:tcW w:w="0" w:type="auto"/>
+          </w:tcPr>
           <w:p>
             <w:pPr>
               <w:pStyle w:val="Compact"/>
-              <w:jc w:val="left"/>
             </w:pPr>
             <w:r>
-              <w:t xml:space="preserve">st9</w:t>
+              <w:t>st9</w:t>
             </w:r>
           </w:p>
         </w:tc>
         <w:tc>
-          <w:tcPr/>
+          <w:tcPr>
+            <w:tcW w:w="0" w:type="auto"/>
+          </w:tcPr>
           <w:p>
             <w:pPr>
               <w:pStyle w:val="Compact"/>
               <w:jc w:val="right"/>
             </w:pPr>
             <w:r>
-              <w:t xml:space="preserve">0.091 ( 0.073 - 0.11 )</w:t>
+              <w:t>0.091 ( 0.073 - 0.11 )</w:t>
             </w:r>
           </w:p>
         </w:tc>
         <w:tc>
-          <w:tcPr/>
+          <w:tcPr>
+            <w:tcW w:w="0" w:type="auto"/>
+          </w:tcPr>
           <w:p>
             <w:pPr>
               <w:pStyle w:val="Compact"/>
               <w:jc w:val="right"/>
             </w:pPr>
             <w:r>
-              <w:t xml:space="preserve">0.064 ( 0.045 - 0.082 )</w:t>
+              <w:t>0.064 ( 0.045 - 0.082 )</w:t>
             </w:r>
           </w:p>
         </w:tc>
@@ -562,14 +386,14 @@
         <w:br w:type="page"/>
       </w:r>
     </w:p>
-    <w:bookmarkEnd w:id="20"/>
-    <w:bookmarkStart w:id="24" w:name="appendix-s2-figure-s1"/>
     <w:p>
       <w:pPr>
-        <w:pStyle w:val="Heading3"/>
-      </w:pPr>
-      <w:r>
-        <w:t xml:space="preserve">Appendix S2: Figure S1</w:t>
+        <w:pStyle w:val="BodyText"/>
+        <w:ind w:firstLine="0"/>
+      </w:pPr>
+      <w:r>
+        <w:lastRenderedPageBreak/>
+        <w:t>Appendix S2: Figure S1</w:t>
       </w:r>
     </w:p>
     <w:p>
@@ -577,22 +401,26 @@
         <w:pStyle w:val="CaptionedFigure"/>
       </w:pPr>
       <w:r>
+        <w:rPr>
+          <w:noProof/>
+        </w:rPr>
         <w:drawing>
-          <wp:inline>
+          <wp:inline distT="0" distB="0" distL="0" distR="0">
             <wp:extent cx="4583458" cy="3666766"/>
-            <wp:effectExtent b="0" l="0" r="0" t="0"/>
-            <wp:docPr descr="Appendix S2:Figure S1. Lorenz plot of relative community flux by species in ascending order of annual population organic matter flux (g AFDM m-2 y-1)" title="" id="22" name="Picture"/>
-            <a:graphic>
+            <wp:effectExtent l="0" t="0" r="0" b="0"/>
+            <wp:docPr id="21" name="Picture" descr="Appendix S2:Figure S1. Lorenz plot of relative community flux by species in ascending order of annual population organic matter flux (g AFDM m-2 y-1)"/>
+            <wp:cNvGraphicFramePr/>
+            <a:graphic xmlns:a="http://schemas.openxmlformats.org/drawingml/2006/main">
               <a:graphicData uri="http://schemas.openxmlformats.org/drawingml/2006/picture">
-                <pic:pic>
+                <pic:pic xmlns:pic="http://schemas.openxmlformats.org/drawingml/2006/picture">
                   <pic:nvPicPr>
-                    <pic:cNvPr descr="Junker_temp-energy-flux_appendixS2_files/figure-docx/raw%20lorenz-1.png" id="23" name="Picture"/>
+                    <pic:cNvPr id="22" name="Picture" descr="Junker_temp-energy-flux_appendixS2_files/figure-docx/raw%20lorenz-1.png"/>
                     <pic:cNvPicPr>
-                      <a:picLocks noChangeArrowheads="1" noChangeAspect="1"/>
+                      <a:picLocks noChangeAspect="1" noChangeArrowheads="1"/>
                     </pic:cNvPicPr>
                   </pic:nvPicPr>
                   <pic:blipFill>
-                    <a:blip r:embed="rId21"/>
+                    <a:blip r:embed="rId7"/>
                     <a:stretch>
                       <a:fillRect/>
                     </a:stretch>
@@ -624,28 +452,25 @@
         <w:pStyle w:val="ImageCaption"/>
       </w:pPr>
       <w:r>
-        <w:t xml:space="preserve">Appendix S2:Figure S1. Lorenz plot of relative community flux by species in ascending order of annual population organic matter flux (g AFDM m</w:t>
+        <w:t>Appendix S2:Figure S1. Lorenz plot of relative community flux by species in ascending order of annual population organic matter flux (g AFDM m</w:t>
       </w:r>
       <w:r>
         <w:rPr>
           <w:vertAlign w:val="superscript"/>
         </w:rPr>
-        <w:t xml:space="preserve">-2</w:t>
-      </w:r>
-      <w:r>
-        <w:t xml:space="preserve"> </w:t>
-      </w:r>
-      <w:r>
-        <w:t xml:space="preserve">y</w:t>
+        <w:t>-2</w:t>
+      </w:r>
+      <w:r>
+        <w:t xml:space="preserve"> y</w:t>
       </w:r>
       <w:r>
         <w:rPr>
           <w:vertAlign w:val="superscript"/>
         </w:rPr>
-        <w:t xml:space="preserve">-1</w:t>
-      </w:r>
-      <w:r>
-        <w:t xml:space="preserve">)</w:t>
+        <w:t>-1</w:t>
+      </w:r>
+      <w:r>
+        <w:t>)</w:t>
       </w:r>
     </w:p>
     <w:p>
@@ -653,14 +478,13 @@
         <w:br w:type="page"/>
       </w:r>
     </w:p>
-    <w:bookmarkEnd w:id="24"/>
-    <w:bookmarkStart w:id="28" w:name="appendix-s2-figure-s2"/>
     <w:p>
       <w:pPr>
-        <w:pStyle w:val="Heading3"/>
-      </w:pPr>
-      <w:r>
-        <w:t xml:space="preserve">Appendix S2: Figure S2</w:t>
+        <w:pStyle w:val="BodyText"/>
+      </w:pPr>
+      <w:r>
+        <w:lastRenderedPageBreak/>
+        <w:t>Appendix S2: Figure S2</w:t>
       </w:r>
     </w:p>
     <w:p>
@@ -668,22 +492,26 @@
         <w:pStyle w:val="CaptionedFigure"/>
       </w:pPr>
       <w:r>
+        <w:rPr>
+          <w:noProof/>
+        </w:rPr>
         <w:drawing>
-          <wp:inline>
+          <wp:inline distT="0" distB="0" distL="0" distR="0">
             <wp:extent cx="4583458" cy="3666766"/>
-            <wp:effectExtent b="0" l="0" r="0" t="0"/>
-            <wp:docPr descr="Appendix S2:Figure S2. Cumulative plot of relative community flux by species in relation to mean annual population biomass (mg m-2)." title="" id="26" name="Picture"/>
-            <a:graphic>
+            <wp:effectExtent l="0" t="0" r="0" b="0"/>
+            <wp:docPr id="24" name="Picture" descr="Appendix S2:Figure S2. Cumulative plot of relative community flux by species in relation to mean annual population biomass (mg m-2)."/>
+            <wp:cNvGraphicFramePr/>
+            <a:graphic xmlns:a="http://schemas.openxmlformats.org/drawingml/2006/main">
               <a:graphicData uri="http://schemas.openxmlformats.org/drawingml/2006/picture">
-                <pic:pic>
+                <pic:pic xmlns:pic="http://schemas.openxmlformats.org/drawingml/2006/picture">
                   <pic:nvPicPr>
-                    <pic:cNvPr descr="Junker_temp-energy-flux_appendixS2_files/figure-docx/biomass%20lorenz-1.png" id="27" name="Picture"/>
+                    <pic:cNvPr id="25" name="Picture" descr="Junker_temp-energy-flux_appendixS2_files/figure-docx/biomass%20lorenz-1.png"/>
                     <pic:cNvPicPr>
-                      <a:picLocks noChangeArrowheads="1" noChangeAspect="1"/>
+                      <a:picLocks noChangeAspect="1" noChangeArrowheads="1"/>
                     </pic:cNvPicPr>
                   </pic:nvPicPr>
                   <pic:blipFill>
-                    <a:blip r:embed="rId25"/>
+                    <a:blip r:embed="rId8"/>
                     <a:stretch>
                       <a:fillRect/>
                     </a:stretch>
@@ -715,16 +543,19 @@
         <w:pStyle w:val="ImageCaption"/>
       </w:pPr>
       <w:r>
-        <w:t xml:space="preserve">Appendix S2:Figure S2. Cumulative plot of relative community flux by species in relation to mean annual population biomass (mg m</w:t>
+        <w:t>Appendix S2:Figure S2. Cumulative plot of relative community flux by species in</w:t>
+      </w:r>
+      <w:r>
+        <w:t xml:space="preserve"> relation to mean annual population biomass (mg m</w:t>
       </w:r>
       <w:r>
         <w:rPr>
           <w:vertAlign w:val="superscript"/>
         </w:rPr>
-        <w:t xml:space="preserve">-2</w:t>
-      </w:r>
-      <w:r>
-        <w:t xml:space="preserve">).</w:t>
+        <w:t>-2</w:t>
+      </w:r>
+      <w:r>
+        <w:t>).</w:t>
       </w:r>
     </w:p>
     <w:p>
@@ -732,14 +563,16 @@
         <w:br w:type="page"/>
       </w:r>
     </w:p>
-    <w:bookmarkEnd w:id="28"/>
-    <w:bookmarkStart w:id="32" w:name="appendix-s2-figure-s3"/>
     <w:p>
       <w:pPr>
-        <w:pStyle w:val="Heading3"/>
-      </w:pPr>
-      <w:r>
-        <w:t xml:space="preserve">Appendix S2: Figure S3</w:t>
+        <w:pStyle w:val="BodyText"/>
+        <w:ind w:firstLine="0"/>
+      </w:pPr>
+      <w:bookmarkStart w:id="1" w:name="_GoBack"/>
+      <w:bookmarkEnd w:id="1"/>
+      <w:r>
+        <w:lastRenderedPageBreak/>
+        <w:t>Appendix S2: Figure S3</w:t>
       </w:r>
     </w:p>
     <w:p>
@@ -747,22 +580,26 @@
         <w:pStyle w:val="CaptionedFigure"/>
       </w:pPr>
       <w:r>
+        <w:rPr>
+          <w:noProof/>
+        </w:rPr>
         <w:drawing>
-          <wp:inline>
+          <wp:inline distT="0" distB="0" distL="0" distR="0">
             <wp:extent cx="4620126" cy="3696101"/>
-            <wp:effectExtent b="0" l="0" r="0" t="0"/>
-            <wp:docPr descr="Appendix S2:Figure S3. Probability distribution of empirical Skflux measurements in relation to (a) mean body size and (b) annual P:B compared to random species ordering. The red lines represent the 2.5% and 97.5% percentiles of the Skflux values from random ordering distributions in each stream community." title="" id="30" name="Picture"/>
-            <a:graphic>
+            <wp:effectExtent l="0" t="0" r="0" b="0"/>
+            <wp:docPr id="27" name="Picture" descr="Appendix S2:Figure S3. Probability distribution of empirical Skflux measurements in relation to (a) mean body size and (b) annual P:B compared to random species ordering. The red lines represent the 2.5% and 97.5% percentiles of the Skflux values from random ordering distributions in each stream community."/>
+            <wp:cNvGraphicFramePr/>
+            <a:graphic xmlns:a="http://schemas.openxmlformats.org/drawingml/2006/main">
               <a:graphicData uri="http://schemas.openxmlformats.org/drawingml/2006/picture">
-                <pic:pic>
+                <pic:pic xmlns:pic="http://schemas.openxmlformats.org/drawingml/2006/picture">
                   <pic:nvPicPr>
-                    <pic:cNvPr descr="Junker_temp-energy-flux_appendixS2_files/figure-docx/skew%20distribution-1.png" id="31" name="Picture"/>
+                    <pic:cNvPr id="28" name="Picture" descr="Junker_temp-energy-flux_appendixS2_files/figure-docx/skew%20distribution-1.png"/>
                     <pic:cNvPicPr>
-                      <a:picLocks noChangeArrowheads="1" noChangeAspect="1"/>
+                      <a:picLocks noChangeAspect="1" noChangeArrowheads="1"/>
                     </pic:cNvPicPr>
                   </pic:nvPicPr>
                   <pic:blipFill>
-                    <a:blip r:embed="rId29"/>
+                    <a:blip r:embed="rId9"/>
                     <a:stretch>
                       <a:fillRect/>
                     </a:stretch>
@@ -794,40 +631,36 @@
         <w:pStyle w:val="ImageCaption"/>
       </w:pPr>
       <w:r>
-        <w:t xml:space="preserve">Appendix S2:Figure S3. Probability distribution of empirical Sk</w:t>
+        <w:t>Appendix S2:Figure S3. Probability distribution of empirical Sk</w:t>
       </w:r>
       <w:r>
         <w:rPr>
           <w:vertAlign w:val="subscript"/>
         </w:rPr>
-        <w:t xml:space="preserve">flux</w:t>
+        <w:t>flux</w:t>
       </w:r>
       <w:r>
         <w:t xml:space="preserve"> </w:t>
       </w:r>
       <w:r>
-        <w:t xml:space="preserve">measurements in relation to (a) mean body size and (b) annual P:B compared to random species ordering. The red lines represent the 2.5% and 97.5% percentiles of the Sk</w:t>
+        <w:t>measurements in relation to (a) mean body size and (b) annual P:B compared to random species ordering. The red lines represent the 2.5% and 97.5% percentiles of the Sk</w:t>
       </w:r>
       <w:r>
         <w:rPr>
           <w:vertAlign w:val="subscript"/>
         </w:rPr>
-        <w:t xml:space="preserve">flux</w:t>
-      </w:r>
-      <w:r>
-        <w:t xml:space="preserve"> </w:t>
-      </w:r>
-      <w:r>
-        <w:t xml:space="preserve">values from random ordering distributions in each stream community.</w:t>
-      </w:r>
+        <w:t>flux</w:t>
+      </w:r>
+      <w:r>
+        <w:t xml:space="preserve"> values from random ordering distributions in each stream community.</w:t>
+      </w:r>
+      <w:bookmarkEnd w:id="0"/>
     </w:p>
-    <w:bookmarkEnd w:id="32"/>
-    <w:bookmarkEnd w:id="33"/>
     <w:sectPr>
-      <w:headerReference r:id="rId9" w:type="default"/>
-      <w:footerReference r:id="rId10" w:type="default"/>
-      <w:pgSz w:code="1" w:h="15840" w:w="12240"/>
-      <w:pgMar w:bottom="1440" w:footer="720" w:gutter="0" w:header="720" w:left="1440" w:right="1440" w:top="1440"/>
+      <w:headerReference w:type="default" r:id="rId10"/>
+      <w:footerReference w:type="default" r:id="rId11"/>
+      <w:pgSz w:w="12240" w:h="15840" w:code="1"/>
+      <w:pgMar w:top="1440" w:right="1440" w:bottom="1440" w:left="1440" w:header="720" w:footer="720" w:gutter="0"/>
       <w:lnNumType w:countBy="1" w:restart="continuous"/>
       <w:cols w:space="720"/>
       <w:docGrid w:linePitch="326"/>
@@ -836,8 +669,29 @@
 </w:document>
 </file>
 
-<file path=word/comments.xml><?xml version="1.0" encoding="utf-8"?>
-<w:comments xmlns:w="http://schemas.openxmlformats.org/wordprocessingml/2006/main" xmlns:m="http://schemas.openxmlformats.org/officeDocument/2006/math" xmlns:r="http://schemas.openxmlformats.org/officeDocument/2006/relationships" xmlns:o="urn:schemas-microsoft-com:office:office" xmlns:v="urn:schemas-microsoft-com:vml" xmlns:w10="urn:schemas-microsoft-com:office:word" xmlns:a="http://schemas.openxmlformats.org/drawingml/2006/main" xmlns:pic="http://schemas.openxmlformats.org/drawingml/2006/picture" xmlns:wp="http://schemas.openxmlformats.org/drawingml/2006/wordprocessingDrawing"/>
+<file path=word/endnotes.xml><?xml version="1.0" encoding="utf-8"?>
+<w:endnotes xmlns:wpc="http://schemas.microsoft.com/office/word/2010/wordprocessingCanvas" xmlns:cx="http://schemas.microsoft.com/office/drawing/2014/chartex" xmlns:cx1="http://schemas.microsoft.com/office/drawing/2015/9/8/chartex" xmlns:cx2="http://schemas.microsoft.com/office/drawing/2015/10/21/chartex" xmlns:cx3="http://schemas.microsoft.com/office/drawing/2016/5/9/chartex" xmlns:cx4="http://schemas.microsoft.com/office/drawing/2016/5/10/chartex" xmlns:cx5="http://schemas.microsoft.com/office/drawing/2016/5/11/chartex" xmlns:cx6="http://schemas.microsoft.com/office/drawing/2016/5/12/chartex" xmlns:cx7="http://schemas.microsoft.com/office/drawing/2016/5/13/chartex" xmlns:cx8="http://schemas.microsoft.com/office/drawing/2016/5/14/chartex" xmlns:mc="http://schemas.openxmlformats.org/markup-compatibility/2006" xmlns:aink="http://schemas.microsoft.com/office/drawing/2016/ink" xmlns:am3d="http://schemas.microsoft.com/office/drawing/2017/model3d" xmlns:o="urn:schemas-microsoft-com:office:office" xmlns:r="http://schemas.openxmlformats.org/officeDocument/2006/relationships" xmlns:m="http://schemas.openxmlformats.org/officeDocument/2006/math" xmlns:v="urn:schemas-microsoft-com:vml" xmlns:wp14="http://schemas.microsoft.com/office/word/2010/wordprocessingDrawing" xmlns:wp="http://schemas.openxmlformats.org/drawingml/2006/wordprocessingDrawing" xmlns:w10="urn:schemas-microsoft-com:office:word" xmlns:w="http://schemas.openxmlformats.org/wordprocessingml/2006/main" xmlns:w14="http://schemas.microsoft.com/office/word/2010/wordml" xmlns:w15="http://schemas.microsoft.com/office/word/2012/wordml" xmlns:w16cid="http://schemas.microsoft.com/office/word/2016/wordml/cid" xmlns:w16se="http://schemas.microsoft.com/office/word/2015/wordml/symex" xmlns:wpg="http://schemas.microsoft.com/office/word/2010/wordprocessingGroup" xmlns:wpi="http://schemas.microsoft.com/office/word/2010/wordprocessingInk" xmlns:wne="http://schemas.microsoft.com/office/word/2006/wordml" xmlns:wps="http://schemas.microsoft.com/office/word/2010/wordprocessingShape" mc:Ignorable="w14 w15 w16se w16cid wp14">
+  <w:endnote w:type="separator" w:id="-1">
+    <w:p>
+      <w:pPr>
+        <w:spacing w:after="0"/>
+      </w:pPr>
+      <w:r>
+        <w:separator/>
+      </w:r>
+    </w:p>
+  </w:endnote>
+  <w:endnote w:type="continuationSeparator" w:id="0">
+    <w:p>
+      <w:pPr>
+        <w:spacing w:after="0"/>
+      </w:pPr>
+      <w:r>
+        <w:continuationSeparator/>
+      </w:r>
+    </w:p>
+  </w:endnote>
+</w:endnotes>
 </file>
 
 <file path=word/footer1.xml><?xml version="1.0" encoding="utf-8"?>
@@ -894,18 +748,18 @@
 </file>
 
 <file path=word/footnotes.xml><?xml version="1.0" encoding="utf-8"?>
-<w:footnotes xmlns:w="http://schemas.openxmlformats.org/wordprocessingml/2006/main" xmlns:m="http://schemas.openxmlformats.org/officeDocument/2006/math" xmlns:r="http://schemas.openxmlformats.org/officeDocument/2006/relationships" xmlns:o="urn:schemas-microsoft-com:office:office" xmlns:v="urn:schemas-microsoft-com:vml" xmlns:w10="urn:schemas-microsoft-com:office:word" xmlns:a="http://schemas.openxmlformats.org/drawingml/2006/main" xmlns:pic="http://schemas.openxmlformats.org/drawingml/2006/picture" xmlns:wp="http://schemas.openxmlformats.org/drawingml/2006/wordprocessingDrawing">
+<w:footnotes xmlns:wpc="http://schemas.microsoft.com/office/word/2010/wordprocessingCanvas" xmlns:cx="http://schemas.microsoft.com/office/drawing/2014/chartex" xmlns:cx1="http://schemas.microsoft.com/office/drawing/2015/9/8/chartex" xmlns:cx2="http://schemas.microsoft.com/office/drawing/2015/10/21/chartex" xmlns:cx3="http://schemas.microsoft.com/office/drawing/2016/5/9/chartex" xmlns:cx4="http://schemas.microsoft.com/office/drawing/2016/5/10/chartex" xmlns:cx5="http://schemas.microsoft.com/office/drawing/2016/5/11/chartex" xmlns:cx6="http://schemas.microsoft.com/office/drawing/2016/5/12/chartex" xmlns:cx7="http://schemas.microsoft.com/office/drawing/2016/5/13/chartex" xmlns:cx8="http://schemas.microsoft.com/office/drawing/2016/5/14/chartex" xmlns:mc="http://schemas.openxmlformats.org/markup-compatibility/2006" xmlns:aink="http://schemas.microsoft.com/office/drawing/2016/ink" xmlns:am3d="http://schemas.microsoft.com/office/drawing/2017/model3d" xmlns:o="urn:schemas-microsoft-com:office:office" xmlns:r="http://schemas.openxmlformats.org/officeDocument/2006/relationships" xmlns:m="http://schemas.openxmlformats.org/officeDocument/2006/math" xmlns:v="urn:schemas-microsoft-com:vml" xmlns:wp14="http://schemas.microsoft.com/office/word/2010/wordprocessingDrawing" xmlns:wp="http://schemas.openxmlformats.org/drawingml/2006/wordprocessingDrawing" xmlns:w10="urn:schemas-microsoft-com:office:word" xmlns:w="http://schemas.openxmlformats.org/wordprocessingml/2006/main" xmlns:w14="http://schemas.microsoft.com/office/word/2010/wordml" xmlns:w15="http://schemas.microsoft.com/office/word/2012/wordml" xmlns:w16cid="http://schemas.microsoft.com/office/word/2016/wordml/cid" xmlns:w16se="http://schemas.microsoft.com/office/word/2015/wordml/symex" xmlns:wpg="http://schemas.microsoft.com/office/word/2010/wordprocessingGroup" xmlns:wpi="http://schemas.microsoft.com/office/word/2010/wordprocessingInk" xmlns:wne="http://schemas.microsoft.com/office/word/2006/wordml" xmlns:wps="http://schemas.microsoft.com/office/word/2010/wordprocessingShape" mc:Ignorable="w14 w15 w16se w16cid wp14">
+  <w:footnote w:type="separator" w:id="-1">
+    <w:p>
+      <w:r>
+        <w:separator/>
+      </w:r>
+    </w:p>
+  </w:footnote>
   <w:footnote w:type="continuationSeparator" w:id="0">
     <w:p>
       <w:r>
         <w:continuationSeparator/>
-      </w:r>
-    </w:p>
-  </w:footnote>
-  <w:footnote w:type="separator" w:id="-1">
-    <w:p>
-      <w:r>
-        <w:separator/>
       </w:r>
     </w:p>
   </w:footnote>
@@ -923,8 +777,8 @@
 </file>
 
 <file path=word/numbering.xml><?xml version="1.0" encoding="utf-8"?>
-<w:numbering xmlns:aink="http://schemas.microsoft.com/office/drawing/2016/ink" xmlns:am3d="http://schemas.microsoft.com/office/drawing/2017/model3d" xmlns:cx="http://schemas.microsoft.com/office/drawing/2014/chartex" xmlns:cx1="http://schemas.microsoft.com/office/drawing/2015/9/8/chartex" xmlns:cx2="http://schemas.microsoft.com/office/drawing/2015/10/21/chartex" xmlns:cx3="http://schemas.microsoft.com/office/drawing/2016/5/9/chartex" xmlns:cx4="http://schemas.microsoft.com/office/drawing/2016/5/10/chartex" xmlns:cx5="http://schemas.microsoft.com/office/drawing/2016/5/11/chartex" xmlns:cx6="http://schemas.microsoft.com/office/drawing/2016/5/12/chartex" xmlns:cx7="http://schemas.microsoft.com/office/drawing/2016/5/13/chartex" xmlns:cx8="http://schemas.microsoft.com/office/drawing/2016/5/14/chartex" xmlns:m="http://schemas.openxmlformats.org/officeDocument/2006/math" xmlns:mc="http://schemas.openxmlformats.org/markup-compatibility/2006" xmlns:o="urn:schemas-microsoft-com:office:office" xmlns:r="http://schemas.openxmlformats.org/officeDocument/2006/relationships" xmlns:v="urn:schemas-microsoft-com:vml" xmlns:w="http://schemas.openxmlformats.org/wordprocessingml/2006/main" xmlns:w10="urn:schemas-microsoft-com:office:word" xmlns:w14="http://schemas.microsoft.com/office/word/2010/wordml" xmlns:w15="http://schemas.microsoft.com/office/word/2012/wordml" xmlns:w16cid="http://schemas.microsoft.com/office/word/2016/wordml/cid" xmlns:w16se="http://schemas.microsoft.com/office/word/2015/wordml/symex" xmlns:wne="http://schemas.microsoft.com/office/word/2006/wordml" xmlns:wp="http://schemas.openxmlformats.org/drawingml/2006/wordprocessingDrawing" xmlns:wp14="http://schemas.microsoft.com/office/word/2010/wordprocessingDrawing" xmlns:wpc="http://schemas.microsoft.com/office/word/2010/wordprocessingCanvas" xmlns:wpg="http://schemas.microsoft.com/office/word/2010/wordprocessingGroup" xmlns:wpi="http://schemas.microsoft.com/office/word/2010/wordprocessingInk" xmlns:wps="http://schemas.microsoft.com/office/word/2010/wordprocessingShape" mc:Ignorable="w14 w15 w16se w16cid wp14">
-  <w:abstractNum w15:restartNumberingAfterBreak="0" w:abstractNumId="0">
+<w:numbering xmlns:wpc="http://schemas.microsoft.com/office/word/2010/wordprocessingCanvas" xmlns:cx="http://schemas.microsoft.com/office/drawing/2014/chartex" xmlns:cx1="http://schemas.microsoft.com/office/drawing/2015/9/8/chartex" xmlns:cx2="http://schemas.microsoft.com/office/drawing/2015/10/21/chartex" xmlns:cx3="http://schemas.microsoft.com/office/drawing/2016/5/9/chartex" xmlns:cx4="http://schemas.microsoft.com/office/drawing/2016/5/10/chartex" xmlns:cx5="http://schemas.microsoft.com/office/drawing/2016/5/11/chartex" xmlns:cx6="http://schemas.microsoft.com/office/drawing/2016/5/12/chartex" xmlns:cx7="http://schemas.microsoft.com/office/drawing/2016/5/13/chartex" xmlns:cx8="http://schemas.microsoft.com/office/drawing/2016/5/14/chartex" xmlns:mc="http://schemas.openxmlformats.org/markup-compatibility/2006" xmlns:aink="http://schemas.microsoft.com/office/drawing/2016/ink" xmlns:am3d="http://schemas.microsoft.com/office/drawing/2017/model3d" xmlns:o="urn:schemas-microsoft-com:office:office" xmlns:r="http://schemas.openxmlformats.org/officeDocument/2006/relationships" xmlns:m="http://schemas.openxmlformats.org/officeDocument/2006/math" xmlns:v="urn:schemas-microsoft-com:vml" xmlns:wp14="http://schemas.microsoft.com/office/word/2010/wordprocessingDrawing" xmlns:wp="http://schemas.openxmlformats.org/drawingml/2006/wordprocessingDrawing" xmlns:w10="urn:schemas-microsoft-com:office:word" xmlns:w="http://schemas.openxmlformats.org/wordprocessingml/2006/main" xmlns:w14="http://schemas.microsoft.com/office/word/2010/wordml" xmlns:w15="http://schemas.microsoft.com/office/word/2012/wordml" xmlns:w16cid="http://schemas.microsoft.com/office/word/2016/wordml/cid" xmlns:w16se="http://schemas.microsoft.com/office/word/2015/wordml/symex" xmlns:wpg="http://schemas.microsoft.com/office/word/2010/wordprocessingGroup" xmlns:wpi="http://schemas.microsoft.com/office/word/2010/wordprocessingInk" xmlns:wne="http://schemas.microsoft.com/office/word/2006/wordml" xmlns:wps="http://schemas.microsoft.com/office/word/2010/wordprocessingShape" mc:Ignorable="w14 w15 w16se w16cid wp14">
+  <w:abstractNum w:abstractNumId="0" w15:restartNumberingAfterBreak="0">
     <w:nsid w:val="EA454B4C"/>
     <w:multiLevelType w:val="multilevel"/>
     <w:tmpl w:val="5DF0468E"/>
@@ -933,7 +787,7 @@
       <w:lvlText w:val="•"/>
       <w:lvlJc w:val="left"/>
       <w:pPr>
-        <w:ind w:hanging="480" w:left="720"/>
+        <w:ind w:left="720" w:hanging="480"/>
       </w:pPr>
     </w:lvl>
     <w:lvl w:ilvl="1">
@@ -941,7 +795,7 @@
       <w:lvlText w:val="–"/>
       <w:lvlJc w:val="left"/>
       <w:pPr>
-        <w:ind w:hanging="480" w:left="1440"/>
+        <w:ind w:left="1440" w:hanging="480"/>
       </w:pPr>
     </w:lvl>
     <w:lvl w:ilvl="2">
@@ -949,7 +803,7 @@
       <w:lvlText w:val="•"/>
       <w:lvlJc w:val="left"/>
       <w:pPr>
-        <w:ind w:hanging="480" w:left="2160"/>
+        <w:ind w:left="2160" w:hanging="480"/>
       </w:pPr>
     </w:lvl>
     <w:lvl w:ilvl="3">
@@ -957,7 +811,7 @@
       <w:lvlText w:val="–"/>
       <w:lvlJc w:val="left"/>
       <w:pPr>
-        <w:ind w:hanging="480" w:left="2880"/>
+        <w:ind w:left="2880" w:hanging="480"/>
       </w:pPr>
     </w:lvl>
     <w:lvl w:ilvl="4">
@@ -965,7 +819,7 @@
       <w:lvlText w:val="•"/>
       <w:lvlJc w:val="left"/>
       <w:pPr>
-        <w:ind w:hanging="480" w:left="3600"/>
+        <w:ind w:left="3600" w:hanging="480"/>
       </w:pPr>
     </w:lvl>
     <w:lvl w:ilvl="5">
@@ -973,7 +827,7 @@
       <w:lvlText w:val="–"/>
       <w:lvlJc w:val="left"/>
       <w:pPr>
-        <w:ind w:hanging="480" w:left="4320"/>
+        <w:ind w:left="4320" w:hanging="480"/>
       </w:pPr>
     </w:lvl>
     <w:lvl w:ilvl="6">
@@ -981,7 +835,7 @@
       <w:lvlText w:val="•"/>
       <w:lvlJc w:val="left"/>
       <w:pPr>
-        <w:ind w:hanging="480" w:left="5040"/>
+        <w:ind w:left="5040" w:hanging="480"/>
       </w:pPr>
     </w:lvl>
     <w:lvl w:ilvl="7">
@@ -989,7 +843,7 @@
       <w:lvlText w:val="–"/>
       <w:lvlJc w:val="left"/>
       <w:pPr>
-        <w:ind w:hanging="480" w:left="5760"/>
+        <w:ind w:left="5760" w:hanging="480"/>
       </w:pPr>
     </w:lvl>
     <w:lvl w:ilvl="8">
@@ -997,11 +851,11 @@
       <w:lvlText w:val="•"/>
       <w:lvlJc w:val="left"/>
       <w:pPr>
-        <w:ind w:hanging="480" w:left="6480"/>
+        <w:ind w:left="6480" w:hanging="480"/>
       </w:pPr>
     </w:lvl>
   </w:abstractNum>
-  <w:abstractNum w15:restartNumberingAfterBreak="0" w:abstractNumId="1">
+  <w:abstractNum w:abstractNumId="1" w15:restartNumberingAfterBreak="0">
     <w:nsid w:val="FFFFFF7C"/>
     <w:multiLevelType w:val="singleLevel"/>
     <w:tmpl w:val="E57C68FE"/>
@@ -1012,13 +866,13 @@
       <w:lvlJc w:val="left"/>
       <w:pPr>
         <w:tabs>
-          <w:tab w:pos="1800" w:val="num"/>
+          <w:tab w:val="num" w:pos="1800"/>
         </w:tabs>
-        <w:ind w:hanging="360" w:left="1800"/>
+        <w:ind w:left="1800" w:hanging="360"/>
       </w:pPr>
     </w:lvl>
   </w:abstractNum>
-  <w:abstractNum w15:restartNumberingAfterBreak="0" w:abstractNumId="2">
+  <w:abstractNum w:abstractNumId="2" w15:restartNumberingAfterBreak="0">
     <w:nsid w:val="FFFFFF7D"/>
     <w:multiLevelType w:val="singleLevel"/>
     <w:tmpl w:val="767E5484"/>
@@ -1029,13 +883,13 @@
       <w:lvlJc w:val="left"/>
       <w:pPr>
         <w:tabs>
-          <w:tab w:pos="1440" w:val="num"/>
+          <w:tab w:val="num" w:pos="1440"/>
         </w:tabs>
-        <w:ind w:hanging="360" w:left="1440"/>
+        <w:ind w:left="1440" w:hanging="360"/>
       </w:pPr>
     </w:lvl>
   </w:abstractNum>
-  <w:abstractNum w15:restartNumberingAfterBreak="0" w:abstractNumId="3">
+  <w:abstractNum w:abstractNumId="3" w15:restartNumberingAfterBreak="0">
     <w:nsid w:val="FFFFFF7E"/>
     <w:multiLevelType w:val="singleLevel"/>
     <w:tmpl w:val="56161352"/>
@@ -1046,13 +900,13 @@
       <w:lvlJc w:val="left"/>
       <w:pPr>
         <w:tabs>
-          <w:tab w:pos="1080" w:val="num"/>
+          <w:tab w:val="num" w:pos="1080"/>
         </w:tabs>
-        <w:ind w:hanging="360" w:left="1080"/>
+        <w:ind w:left="1080" w:hanging="360"/>
       </w:pPr>
     </w:lvl>
   </w:abstractNum>
-  <w:abstractNum w15:restartNumberingAfterBreak="0" w:abstractNumId="4">
+  <w:abstractNum w:abstractNumId="4" w15:restartNumberingAfterBreak="0">
     <w:nsid w:val="FFFFFF7F"/>
     <w:multiLevelType w:val="singleLevel"/>
     <w:tmpl w:val="C49E9D98"/>
@@ -1063,13 +917,13 @@
       <w:lvlJc w:val="left"/>
       <w:pPr>
         <w:tabs>
-          <w:tab w:pos="720" w:val="num"/>
+          <w:tab w:val="num" w:pos="720"/>
         </w:tabs>
-        <w:ind w:hanging="360" w:left="720"/>
+        <w:ind w:left="720" w:hanging="360"/>
       </w:pPr>
     </w:lvl>
   </w:abstractNum>
-  <w:abstractNum w15:restartNumberingAfterBreak="0" w:abstractNumId="5">
+  <w:abstractNum w:abstractNumId="5" w15:restartNumberingAfterBreak="0">
     <w:nsid w:val="FFFFFF80"/>
     <w:multiLevelType w:val="singleLevel"/>
     <w:tmpl w:val="1ED4FDDA"/>
@@ -1080,16 +934,16 @@
       <w:lvlJc w:val="left"/>
       <w:pPr>
         <w:tabs>
-          <w:tab w:pos="1800" w:val="num"/>
+          <w:tab w:val="num" w:pos="1800"/>
         </w:tabs>
-        <w:ind w:hanging="360" w:left="1800"/>
+        <w:ind w:left="1800" w:hanging="360"/>
       </w:pPr>
       <w:rPr>
         <w:rFonts w:ascii="Symbol" w:hAnsi="Symbol" w:hint="default"/>
       </w:rPr>
     </w:lvl>
   </w:abstractNum>
-  <w:abstractNum w15:restartNumberingAfterBreak="0" w:abstractNumId="6">
+  <w:abstractNum w:abstractNumId="6" w15:restartNumberingAfterBreak="0">
     <w:nsid w:val="FFFFFF81"/>
     <w:multiLevelType w:val="singleLevel"/>
     <w:tmpl w:val="61F68962"/>
@@ -1100,16 +954,16 @@
       <w:lvlJc w:val="left"/>
       <w:pPr>
         <w:tabs>
-          <w:tab w:pos="1440" w:val="num"/>
+          <w:tab w:val="num" w:pos="1440"/>
         </w:tabs>
-        <w:ind w:hanging="360" w:left="1440"/>
+        <w:ind w:left="1440" w:hanging="360"/>
       </w:pPr>
       <w:rPr>
         <w:rFonts w:ascii="Symbol" w:hAnsi="Symbol" w:hint="default"/>
       </w:rPr>
     </w:lvl>
   </w:abstractNum>
-  <w:abstractNum w15:restartNumberingAfterBreak="0" w:abstractNumId="7">
+  <w:abstractNum w:abstractNumId="7" w15:restartNumberingAfterBreak="0">
     <w:nsid w:val="FFFFFF82"/>
     <w:multiLevelType w:val="singleLevel"/>
     <w:tmpl w:val="CF4C2A04"/>
@@ -1120,16 +974,16 @@
       <w:lvlJc w:val="left"/>
       <w:pPr>
         <w:tabs>
-          <w:tab w:pos="1080" w:val="num"/>
+          <w:tab w:val="num" w:pos="1080"/>
         </w:tabs>
-        <w:ind w:hanging="360" w:left="1080"/>
+        <w:ind w:left="1080" w:hanging="360"/>
       </w:pPr>
       <w:rPr>
         <w:rFonts w:ascii="Symbol" w:hAnsi="Symbol" w:hint="default"/>
       </w:rPr>
     </w:lvl>
   </w:abstractNum>
-  <w:abstractNum w15:restartNumberingAfterBreak="0" w:abstractNumId="8">
+  <w:abstractNum w:abstractNumId="8" w15:restartNumberingAfterBreak="0">
     <w:nsid w:val="FFFFFF83"/>
     <w:multiLevelType w:val="singleLevel"/>
     <w:tmpl w:val="0A269222"/>
@@ -1140,16 +994,16 @@
       <w:lvlJc w:val="left"/>
       <w:pPr>
         <w:tabs>
-          <w:tab w:pos="720" w:val="num"/>
+          <w:tab w:val="num" w:pos="720"/>
         </w:tabs>
-        <w:ind w:hanging="360" w:left="720"/>
+        <w:ind w:left="720" w:hanging="360"/>
       </w:pPr>
       <w:rPr>
         <w:rFonts w:ascii="Symbol" w:hAnsi="Symbol" w:hint="default"/>
       </w:rPr>
     </w:lvl>
   </w:abstractNum>
-  <w:abstractNum w15:restartNumberingAfterBreak="0" w:abstractNumId="9">
+  <w:abstractNum w:abstractNumId="9" w15:restartNumberingAfterBreak="0">
     <w:nsid w:val="FFFFFF88"/>
     <w:multiLevelType w:val="singleLevel"/>
     <w:tmpl w:val="48A66958"/>
@@ -1160,13 +1014,13 @@
       <w:lvlJc w:val="left"/>
       <w:pPr>
         <w:tabs>
-          <w:tab w:pos="360" w:val="num"/>
+          <w:tab w:val="num" w:pos="360"/>
         </w:tabs>
-        <w:ind w:hanging="360" w:left="360"/>
+        <w:ind w:left="360" w:hanging="360"/>
       </w:pPr>
     </w:lvl>
   </w:abstractNum>
-  <w:abstractNum w15:restartNumberingAfterBreak="0" w:abstractNumId="10">
+  <w:abstractNum w:abstractNumId="10" w15:restartNumberingAfterBreak="0">
     <w:nsid w:val="FFFFFF89"/>
     <w:multiLevelType w:val="singleLevel"/>
     <w:tmpl w:val="18F2851C"/>
@@ -1177,16 +1031,93 @@
       <w:lvlJc w:val="left"/>
       <w:pPr>
         <w:tabs>
-          <w:tab w:pos="360" w:val="num"/>
+          <w:tab w:val="num" w:pos="360"/>
         </w:tabs>
-        <w:ind w:hanging="360" w:left="360"/>
+        <w:ind w:left="360" w:hanging="360"/>
       </w:pPr>
       <w:rPr>
         <w:rFonts w:ascii="Symbol" w:hAnsi="Symbol" w:hint="default"/>
       </w:rPr>
     </w:lvl>
   </w:abstractNum>
-  <w:abstractNum w15:restartNumberingAfterBreak="0" w:abstractNumId="11">
+  <w:abstractNum w:abstractNumId="11" w15:restartNumberingAfterBreak="0">
+    <w:nsid w:val="0000A990"/>
+    <w:multiLevelType w:val="multilevel"/>
+    <w:tmpl w:val="00F63E38"/>
+    <w:lvl w:ilvl="0">
+      <w:numFmt w:val="bullet"/>
+      <w:lvlText w:val=" "/>
+      <w:lvlJc w:val="left"/>
+      <w:pPr>
+        <w:ind w:left="720" w:hanging="480"/>
+      </w:pPr>
+    </w:lvl>
+    <w:lvl w:ilvl="1">
+      <w:numFmt w:val="bullet"/>
+      <w:lvlText w:val=" "/>
+      <w:lvlJc w:val="left"/>
+      <w:pPr>
+        <w:ind w:left="1440" w:hanging="480"/>
+      </w:pPr>
+    </w:lvl>
+    <w:lvl w:ilvl="2">
+      <w:numFmt w:val="bullet"/>
+      <w:lvlText w:val=" "/>
+      <w:lvlJc w:val="left"/>
+      <w:pPr>
+        <w:ind w:left="2160" w:hanging="480"/>
+      </w:pPr>
+    </w:lvl>
+    <w:lvl w:ilvl="3">
+      <w:numFmt w:val="bullet"/>
+      <w:lvlText w:val=" "/>
+      <w:lvlJc w:val="left"/>
+      <w:pPr>
+        <w:ind w:left="2880" w:hanging="480"/>
+      </w:pPr>
+    </w:lvl>
+    <w:lvl w:ilvl="4">
+      <w:numFmt w:val="bullet"/>
+      <w:lvlText w:val=" "/>
+      <w:lvlJc w:val="left"/>
+      <w:pPr>
+        <w:ind w:left="3600" w:hanging="480"/>
+      </w:pPr>
+    </w:lvl>
+    <w:lvl w:ilvl="5">
+      <w:numFmt w:val="bullet"/>
+      <w:lvlText w:val=" "/>
+      <w:lvlJc w:val="left"/>
+      <w:pPr>
+        <w:ind w:left="4320" w:hanging="480"/>
+      </w:pPr>
+    </w:lvl>
+    <w:lvl w:ilvl="6">
+      <w:numFmt w:val="bullet"/>
+      <w:lvlText w:val=" "/>
+      <w:lvlJc w:val="left"/>
+      <w:pPr>
+        <w:ind w:left="5040" w:hanging="480"/>
+      </w:pPr>
+    </w:lvl>
+    <w:lvl w:ilvl="7">
+      <w:numFmt w:val="bullet"/>
+      <w:lvlText w:val=" "/>
+      <w:lvlJc w:val="left"/>
+      <w:pPr>
+        <w:ind w:left="5760" w:hanging="480"/>
+      </w:pPr>
+    </w:lvl>
+    <w:lvl w:ilvl="8">
+      <w:numFmt w:val="bullet"/>
+      <w:lvlText w:val=" "/>
+      <w:lvlJc w:val="left"/>
+      <w:pPr>
+        <w:ind w:left="6480" w:hanging="480"/>
+      </w:pPr>
+    </w:lvl>
+  </w:abstractNum>
+  <w:abstractNum w:abstractNumId="12" w15:restartNumberingAfterBreak="0">
     <w:nsid w:val="2C1AE401"/>
     <w:multiLevelType w:val="multilevel"/>
     <w:tmpl w:val="BB1C9B1E"/>
@@ -1195,82 +1126,6 @@
       <w:lvlText w:val=" "/>
       <w:lvlJc w:val="left"/>
       <w:pPr>
-        <w:ind w:hanging="480" w:left="720"/>
-      </w:pPr>
-    </w:lvl>
-    <w:lvl w:ilvl="1">
-      <w:numFmt w:val="bullet"/>
-      <w:lvlText w:val=" "/>
-      <w:lvlJc w:val="left"/>
-      <w:pPr>
-        <w:ind w:hanging="480" w:left="1440"/>
-      </w:pPr>
-    </w:lvl>
-    <w:lvl w:ilvl="2">
-      <w:numFmt w:val="bullet"/>
-      <w:lvlText w:val=" "/>
-      <w:lvlJc w:val="left"/>
-      <w:pPr>
-        <w:ind w:hanging="480" w:left="2160"/>
-      </w:pPr>
-    </w:lvl>
-    <w:lvl w:ilvl="3">
-      <w:numFmt w:val="bullet"/>
-      <w:lvlText w:val=" "/>
-      <w:lvlJc w:val="left"/>
-      <w:pPr>
-        <w:ind w:hanging="480" w:left="2880"/>
-      </w:pPr>
-    </w:lvl>
-    <w:lvl w:ilvl="4">
-      <w:numFmt w:val="bullet"/>
-      <w:lvlText w:val=" "/>
-      <w:lvlJc w:val="left"/>
-      <w:pPr>
-        <w:ind w:hanging="480" w:left="3600"/>
-      </w:pPr>
-    </w:lvl>
-    <w:lvl w:ilvl="5">
-      <w:numFmt w:val="bullet"/>
-      <w:lvlText w:val=" "/>
-      <w:lvlJc w:val="left"/>
-      <w:pPr>
-        <w:ind w:hanging="480" w:left="4320"/>
-      </w:pPr>
-    </w:lvl>
-    <w:lvl w:ilvl="6">
-      <w:numFmt w:val="bullet"/>
-      <w:lvlText w:val=" "/>
-      <w:lvlJc w:val="left"/>
-      <w:pPr>
-        <w:ind w:hanging="480" w:left="5040"/>
-      </w:pPr>
-    </w:lvl>
-    <w:lvl w:ilvl="7">
-      <w:numFmt w:val="bullet"/>
-      <w:lvlText w:val=" "/>
-      <w:lvlJc w:val="left"/>
-      <w:pPr>
-        <w:ind w:hanging="480" w:left="5760"/>
-      </w:pPr>
-    </w:lvl>
-    <w:lvl w:ilvl="8">
-      <w:numFmt w:val="bullet"/>
-      <w:lvlText w:val=" "/>
-      <w:lvlJc w:val="left"/>
-      <w:pPr>
-        <w:ind w:hanging="480" w:left="6480"/>
-      </w:pPr>
-    </w:lvl>
-  </w:abstractNum>
-  <w:abstractNum w:abstractNumId="990">
-    <w:nsid w:val="A990"/>
-    <w:multiLevelType w:val="multilevel"/>
-    <w:lvl w:ilvl="0">
-      <w:numFmt w:val="bullet"/>
-      <w:lvlText w:val=" "/>
-      <w:lvlJc w:val="left"/>
-      <w:pPr>
         <w:ind w:left="720" w:hanging="480"/>
       </w:pPr>
     </w:lvl>
@@ -1340,7 +1195,7 @@
     </w:lvl>
   </w:abstractNum>
   <w:num w:numId="1">
-    <w:abstractNumId w:val="11"/>
+    <w:abstractNumId w:val="12"/>
   </w:num>
   <w:num w:numId="2">
     <w:abstractNumId w:val="0"/>
@@ -1381,8 +1236,8 @@
   <w:num w:numId="14">
     <w:abstractNumId w:val="1"/>
   </w:num>
-  <w:num w:numId="1000">
-    <w:abstractNumId w:val="990"/>
+  <w:num w:numId="15">
+    <w:abstractNumId w:val="11"/>
   </w:num>
 </w:numbering>
 </file>
@@ -1392,10 +1247,10 @@
   <w:docDefaults>
     <w:rPrDefault>
       <w:rPr>
-        <w:rFonts w:asciiTheme="minorHAnsi" w:cstheme="minorBidi" w:eastAsiaTheme="minorHAnsi" w:hAnsiTheme="minorHAnsi"/>
+        <w:rFonts w:asciiTheme="minorHAnsi" w:eastAsiaTheme="minorHAnsi" w:hAnsiTheme="minorHAnsi" w:cstheme="minorBidi"/>
         <w:sz w:val="24"/>
         <w:szCs w:val="24"/>
-        <w:lang w:bidi="ar-SA" w:eastAsia="en-US" w:val="en-US"/>
+        <w:lang w:val="en-US" w:eastAsia="en-US" w:bidi="ar-SA"/>
       </w:rPr>
     </w:rPrDefault>
     <w:pPrDefault>
@@ -1404,7 +1259,7 @@
       </w:pPr>
     </w:pPrDefault>
   </w:docDefaults>
-  <w:latentStyles w:count="375" w:defLockedState="0" w:defQFormat="0" w:defSemiHidden="0" w:defUIPriority="0" w:defUnhideWhenUsed="0">
+  <w:latentStyles w:defLockedState="0" w:defUIPriority="0" w:defSemiHidden="0" w:defUnhideWhenUsed="0" w:defQFormat="0" w:count="375">
     <w:lsdException w:name="heading 6" w:semiHidden="1" w:unhideWhenUsed="1"/>
     <w:lsdException w:name="index 3" w:semiHidden="1" w:unhideWhenUsed="1"/>
     <w:lsdException w:name="index 4" w:semiHidden="1" w:unhideWhenUsed="1"/>
@@ -1740,11 +1595,11 @@
     <w:lsdException w:name="Hashtag" w:semiHidden="1" w:uiPriority="99" w:unhideWhenUsed="1"/>
     <w:lsdException w:name="Unresolved Mention" w:semiHidden="1" w:uiPriority="99" w:unhideWhenUsed="1"/>
   </w:latentStyles>
-  <w:style w:default="1" w:styleId="Normal" w:type="paragraph">
+  <w:style w:type="paragraph" w:default="1" w:styleId="Normal">
     <w:name w:val="Normal"/>
     <w:qFormat/>
   </w:style>
-  <w:style w:styleId="Heading1" w:type="paragraph">
+  <w:style w:type="paragraph" w:styleId="Heading1">
     <w:name w:val="heading 1"/>
     <w:basedOn w:val="Normal"/>
     <w:next w:val="BodyText"/>
@@ -1754,18 +1609,18 @@
     <w:pPr>
       <w:keepNext/>
       <w:keepLines/>
-      <w:spacing w:after="240" w:before="120"/>
+      <w:spacing w:before="120" w:after="240"/>
       <w:outlineLvl w:val="0"/>
     </w:pPr>
     <w:rPr>
-      <w:rFonts w:ascii="Times New Roman" w:cs="Times New Roman" w:eastAsiaTheme="majorEastAsia" w:hAnsi="Times New Roman"/>
+      <w:rFonts w:ascii="Times New Roman" w:eastAsiaTheme="majorEastAsia" w:hAnsi="Times New Roman" w:cs="Times New Roman"/>
       <w:b/>
       <w:bCs/>
       <w:sz w:val="28"/>
       <w:szCs w:val="32"/>
     </w:rPr>
   </w:style>
-  <w:style w:styleId="Heading2" w:type="paragraph">
+  <w:style w:type="paragraph" w:styleId="Heading2">
     <w:name w:val="heading 2"/>
     <w:basedOn w:val="Normal"/>
     <w:next w:val="BodyText"/>
@@ -1776,16 +1631,16 @@
     <w:pPr>
       <w:keepNext/>
       <w:keepLines/>
-      <w:spacing w:after="240" w:before="120"/>
+      <w:spacing w:before="120" w:after="240"/>
       <w:outlineLvl w:val="1"/>
     </w:pPr>
     <w:rPr>
-      <w:rFonts w:ascii="Times New Roman" w:cs="Times New Roman" w:eastAsiaTheme="majorEastAsia" w:hAnsi="Times New Roman"/>
+      <w:rFonts w:ascii="Times New Roman" w:eastAsiaTheme="majorEastAsia" w:hAnsi="Times New Roman" w:cs="Times New Roman"/>
       <w:bCs/>
       <w:u w:val="single"/>
     </w:rPr>
   </w:style>
-  <w:style w:styleId="Heading3" w:type="paragraph">
+  <w:style w:type="paragraph" w:styleId="Heading3">
     <w:name w:val="heading 3"/>
     <w:basedOn w:val="Normal"/>
     <w:next w:val="BodyText"/>
@@ -1796,17 +1651,17 @@
     <w:pPr>
       <w:keepNext/>
       <w:keepLines/>
-      <w:spacing w:after="240" w:before="120"/>
+      <w:spacing w:before="120" w:after="240"/>
       <w:outlineLvl w:val="2"/>
     </w:pPr>
     <w:rPr>
-      <w:rFonts w:ascii="Times New Roman" w:cs="Times New Roman" w:eastAsiaTheme="majorEastAsia" w:hAnsi="Times New Roman"/>
+      <w:rFonts w:ascii="Times New Roman" w:eastAsiaTheme="majorEastAsia" w:hAnsi="Times New Roman" w:cs="Times New Roman"/>
       <w:bCs/>
       <w:i/>
-      <w:color w:themeColor="text1" w:val="000000"/>
-    </w:rPr>
-  </w:style>
-  <w:style w:styleId="Heading4" w:type="paragraph">
+      <w:color w:val="000000" w:themeColor="text1"/>
+    </w:rPr>
+  </w:style>
+  <w:style w:type="paragraph" w:styleId="Heading4">
     <w:name w:val="heading 4"/>
     <w:basedOn w:val="Normal"/>
     <w:next w:val="BodyText"/>
@@ -1817,18 +1672,18 @@
     <w:pPr>
       <w:keepNext/>
       <w:keepLines/>
-      <w:spacing w:after="0" w:before="200"/>
+      <w:spacing w:before="200" w:after="0"/>
       <w:outlineLvl w:val="3"/>
     </w:pPr>
     <w:rPr>
-      <w:rFonts w:ascii="Times New Roman" w:cs="Times New Roman" w:eastAsiaTheme="majorEastAsia" w:hAnsi="Times New Roman"/>
+      <w:rFonts w:ascii="Times New Roman" w:eastAsiaTheme="majorEastAsia" w:hAnsi="Times New Roman" w:cs="Times New Roman"/>
       <w:bCs/>
       <w:i/>
-      <w:color w:themeColor="text1" w:val="000000"/>
+      <w:color w:val="000000" w:themeColor="text1"/>
       <w:u w:val="single"/>
     </w:rPr>
   </w:style>
-  <w:style w:styleId="Heading5" w:type="paragraph">
+  <w:style w:type="paragraph" w:styleId="Heading5">
     <w:name w:val="heading 5"/>
     <w:basedOn w:val="Normal"/>
     <w:next w:val="BodyText"/>
@@ -1839,16 +1694,16 @@
     <w:pPr>
       <w:keepNext/>
       <w:keepLines/>
-      <w:spacing w:after="0" w:before="200"/>
+      <w:spacing w:before="200" w:after="0"/>
       <w:outlineLvl w:val="4"/>
     </w:pPr>
     <w:rPr>
-      <w:rFonts w:ascii="Times New Roman" w:cs="Times New Roman" w:eastAsiaTheme="majorEastAsia" w:hAnsi="Times New Roman"/>
+      <w:rFonts w:ascii="Times New Roman" w:eastAsiaTheme="majorEastAsia" w:hAnsi="Times New Roman" w:cs="Times New Roman"/>
       <w:iCs/>
-      <w:color w:themeColor="text1" w:val="000000"/>
-    </w:rPr>
-  </w:style>
-  <w:style w:styleId="Heading6" w:type="paragraph">
+      <w:color w:val="000000" w:themeColor="text1"/>
+    </w:rPr>
+  </w:style>
+  <w:style w:type="paragraph" w:styleId="Heading6">
     <w:name w:val="heading 6"/>
     <w:basedOn w:val="Normal"/>
     <w:next w:val="BodyText"/>
@@ -1858,15 +1713,15 @@
     <w:pPr>
       <w:keepNext/>
       <w:keepLines/>
-      <w:spacing w:after="0" w:before="200"/>
+      <w:spacing w:before="200" w:after="0"/>
       <w:outlineLvl w:val="5"/>
     </w:pPr>
     <w:rPr>
-      <w:rFonts w:asciiTheme="majorHAnsi" w:cstheme="majorBidi" w:eastAsiaTheme="majorEastAsia" w:hAnsiTheme="majorHAnsi"/>
-      <w:color w:themeColor="accent1" w:val="4F81BD"/>
-    </w:rPr>
-  </w:style>
-  <w:style w:styleId="Heading7" w:type="paragraph">
+      <w:rFonts w:asciiTheme="majorHAnsi" w:eastAsiaTheme="majorEastAsia" w:hAnsiTheme="majorHAnsi" w:cstheme="majorBidi"/>
+      <w:color w:val="4F81BD" w:themeColor="accent1"/>
+    </w:rPr>
+  </w:style>
+  <w:style w:type="paragraph" w:styleId="Heading7">
     <w:name w:val="heading 7"/>
     <w:basedOn w:val="Normal"/>
     <w:next w:val="BodyText"/>
@@ -1876,15 +1731,15 @@
     <w:pPr>
       <w:keepNext/>
       <w:keepLines/>
-      <w:spacing w:after="0" w:before="200"/>
+      <w:spacing w:before="200" w:after="0"/>
       <w:outlineLvl w:val="6"/>
     </w:pPr>
     <w:rPr>
-      <w:rFonts w:asciiTheme="majorHAnsi" w:cstheme="majorBidi" w:eastAsiaTheme="majorEastAsia" w:hAnsiTheme="majorHAnsi"/>
-      <w:color w:themeColor="accent1" w:val="4F81BD"/>
-    </w:rPr>
-  </w:style>
-  <w:style w:styleId="Heading8" w:type="paragraph">
+      <w:rFonts w:asciiTheme="majorHAnsi" w:eastAsiaTheme="majorEastAsia" w:hAnsiTheme="majorHAnsi" w:cstheme="majorBidi"/>
+      <w:color w:val="4F81BD" w:themeColor="accent1"/>
+    </w:rPr>
+  </w:style>
+  <w:style w:type="paragraph" w:styleId="Heading8">
     <w:name w:val="heading 8"/>
     <w:basedOn w:val="Normal"/>
     <w:next w:val="BodyText"/>
@@ -1894,15 +1749,15 @@
     <w:pPr>
       <w:keepNext/>
       <w:keepLines/>
-      <w:spacing w:after="0" w:before="200"/>
+      <w:spacing w:before="200" w:after="0"/>
       <w:outlineLvl w:val="7"/>
     </w:pPr>
     <w:rPr>
-      <w:rFonts w:asciiTheme="majorHAnsi" w:cstheme="majorBidi" w:eastAsiaTheme="majorEastAsia" w:hAnsiTheme="majorHAnsi"/>
-      <w:color w:themeColor="accent1" w:val="4F81BD"/>
-    </w:rPr>
-  </w:style>
-  <w:style w:styleId="Heading9" w:type="paragraph">
+      <w:rFonts w:asciiTheme="majorHAnsi" w:eastAsiaTheme="majorEastAsia" w:hAnsiTheme="majorHAnsi" w:cstheme="majorBidi"/>
+      <w:color w:val="4F81BD" w:themeColor="accent1"/>
+    </w:rPr>
+  </w:style>
+  <w:style w:type="paragraph" w:styleId="Heading9">
     <w:name w:val="heading 9"/>
     <w:basedOn w:val="Normal"/>
     <w:next w:val="BodyText"/>
@@ -1912,71 +1767,71 @@
     <w:pPr>
       <w:keepNext/>
       <w:keepLines/>
-      <w:spacing w:after="0" w:before="200"/>
+      <w:spacing w:before="200" w:after="0"/>
       <w:outlineLvl w:val="8"/>
     </w:pPr>
     <w:rPr>
-      <w:rFonts w:asciiTheme="majorHAnsi" w:cstheme="majorBidi" w:eastAsiaTheme="majorEastAsia" w:hAnsiTheme="majorHAnsi"/>
-      <w:color w:themeColor="accent1" w:val="4F81BD"/>
-    </w:rPr>
-  </w:style>
-  <w:style w:default="1" w:styleId="DefaultParagraphFont" w:type="character">
+      <w:rFonts w:asciiTheme="majorHAnsi" w:eastAsiaTheme="majorEastAsia" w:hAnsiTheme="majorHAnsi" w:cstheme="majorBidi"/>
+      <w:color w:val="4F81BD" w:themeColor="accent1"/>
+    </w:rPr>
+  </w:style>
+  <w:style w:type="character" w:default="1" w:styleId="DefaultParagraphFont">
     <w:name w:val="Default Paragraph Font"/>
     <w:uiPriority w:val="1"/>
     <w:semiHidden/>
     <w:unhideWhenUsed/>
   </w:style>
-  <w:style w:default="1" w:styleId="TableNormal" w:type="table">
+  <w:style w:type="table" w:default="1" w:styleId="TableNormal">
     <w:name w:val="Normal Table"/>
     <w:uiPriority w:val="99"/>
     <w:semiHidden/>
     <w:unhideWhenUsed/>
     <w:tblPr>
-      <w:tblInd w:type="dxa" w:w="0"/>
+      <w:tblInd w:w="0" w:type="dxa"/>
       <w:tblCellMar>
-        <w:top w:type="dxa" w:w="0"/>
-        <w:left w:type="dxa" w:w="108"/>
-        <w:bottom w:type="dxa" w:w="0"/>
-        <w:right w:type="dxa" w:w="108"/>
+        <w:top w:w="0" w:type="dxa"/>
+        <w:left w:w="108" w:type="dxa"/>
+        <w:bottom w:w="0" w:type="dxa"/>
+        <w:right w:w="108" w:type="dxa"/>
       </w:tblCellMar>
     </w:tblPr>
   </w:style>
-  <w:style w:default="1" w:styleId="NoList" w:type="numbering">
+  <w:style w:type="numbering" w:default="1" w:styleId="NoList">
     <w:name w:val="No List"/>
     <w:uiPriority w:val="99"/>
     <w:semiHidden/>
     <w:unhideWhenUsed/>
   </w:style>
-  <w:style w:styleId="BodyText" w:type="paragraph">
+  <w:style w:type="paragraph" w:styleId="BodyText">
     <w:name w:val="Body Text"/>
     <w:basedOn w:val="Normal"/>
     <w:link w:val="BodyTextChar"/>
     <w:qFormat/>
     <w:rsid w:val="00C446BA"/>
     <w:pPr>
-      <w:spacing w:after="180" w:before="180" w:line="480" w:lineRule="auto"/>
+      <w:spacing w:before="180" w:after="180" w:line="480" w:lineRule="auto"/>
       <w:ind w:firstLine="360"/>
     </w:pPr>
     <w:rPr>
-      <w:rFonts w:ascii="Times New Roman" w:cs="Times New Roman" w:hAnsi="Times New Roman"/>
-    </w:rPr>
-  </w:style>
-  <w:style w:customStyle="1" w:styleId="FirstParagraph" w:type="paragraph">
+      <w:rFonts w:ascii="Times New Roman" w:hAnsi="Times New Roman" w:cs="Times New Roman"/>
+    </w:rPr>
+  </w:style>
+  <w:style w:type="paragraph" w:customStyle="1" w:styleId="FirstParagraph">
     <w:name w:val="First Paragraph"/>
     <w:basedOn w:val="BodyText"/>
     <w:next w:val="BodyText"/>
     <w:qFormat/>
     <w:rsid w:val="00C446BA"/>
   </w:style>
-  <w:style w:customStyle="1" w:styleId="Compact" w:type="paragraph">
+  <w:style w:type="paragraph" w:customStyle="1" w:styleId="Compact">
     <w:name w:val="Compact"/>
     <w:basedOn w:val="BodyText"/>
     <w:qFormat/>
     <w:pPr>
-      <w:spacing w:after="36" w:before="36"/>
+      <w:spacing w:before="36" w:after="36"/>
     </w:pPr>
   </w:style>
-  <w:style w:styleId="Title" w:type="paragraph">
+  <w:style w:type="paragraph" w:styleId="Title">
     <w:name w:val="Title"/>
     <w:basedOn w:val="Normal"/>
     <w:next w:val="BodyText"/>
@@ -1985,11 +1840,11 @@
     <w:pPr>
       <w:keepNext/>
       <w:keepLines/>
-      <w:spacing w:after="240" w:before="480"/>
+      <w:spacing w:before="480" w:after="240"/>
       <w:jc w:val="center"/>
     </w:pPr>
     <w:rPr>
-      <w:rFonts w:ascii="Times New Roman" w:cs="Times New Roman" w:eastAsiaTheme="majorEastAsia" w:hAnsi="Times New Roman"/>
+      <w:rFonts w:ascii="Times New Roman" w:eastAsiaTheme="majorEastAsia" w:hAnsi="Times New Roman" w:cs="Times New Roman"/>
       <w:b/>
       <w:bCs/>
       <w:i/>
@@ -1997,7 +1852,7 @@
       <w:szCs w:val="36"/>
     </w:rPr>
   </w:style>
-  <w:style w:styleId="Subtitle" w:type="paragraph">
+  <w:style w:type="paragraph" w:styleId="Subtitle">
     <w:name w:val="Subtitle"/>
     <w:basedOn w:val="Title"/>
     <w:next w:val="BodyText"/>
@@ -2010,7 +1865,7 @@
       <w:szCs w:val="30"/>
     </w:rPr>
   </w:style>
-  <w:style w:customStyle="1" w:styleId="Author" w:type="paragraph">
+  <w:style w:type="paragraph" w:customStyle="1" w:styleId="Author">
     <w:name w:val="Author"/>
     <w:next w:val="BodyText"/>
     <w:qFormat/>
@@ -2023,7 +1878,7 @@
       <w:rFonts w:ascii="Times New Roman" w:hAnsi="Times New Roman"/>
     </w:rPr>
   </w:style>
-  <w:style w:styleId="Date" w:type="paragraph">
+  <w:style w:type="paragraph" w:styleId="Date">
     <w:name w:val="Date"/>
     <w:next w:val="BodyText"/>
     <w:qFormat/>
@@ -2037,7 +1892,7 @@
       <w:rFonts w:ascii="Times New Roman" w:hAnsi="Times New Roman"/>
     </w:rPr>
   </w:style>
-  <w:style w:customStyle="1" w:styleId="Abstract" w:type="paragraph">
+  <w:style w:type="paragraph" w:customStyle="1" w:styleId="Abstract">
     <w:name w:val="Abstract"/>
     <w:basedOn w:val="Normal"/>
     <w:next w:val="BodyText"/>
@@ -2045,19 +1900,19 @@
     <w:pPr>
       <w:keepNext/>
       <w:keepLines/>
-      <w:spacing w:after="300" w:before="300"/>
+      <w:spacing w:before="300" w:after="300"/>
     </w:pPr>
     <w:rPr>
       <w:sz w:val="20"/>
       <w:szCs w:val="20"/>
     </w:rPr>
   </w:style>
-  <w:style w:styleId="Bibliography" w:type="paragraph">
+  <w:style w:type="paragraph" w:styleId="Bibliography">
     <w:name w:val="Bibliography"/>
     <w:basedOn w:val="Normal"/>
     <w:qFormat/>
   </w:style>
-  <w:style w:styleId="BlockText" w:type="paragraph">
+  <w:style w:type="paragraph" w:styleId="BlockText">
     <w:name w:val="Block Text"/>
     <w:basedOn w:val="BodyText"/>
     <w:next w:val="BodyText"/>
@@ -2065,29 +1920,29 @@
     <w:unhideWhenUsed/>
     <w:qFormat/>
     <w:pPr>
-      <w:spacing w:after="100" w:before="100"/>
-      <w:ind w:firstLine="0" w:left="480" w:right="480"/>
+      <w:spacing w:before="100" w:after="100"/>
+      <w:ind w:left="480" w:right="480" w:firstLine="0"/>
     </w:pPr>
   </w:style>
-  <w:style w:styleId="FootnoteText" w:type="paragraph">
+  <w:style w:type="paragraph" w:styleId="FootnoteText">
     <w:name w:val="footnote text"/>
     <w:basedOn w:val="Normal"/>
     <w:uiPriority w:val="9"/>
     <w:unhideWhenUsed/>
     <w:qFormat/>
   </w:style>
-  <w:style w:customStyle="1" w:styleId="Table" w:type="table">
+  <w:style w:type="table" w:customStyle="1" w:styleId="Table">
     <w:name w:val="Table"/>
     <w:semiHidden/>
     <w:unhideWhenUsed/>
     <w:qFormat/>
     <w:tblPr>
-      <w:tblInd w:type="dxa" w:w="0"/>
+      <w:tblInd w:w="0" w:type="dxa"/>
       <w:tblCellMar>
-        <w:top w:type="dxa" w:w="0"/>
-        <w:left w:type="dxa" w:w="108"/>
-        <w:bottom w:type="dxa" w:w="0"/>
-        <w:right w:type="dxa" w:w="108"/>
+        <w:top w:w="0" w:type="dxa"/>
+        <w:left w:w="108" w:type="dxa"/>
+        <w:bottom w:w="0" w:type="dxa"/>
+        <w:right w:w="108" w:type="dxa"/>
       </w:tblCellMar>
     </w:tblPr>
     <w:tblStylePr w:type="firstRow">
@@ -2099,13 +1954,13 @@
       </w:trPr>
       <w:tcPr>
         <w:tcBorders>
-          <w:bottom w:color="auto" w:space="0" w:sz="0" w:val="single"/>
+          <w:bottom w:val="single" w:sz="0" w:space="0" w:color="auto"/>
         </w:tcBorders>
         <w:vAlign w:val="bottom"/>
       </w:tcPr>
     </w:tblStylePr>
   </w:style>
-  <w:style w:customStyle="1" w:styleId="DefinitionTerm" w:type="paragraph">
+  <w:style w:type="paragraph" w:customStyle="1" w:styleId="DefinitionTerm">
     <w:name w:val="Definition Term"/>
     <w:basedOn w:val="Normal"/>
     <w:next w:val="Definition"/>
@@ -2118,11 +1973,11 @@
       <w:b/>
     </w:rPr>
   </w:style>
-  <w:style w:customStyle="1" w:styleId="Definition" w:type="paragraph">
+  <w:style w:type="paragraph" w:customStyle="1" w:styleId="Definition">
     <w:name w:val="Definition"/>
     <w:basedOn w:val="Normal"/>
   </w:style>
-  <w:style w:styleId="Caption" w:type="paragraph">
+  <w:style w:type="paragraph" w:styleId="Caption">
     <w:name w:val="caption"/>
     <w:basedOn w:val="Normal"/>
     <w:link w:val="CaptionChar"/>
@@ -2133,63 +1988,63 @@
       <w:i/>
     </w:rPr>
   </w:style>
-  <w:style w:customStyle="1" w:styleId="TableCaption" w:type="paragraph">
+  <w:style w:type="paragraph" w:customStyle="1" w:styleId="TableCaption">
     <w:name w:val="Table Caption"/>
     <w:basedOn w:val="Caption"/>
     <w:pPr>
       <w:keepNext/>
     </w:pPr>
   </w:style>
-  <w:style w:customStyle="1" w:styleId="ImageCaption" w:type="paragraph">
+  <w:style w:type="paragraph" w:customStyle="1" w:styleId="ImageCaption">
     <w:name w:val="Image Caption"/>
     <w:basedOn w:val="Caption"/>
   </w:style>
-  <w:style w:customStyle="1" w:styleId="Figure" w:type="paragraph">
+  <w:style w:type="paragraph" w:customStyle="1" w:styleId="Figure">
     <w:name w:val="Figure"/>
     <w:basedOn w:val="Normal"/>
   </w:style>
-  <w:style w:customStyle="1" w:styleId="CaptionedFigure" w:type="paragraph">
+  <w:style w:type="paragraph" w:customStyle="1" w:styleId="CaptionedFigure">
     <w:name w:val="Captioned Figure"/>
     <w:basedOn w:val="Figure"/>
     <w:pPr>
       <w:keepNext/>
     </w:pPr>
   </w:style>
-  <w:style w:customStyle="1" w:styleId="CaptionChar" w:type="character">
+  <w:style w:type="character" w:customStyle="1" w:styleId="CaptionChar">
     <w:name w:val="Caption Char"/>
     <w:basedOn w:val="DefaultParagraphFont"/>
     <w:link w:val="Caption"/>
   </w:style>
-  <w:style w:customStyle="1" w:styleId="VerbatimChar" w:type="character">
+  <w:style w:type="character" w:customStyle="1" w:styleId="VerbatimChar">
     <w:name w:val="Verbatim Char"/>
     <w:basedOn w:val="CaptionChar"/>
     <w:link w:val="SourceCode"/>
     <w:rsid w:val="00121A2E"/>
     <w:rPr>
-      <w:rFonts w:asciiTheme="majorHAnsi" w:cs="Times New Roman" w:hAnsiTheme="majorHAnsi"/>
-    </w:rPr>
-  </w:style>
-  <w:style w:customStyle="1" w:styleId="SectionNumber" w:type="character">
+      <w:rFonts w:asciiTheme="majorHAnsi" w:hAnsiTheme="majorHAnsi" w:cs="Times New Roman"/>
+    </w:rPr>
+  </w:style>
+  <w:style w:type="character" w:customStyle="1" w:styleId="SectionNumber">
     <w:name w:val="Section Number"/>
     <w:basedOn w:val="CaptionChar"/>
   </w:style>
-  <w:style w:styleId="FootnoteReference" w:type="character">
+  <w:style w:type="character" w:styleId="FootnoteReference">
     <w:name w:val="footnote reference"/>
     <w:basedOn w:val="CaptionChar"/>
     <w:rPr>
       <w:vertAlign w:val="superscript"/>
     </w:rPr>
   </w:style>
-  <w:style w:styleId="Hyperlink" w:type="character">
+  <w:style w:type="character" w:styleId="Hyperlink">
     <w:name w:val="Hyperlink"/>
     <w:basedOn w:val="CaptionChar"/>
     <w:rsid w:val="00121A2E"/>
     <w:rPr>
-      <w:color w:themeColor="text1" w:val="000000"/>
+      <w:color w:val="000000" w:themeColor="text1"/>
       <w:u w:val="single"/>
     </w:rPr>
   </w:style>
-  <w:style w:styleId="TOCHeading" w:type="paragraph">
+  <w:style w:type="paragraph" w:styleId="TOCHeading">
     <w:name w:val="TOC Heading"/>
     <w:basedOn w:val="Heading1"/>
     <w:next w:val="BodyText"/>
@@ -2201,13 +2056,13 @@
       <w:outlineLvl w:val="9"/>
     </w:pPr>
     <w:rPr>
-      <w:rFonts w:asciiTheme="majorHAnsi" w:cstheme="majorBidi" w:hAnsiTheme="majorHAnsi"/>
+      <w:rFonts w:asciiTheme="majorHAnsi" w:hAnsiTheme="majorHAnsi" w:cstheme="majorBidi"/>
       <w:b w:val="0"/>
       <w:bCs w:val="0"/>
-      <w:color w:themeColor="accent1" w:themeShade="BF" w:val="365F91"/>
-    </w:rPr>
-  </w:style>
-  <w:style w:customStyle="1" w:styleId="SourceCode" w:type="paragraph">
+      <w:color w:val="365F91" w:themeColor="accent1" w:themeShade="BF"/>
+    </w:rPr>
+  </w:style>
+  <w:style w:type="paragraph" w:customStyle="1" w:styleId="SourceCode">
     <w:name w:val="Source Code"/>
     <w:basedOn w:val="BodyText"/>
     <w:link w:val="VerbatimChar"/>
@@ -2216,297 +2071,297 @@
       <w:rFonts w:asciiTheme="majorHAnsi" w:hAnsiTheme="majorHAnsi"/>
     </w:rPr>
   </w:style>
-  <w:style w:customStyle="1" w:styleId="KeywordTok" w:type="character">
+  <w:style w:type="character" w:customStyle="1" w:styleId="KeywordTok">
     <w:name w:val="KeywordTok"/>
     <w:basedOn w:val="VerbatimChar"/>
     <w:rPr>
-      <w:rFonts w:asciiTheme="majorHAnsi" w:cs="Times New Roman" w:hAnsiTheme="majorHAnsi"/>
+      <w:rFonts w:asciiTheme="majorHAnsi" w:hAnsiTheme="majorHAnsi" w:cs="Times New Roman"/>
       <w:b/>
       <w:color w:val="204A87"/>
-      <w:shd w:color="auto" w:fill="F8F8F8" w:val="clear"/>
-    </w:rPr>
-  </w:style>
-  <w:style w:customStyle="1" w:styleId="DataTypeTok" w:type="character">
+      <w:shd w:val="clear" w:color="auto" w:fill="F8F8F8"/>
+    </w:rPr>
+  </w:style>
+  <w:style w:type="character" w:customStyle="1" w:styleId="DataTypeTok">
     <w:name w:val="DataTypeTok"/>
     <w:basedOn w:val="VerbatimChar"/>
     <w:rPr>
-      <w:rFonts w:asciiTheme="majorHAnsi" w:cs="Times New Roman" w:hAnsiTheme="majorHAnsi"/>
+      <w:rFonts w:asciiTheme="majorHAnsi" w:hAnsiTheme="majorHAnsi" w:cs="Times New Roman"/>
       <w:color w:val="204A87"/>
-      <w:shd w:color="auto" w:fill="F8F8F8" w:val="clear"/>
-    </w:rPr>
-  </w:style>
-  <w:style w:customStyle="1" w:styleId="DecValTok" w:type="character">
+      <w:shd w:val="clear" w:color="auto" w:fill="F8F8F8"/>
+    </w:rPr>
+  </w:style>
+  <w:style w:type="character" w:customStyle="1" w:styleId="DecValTok">
     <w:name w:val="DecValTok"/>
     <w:basedOn w:val="VerbatimChar"/>
     <w:rPr>
-      <w:rFonts w:asciiTheme="majorHAnsi" w:cs="Times New Roman" w:hAnsiTheme="majorHAnsi"/>
+      <w:rFonts w:asciiTheme="majorHAnsi" w:hAnsiTheme="majorHAnsi" w:cs="Times New Roman"/>
       <w:color w:val="0000CF"/>
-      <w:shd w:color="auto" w:fill="F8F8F8" w:val="clear"/>
-    </w:rPr>
-  </w:style>
-  <w:style w:customStyle="1" w:styleId="BaseNTok" w:type="character">
+      <w:shd w:val="clear" w:color="auto" w:fill="F8F8F8"/>
+    </w:rPr>
+  </w:style>
+  <w:style w:type="character" w:customStyle="1" w:styleId="BaseNTok">
     <w:name w:val="BaseNTok"/>
     <w:basedOn w:val="VerbatimChar"/>
     <w:rPr>
-      <w:rFonts w:asciiTheme="majorHAnsi" w:cs="Times New Roman" w:hAnsiTheme="majorHAnsi"/>
+      <w:rFonts w:asciiTheme="majorHAnsi" w:hAnsiTheme="majorHAnsi" w:cs="Times New Roman"/>
       <w:color w:val="0000CF"/>
-      <w:shd w:color="auto" w:fill="F8F8F8" w:val="clear"/>
-    </w:rPr>
-  </w:style>
-  <w:style w:customStyle="1" w:styleId="FloatTok" w:type="character">
+      <w:shd w:val="clear" w:color="auto" w:fill="F8F8F8"/>
+    </w:rPr>
+  </w:style>
+  <w:style w:type="character" w:customStyle="1" w:styleId="FloatTok">
     <w:name w:val="FloatTok"/>
     <w:basedOn w:val="VerbatimChar"/>
     <w:rPr>
-      <w:rFonts w:asciiTheme="majorHAnsi" w:cs="Times New Roman" w:hAnsiTheme="majorHAnsi"/>
+      <w:rFonts w:asciiTheme="majorHAnsi" w:hAnsiTheme="majorHAnsi" w:cs="Times New Roman"/>
       <w:color w:val="0000CF"/>
-      <w:shd w:color="auto" w:fill="F8F8F8" w:val="clear"/>
-    </w:rPr>
-  </w:style>
-  <w:style w:customStyle="1" w:styleId="ConstantTok" w:type="character">
+      <w:shd w:val="clear" w:color="auto" w:fill="F8F8F8"/>
+    </w:rPr>
+  </w:style>
+  <w:style w:type="character" w:customStyle="1" w:styleId="ConstantTok">
     <w:name w:val="ConstantTok"/>
     <w:basedOn w:val="VerbatimChar"/>
     <w:rPr>
-      <w:rFonts w:asciiTheme="majorHAnsi" w:cs="Times New Roman" w:hAnsiTheme="majorHAnsi"/>
+      <w:rFonts w:asciiTheme="majorHAnsi" w:hAnsiTheme="majorHAnsi" w:cs="Times New Roman"/>
       <w:color w:val="000000"/>
-      <w:shd w:color="auto" w:fill="F8F8F8" w:val="clear"/>
-    </w:rPr>
-  </w:style>
-  <w:style w:customStyle="1" w:styleId="CharTok" w:type="character">
+      <w:shd w:val="clear" w:color="auto" w:fill="F8F8F8"/>
+    </w:rPr>
+  </w:style>
+  <w:style w:type="character" w:customStyle="1" w:styleId="CharTok">
     <w:name w:val="CharTok"/>
     <w:basedOn w:val="VerbatimChar"/>
     <w:rPr>
-      <w:rFonts w:asciiTheme="majorHAnsi" w:cs="Times New Roman" w:hAnsiTheme="majorHAnsi"/>
+      <w:rFonts w:asciiTheme="majorHAnsi" w:hAnsiTheme="majorHAnsi" w:cs="Times New Roman"/>
       <w:color w:val="4E9A06"/>
-      <w:shd w:color="auto" w:fill="F8F8F8" w:val="clear"/>
-    </w:rPr>
-  </w:style>
-  <w:style w:customStyle="1" w:styleId="SpecialCharTok" w:type="character">
+      <w:shd w:val="clear" w:color="auto" w:fill="F8F8F8"/>
+    </w:rPr>
+  </w:style>
+  <w:style w:type="character" w:customStyle="1" w:styleId="SpecialCharTok">
     <w:name w:val="SpecialCharTok"/>
     <w:basedOn w:val="VerbatimChar"/>
     <w:rPr>
-      <w:rFonts w:asciiTheme="majorHAnsi" w:cs="Times New Roman" w:hAnsiTheme="majorHAnsi"/>
+      <w:rFonts w:asciiTheme="majorHAnsi" w:hAnsiTheme="majorHAnsi" w:cs="Times New Roman"/>
       <w:color w:val="000000"/>
-      <w:shd w:color="auto" w:fill="F8F8F8" w:val="clear"/>
-    </w:rPr>
-  </w:style>
-  <w:style w:customStyle="1" w:styleId="StringTok" w:type="character">
+      <w:shd w:val="clear" w:color="auto" w:fill="F8F8F8"/>
+    </w:rPr>
+  </w:style>
+  <w:style w:type="character" w:customStyle="1" w:styleId="StringTok">
     <w:name w:val="StringTok"/>
     <w:basedOn w:val="VerbatimChar"/>
     <w:rPr>
-      <w:rFonts w:asciiTheme="majorHAnsi" w:cs="Times New Roman" w:hAnsiTheme="majorHAnsi"/>
+      <w:rFonts w:asciiTheme="majorHAnsi" w:hAnsiTheme="majorHAnsi" w:cs="Times New Roman"/>
       <w:color w:val="4E9A06"/>
-      <w:shd w:color="auto" w:fill="F8F8F8" w:val="clear"/>
-    </w:rPr>
-  </w:style>
-  <w:style w:customStyle="1" w:styleId="VerbatimStringTok" w:type="character">
+      <w:shd w:val="clear" w:color="auto" w:fill="F8F8F8"/>
+    </w:rPr>
+  </w:style>
+  <w:style w:type="character" w:customStyle="1" w:styleId="VerbatimStringTok">
     <w:name w:val="VerbatimStringTok"/>
     <w:basedOn w:val="VerbatimChar"/>
     <w:rPr>
-      <w:rFonts w:asciiTheme="majorHAnsi" w:cs="Times New Roman" w:hAnsiTheme="majorHAnsi"/>
+      <w:rFonts w:asciiTheme="majorHAnsi" w:hAnsiTheme="majorHAnsi" w:cs="Times New Roman"/>
       <w:color w:val="4E9A06"/>
-      <w:shd w:color="auto" w:fill="F8F8F8" w:val="clear"/>
-    </w:rPr>
-  </w:style>
-  <w:style w:customStyle="1" w:styleId="SpecialStringTok" w:type="character">
+      <w:shd w:val="clear" w:color="auto" w:fill="F8F8F8"/>
+    </w:rPr>
+  </w:style>
+  <w:style w:type="character" w:customStyle="1" w:styleId="SpecialStringTok">
     <w:name w:val="SpecialStringTok"/>
     <w:basedOn w:val="VerbatimChar"/>
     <w:rPr>
-      <w:rFonts w:asciiTheme="majorHAnsi" w:cs="Times New Roman" w:hAnsiTheme="majorHAnsi"/>
+      <w:rFonts w:asciiTheme="majorHAnsi" w:hAnsiTheme="majorHAnsi" w:cs="Times New Roman"/>
       <w:color w:val="4E9A06"/>
-      <w:shd w:color="auto" w:fill="F8F8F8" w:val="clear"/>
-    </w:rPr>
-  </w:style>
-  <w:style w:customStyle="1" w:styleId="ImportTok" w:type="character">
+      <w:shd w:val="clear" w:color="auto" w:fill="F8F8F8"/>
+    </w:rPr>
+  </w:style>
+  <w:style w:type="character" w:customStyle="1" w:styleId="ImportTok">
     <w:name w:val="ImportTok"/>
     <w:basedOn w:val="VerbatimChar"/>
     <w:rPr>
-      <w:rFonts w:asciiTheme="majorHAnsi" w:cs="Times New Roman" w:hAnsiTheme="majorHAnsi"/>
-      <w:shd w:color="auto" w:fill="F8F8F8" w:val="clear"/>
-    </w:rPr>
-  </w:style>
-  <w:style w:customStyle="1" w:styleId="CommentTok" w:type="character">
+      <w:rFonts w:asciiTheme="majorHAnsi" w:hAnsiTheme="majorHAnsi" w:cs="Times New Roman"/>
+      <w:shd w:val="clear" w:color="auto" w:fill="F8F8F8"/>
+    </w:rPr>
+  </w:style>
+  <w:style w:type="character" w:customStyle="1" w:styleId="CommentTok">
     <w:name w:val="CommentTok"/>
     <w:basedOn w:val="VerbatimChar"/>
     <w:rPr>
-      <w:rFonts w:asciiTheme="majorHAnsi" w:cs="Times New Roman" w:hAnsiTheme="majorHAnsi"/>
+      <w:rFonts w:asciiTheme="majorHAnsi" w:hAnsiTheme="majorHAnsi" w:cs="Times New Roman"/>
       <w:i/>
       <w:color w:val="8F5902"/>
-      <w:shd w:color="auto" w:fill="F8F8F8" w:val="clear"/>
-    </w:rPr>
-  </w:style>
-  <w:style w:customStyle="1" w:styleId="DocumentationTok" w:type="character">
+      <w:shd w:val="clear" w:color="auto" w:fill="F8F8F8"/>
+    </w:rPr>
+  </w:style>
+  <w:style w:type="character" w:customStyle="1" w:styleId="DocumentationTok">
     <w:name w:val="DocumentationTok"/>
     <w:basedOn w:val="VerbatimChar"/>
     <w:rPr>
-      <w:rFonts w:asciiTheme="majorHAnsi" w:cs="Times New Roman" w:hAnsiTheme="majorHAnsi"/>
+      <w:rFonts w:asciiTheme="majorHAnsi" w:hAnsiTheme="majorHAnsi" w:cs="Times New Roman"/>
       <w:b/>
       <w:i/>
       <w:color w:val="8F5902"/>
-      <w:shd w:color="auto" w:fill="F8F8F8" w:val="clear"/>
-    </w:rPr>
-  </w:style>
-  <w:style w:customStyle="1" w:styleId="AnnotationTok" w:type="character">
+      <w:shd w:val="clear" w:color="auto" w:fill="F8F8F8"/>
+    </w:rPr>
+  </w:style>
+  <w:style w:type="character" w:customStyle="1" w:styleId="AnnotationTok">
     <w:name w:val="AnnotationTok"/>
     <w:basedOn w:val="VerbatimChar"/>
     <w:rPr>
-      <w:rFonts w:asciiTheme="majorHAnsi" w:cs="Times New Roman" w:hAnsiTheme="majorHAnsi"/>
+      <w:rFonts w:asciiTheme="majorHAnsi" w:hAnsiTheme="majorHAnsi" w:cs="Times New Roman"/>
       <w:b/>
       <w:i/>
       <w:color w:val="8F5902"/>
-      <w:shd w:color="auto" w:fill="F8F8F8" w:val="clear"/>
-    </w:rPr>
-  </w:style>
-  <w:style w:customStyle="1" w:styleId="CommentVarTok" w:type="character">
+      <w:shd w:val="clear" w:color="auto" w:fill="F8F8F8"/>
+    </w:rPr>
+  </w:style>
+  <w:style w:type="character" w:customStyle="1" w:styleId="CommentVarTok">
     <w:name w:val="CommentVarTok"/>
     <w:basedOn w:val="VerbatimChar"/>
     <w:rPr>
-      <w:rFonts w:asciiTheme="majorHAnsi" w:cs="Times New Roman" w:hAnsiTheme="majorHAnsi"/>
+      <w:rFonts w:asciiTheme="majorHAnsi" w:hAnsiTheme="majorHAnsi" w:cs="Times New Roman"/>
       <w:b/>
       <w:i/>
       <w:color w:val="8F5902"/>
-      <w:shd w:color="auto" w:fill="F8F8F8" w:val="clear"/>
-    </w:rPr>
-  </w:style>
-  <w:style w:customStyle="1" w:styleId="OtherTok" w:type="character">
+      <w:shd w:val="clear" w:color="auto" w:fill="F8F8F8"/>
+    </w:rPr>
+  </w:style>
+  <w:style w:type="character" w:customStyle="1" w:styleId="OtherTok">
     <w:name w:val="OtherTok"/>
     <w:basedOn w:val="VerbatimChar"/>
     <w:rPr>
-      <w:rFonts w:asciiTheme="majorHAnsi" w:cs="Times New Roman" w:hAnsiTheme="majorHAnsi"/>
+      <w:rFonts w:asciiTheme="majorHAnsi" w:hAnsiTheme="majorHAnsi" w:cs="Times New Roman"/>
       <w:color w:val="8F5902"/>
-      <w:shd w:color="auto" w:fill="F8F8F8" w:val="clear"/>
-    </w:rPr>
-  </w:style>
-  <w:style w:customStyle="1" w:styleId="FunctionTok" w:type="character">
+      <w:shd w:val="clear" w:color="auto" w:fill="F8F8F8"/>
+    </w:rPr>
+  </w:style>
+  <w:style w:type="character" w:customStyle="1" w:styleId="FunctionTok">
     <w:name w:val="FunctionTok"/>
     <w:basedOn w:val="VerbatimChar"/>
     <w:rPr>
-      <w:rFonts w:asciiTheme="majorHAnsi" w:cs="Times New Roman" w:hAnsiTheme="majorHAnsi"/>
+      <w:rFonts w:asciiTheme="majorHAnsi" w:hAnsiTheme="majorHAnsi" w:cs="Times New Roman"/>
       <w:color w:val="000000"/>
-      <w:shd w:color="auto" w:fill="F8F8F8" w:val="clear"/>
-    </w:rPr>
-  </w:style>
-  <w:style w:customStyle="1" w:styleId="VariableTok" w:type="character">
+      <w:shd w:val="clear" w:color="auto" w:fill="F8F8F8"/>
+    </w:rPr>
+  </w:style>
+  <w:style w:type="character" w:customStyle="1" w:styleId="VariableTok">
     <w:name w:val="VariableTok"/>
     <w:basedOn w:val="VerbatimChar"/>
     <w:rPr>
-      <w:rFonts w:asciiTheme="majorHAnsi" w:cs="Times New Roman" w:hAnsiTheme="majorHAnsi"/>
+      <w:rFonts w:asciiTheme="majorHAnsi" w:hAnsiTheme="majorHAnsi" w:cs="Times New Roman"/>
       <w:color w:val="000000"/>
-      <w:shd w:color="auto" w:fill="F8F8F8" w:val="clear"/>
-    </w:rPr>
-  </w:style>
-  <w:style w:customStyle="1" w:styleId="ControlFlowTok" w:type="character">
+      <w:shd w:val="clear" w:color="auto" w:fill="F8F8F8"/>
+    </w:rPr>
+  </w:style>
+  <w:style w:type="character" w:customStyle="1" w:styleId="ControlFlowTok">
     <w:name w:val="ControlFlowTok"/>
     <w:basedOn w:val="VerbatimChar"/>
     <w:rPr>
-      <w:rFonts w:asciiTheme="majorHAnsi" w:cs="Times New Roman" w:hAnsiTheme="majorHAnsi"/>
+      <w:rFonts w:asciiTheme="majorHAnsi" w:hAnsiTheme="majorHAnsi" w:cs="Times New Roman"/>
       <w:b/>
       <w:color w:val="204A87"/>
-      <w:shd w:color="auto" w:fill="F8F8F8" w:val="clear"/>
-    </w:rPr>
-  </w:style>
-  <w:style w:customStyle="1" w:styleId="OperatorTok" w:type="character">
+      <w:shd w:val="clear" w:color="auto" w:fill="F8F8F8"/>
+    </w:rPr>
+  </w:style>
+  <w:style w:type="character" w:customStyle="1" w:styleId="OperatorTok">
     <w:name w:val="OperatorTok"/>
     <w:basedOn w:val="VerbatimChar"/>
     <w:rPr>
-      <w:rFonts w:asciiTheme="majorHAnsi" w:cs="Times New Roman" w:hAnsiTheme="majorHAnsi"/>
+      <w:rFonts w:asciiTheme="majorHAnsi" w:hAnsiTheme="majorHAnsi" w:cs="Times New Roman"/>
       <w:b/>
       <w:color w:val="CE5C00"/>
-      <w:shd w:color="auto" w:fill="F8F8F8" w:val="clear"/>
-    </w:rPr>
-  </w:style>
-  <w:style w:customStyle="1" w:styleId="BuiltInTok" w:type="character">
+      <w:shd w:val="clear" w:color="auto" w:fill="F8F8F8"/>
+    </w:rPr>
+  </w:style>
+  <w:style w:type="character" w:customStyle="1" w:styleId="BuiltInTok">
     <w:name w:val="BuiltInTok"/>
     <w:basedOn w:val="VerbatimChar"/>
     <w:rPr>
-      <w:rFonts w:asciiTheme="majorHAnsi" w:cs="Times New Roman" w:hAnsiTheme="majorHAnsi"/>
-      <w:shd w:color="auto" w:fill="F8F8F8" w:val="clear"/>
-    </w:rPr>
-  </w:style>
-  <w:style w:customStyle="1" w:styleId="ExtensionTok" w:type="character">
+      <w:rFonts w:asciiTheme="majorHAnsi" w:hAnsiTheme="majorHAnsi" w:cs="Times New Roman"/>
+      <w:shd w:val="clear" w:color="auto" w:fill="F8F8F8"/>
+    </w:rPr>
+  </w:style>
+  <w:style w:type="character" w:customStyle="1" w:styleId="ExtensionTok">
     <w:name w:val="ExtensionTok"/>
     <w:basedOn w:val="VerbatimChar"/>
     <w:rPr>
-      <w:rFonts w:asciiTheme="majorHAnsi" w:cs="Times New Roman" w:hAnsiTheme="majorHAnsi"/>
-      <w:shd w:color="auto" w:fill="F8F8F8" w:val="clear"/>
-    </w:rPr>
-  </w:style>
-  <w:style w:customStyle="1" w:styleId="PreprocessorTok" w:type="character">
+      <w:rFonts w:asciiTheme="majorHAnsi" w:hAnsiTheme="majorHAnsi" w:cs="Times New Roman"/>
+      <w:shd w:val="clear" w:color="auto" w:fill="F8F8F8"/>
+    </w:rPr>
+  </w:style>
+  <w:style w:type="character" w:customStyle="1" w:styleId="PreprocessorTok">
     <w:name w:val="PreprocessorTok"/>
     <w:basedOn w:val="VerbatimChar"/>
     <w:rPr>
-      <w:rFonts w:asciiTheme="majorHAnsi" w:cs="Times New Roman" w:hAnsiTheme="majorHAnsi"/>
+      <w:rFonts w:asciiTheme="majorHAnsi" w:hAnsiTheme="majorHAnsi" w:cs="Times New Roman"/>
       <w:i/>
       <w:color w:val="8F5902"/>
-      <w:shd w:color="auto" w:fill="F8F8F8" w:val="clear"/>
-    </w:rPr>
-  </w:style>
-  <w:style w:customStyle="1" w:styleId="AttributeTok" w:type="character">
+      <w:shd w:val="clear" w:color="auto" w:fill="F8F8F8"/>
+    </w:rPr>
+  </w:style>
+  <w:style w:type="character" w:customStyle="1" w:styleId="AttributeTok">
     <w:name w:val="AttributeTok"/>
     <w:basedOn w:val="VerbatimChar"/>
     <w:rPr>
-      <w:rFonts w:asciiTheme="majorHAnsi" w:cs="Times New Roman" w:hAnsiTheme="majorHAnsi"/>
+      <w:rFonts w:asciiTheme="majorHAnsi" w:hAnsiTheme="majorHAnsi" w:cs="Times New Roman"/>
       <w:color w:val="C4A000"/>
-      <w:shd w:color="auto" w:fill="F8F8F8" w:val="clear"/>
-    </w:rPr>
-  </w:style>
-  <w:style w:customStyle="1" w:styleId="RegionMarkerTok" w:type="character">
+      <w:shd w:val="clear" w:color="auto" w:fill="F8F8F8"/>
+    </w:rPr>
+  </w:style>
+  <w:style w:type="character" w:customStyle="1" w:styleId="RegionMarkerTok">
     <w:name w:val="RegionMarkerTok"/>
     <w:basedOn w:val="VerbatimChar"/>
     <w:rPr>
-      <w:rFonts w:asciiTheme="majorHAnsi" w:cs="Times New Roman" w:hAnsiTheme="majorHAnsi"/>
-      <w:shd w:color="auto" w:fill="F8F8F8" w:val="clear"/>
-    </w:rPr>
-  </w:style>
-  <w:style w:customStyle="1" w:styleId="InformationTok" w:type="character">
+      <w:rFonts w:asciiTheme="majorHAnsi" w:hAnsiTheme="majorHAnsi" w:cs="Times New Roman"/>
+      <w:shd w:val="clear" w:color="auto" w:fill="F8F8F8"/>
+    </w:rPr>
+  </w:style>
+  <w:style w:type="character" w:customStyle="1" w:styleId="InformationTok">
     <w:name w:val="InformationTok"/>
     <w:basedOn w:val="VerbatimChar"/>
     <w:rPr>
-      <w:rFonts w:asciiTheme="majorHAnsi" w:cs="Times New Roman" w:hAnsiTheme="majorHAnsi"/>
+      <w:rFonts w:asciiTheme="majorHAnsi" w:hAnsiTheme="majorHAnsi" w:cs="Times New Roman"/>
       <w:b/>
       <w:i/>
       <w:color w:val="8F5902"/>
-      <w:shd w:color="auto" w:fill="F8F8F8" w:val="clear"/>
-    </w:rPr>
-  </w:style>
-  <w:style w:customStyle="1" w:styleId="WarningTok" w:type="character">
+      <w:shd w:val="clear" w:color="auto" w:fill="F8F8F8"/>
+    </w:rPr>
+  </w:style>
+  <w:style w:type="character" w:customStyle="1" w:styleId="WarningTok">
     <w:name w:val="WarningTok"/>
     <w:basedOn w:val="VerbatimChar"/>
     <w:rPr>
-      <w:rFonts w:asciiTheme="majorHAnsi" w:cs="Times New Roman" w:hAnsiTheme="majorHAnsi"/>
+      <w:rFonts w:asciiTheme="majorHAnsi" w:hAnsiTheme="majorHAnsi" w:cs="Times New Roman"/>
       <w:b/>
       <w:i/>
       <w:color w:val="8F5902"/>
-      <w:shd w:color="auto" w:fill="F8F8F8" w:val="clear"/>
-    </w:rPr>
-  </w:style>
-  <w:style w:customStyle="1" w:styleId="AlertTok" w:type="character">
+      <w:shd w:val="clear" w:color="auto" w:fill="F8F8F8"/>
+    </w:rPr>
+  </w:style>
+  <w:style w:type="character" w:customStyle="1" w:styleId="AlertTok">
     <w:name w:val="AlertTok"/>
     <w:basedOn w:val="VerbatimChar"/>
     <w:rPr>
-      <w:rFonts w:asciiTheme="majorHAnsi" w:cs="Times New Roman" w:hAnsiTheme="majorHAnsi"/>
+      <w:rFonts w:asciiTheme="majorHAnsi" w:hAnsiTheme="majorHAnsi" w:cs="Times New Roman"/>
       <w:color w:val="EF2929"/>
-      <w:shd w:color="auto" w:fill="F8F8F8" w:val="clear"/>
-    </w:rPr>
-  </w:style>
-  <w:style w:customStyle="1" w:styleId="ErrorTok" w:type="character">
+      <w:shd w:val="clear" w:color="auto" w:fill="F8F8F8"/>
+    </w:rPr>
+  </w:style>
+  <w:style w:type="character" w:customStyle="1" w:styleId="ErrorTok">
     <w:name w:val="ErrorTok"/>
     <w:basedOn w:val="VerbatimChar"/>
     <w:rPr>
-      <w:rFonts w:asciiTheme="majorHAnsi" w:cs="Times New Roman" w:hAnsiTheme="majorHAnsi"/>
+      <w:rFonts w:asciiTheme="majorHAnsi" w:hAnsiTheme="majorHAnsi" w:cs="Times New Roman"/>
       <w:b/>
       <w:color w:val="A40000"/>
-      <w:shd w:color="auto" w:fill="F8F8F8" w:val="clear"/>
-    </w:rPr>
-  </w:style>
-  <w:style w:customStyle="1" w:styleId="NormalTok" w:type="character">
+      <w:shd w:val="clear" w:color="auto" w:fill="F8F8F8"/>
+    </w:rPr>
+  </w:style>
+  <w:style w:type="character" w:customStyle="1" w:styleId="NormalTok">
     <w:name w:val="NormalTok"/>
     <w:basedOn w:val="VerbatimChar"/>
     <w:rPr>
-      <w:rFonts w:asciiTheme="majorHAnsi" w:cs="Times New Roman" w:hAnsiTheme="majorHAnsi"/>
-      <w:shd w:color="auto" w:fill="F8F8F8" w:val="clear"/>
-    </w:rPr>
-  </w:style>
-  <w:style w:styleId="Header" w:type="paragraph">
+      <w:rFonts w:asciiTheme="majorHAnsi" w:hAnsiTheme="majorHAnsi" w:cs="Times New Roman"/>
+      <w:shd w:val="clear" w:color="auto" w:fill="F8F8F8"/>
+    </w:rPr>
+  </w:style>
+  <w:style w:type="paragraph" w:styleId="Header">
     <w:name w:val="header"/>
     <w:basedOn w:val="Normal"/>
     <w:link w:val="HeaderChar"/>
@@ -2514,28 +2369,28 @@
     <w:rsid w:val="00AA02EB"/>
     <w:pPr>
       <w:tabs>
-        <w:tab w:pos="4680" w:val="center"/>
-        <w:tab w:pos="9360" w:val="right"/>
+        <w:tab w:val="center" w:pos="4680"/>
+        <w:tab w:val="right" w:pos="9360"/>
       </w:tabs>
       <w:spacing w:after="0"/>
     </w:pPr>
   </w:style>
-  <w:style w:customStyle="1" w:styleId="BodyTextChar" w:type="character">
+  <w:style w:type="character" w:customStyle="1" w:styleId="BodyTextChar">
     <w:name w:val="Body Text Char"/>
     <w:basedOn w:val="DefaultParagraphFont"/>
     <w:link w:val="BodyText"/>
     <w:rsid w:val="00C446BA"/>
     <w:rPr>
-      <w:rFonts w:ascii="Times New Roman" w:cs="Times New Roman" w:hAnsi="Times New Roman"/>
-    </w:rPr>
-  </w:style>
-  <w:style w:customStyle="1" w:styleId="HeaderChar" w:type="character">
+      <w:rFonts w:ascii="Times New Roman" w:hAnsi="Times New Roman" w:cs="Times New Roman"/>
+    </w:rPr>
+  </w:style>
+  <w:style w:type="character" w:customStyle="1" w:styleId="HeaderChar">
     <w:name w:val="Header Char"/>
     <w:basedOn w:val="DefaultParagraphFont"/>
     <w:link w:val="Header"/>
     <w:rsid w:val="00AA02EB"/>
   </w:style>
-  <w:style w:styleId="Footer" w:type="paragraph">
+  <w:style w:type="paragraph" w:styleId="Footer">
     <w:name w:val="footer"/>
     <w:basedOn w:val="Normal"/>
     <w:link w:val="FooterChar"/>
@@ -2544,20 +2399,20 @@
     <w:rsid w:val="00AA02EB"/>
     <w:pPr>
       <w:tabs>
-        <w:tab w:pos="4680" w:val="center"/>
-        <w:tab w:pos="9360" w:val="right"/>
+        <w:tab w:val="center" w:pos="4680"/>
+        <w:tab w:val="right" w:pos="9360"/>
       </w:tabs>
       <w:spacing w:after="0"/>
     </w:pPr>
   </w:style>
-  <w:style w:customStyle="1" w:styleId="FooterChar" w:type="character">
+  <w:style w:type="character" w:customStyle="1" w:styleId="FooterChar">
     <w:name w:val="Footer Char"/>
     <w:basedOn w:val="DefaultParagraphFont"/>
     <w:link w:val="Footer"/>
     <w:uiPriority w:val="99"/>
     <w:rsid w:val="00AA02EB"/>
   </w:style>
-  <w:style w:styleId="LineNumber" w:type="character">
+  <w:style w:type="character" w:styleId="LineNumber">
     <w:name w:val="line number"/>
     <w:basedOn w:val="DefaultParagraphFont"/>
     <w:semiHidden/>

</xml_diff>

<commit_message>
changes sent to coauthors for comment before resubmission
</commit_message>
<xml_diff>
--- a/doc/Junker_temp-energy-flux_appendixS2.docx
+++ b/doc/Junker_temp-energy-flux_appendixS2.docx
@@ -1,381 +1,558 @@
 
 <file path=word/document.xml><?xml version="1.0" encoding="utf-8"?>
-<w:document xmlns:wpc="http://schemas.microsoft.com/office/word/2010/wordprocessingCanvas" xmlns:cx="http://schemas.microsoft.com/office/drawing/2014/chartex" xmlns:cx1="http://schemas.microsoft.com/office/drawing/2015/9/8/chartex" xmlns:cx2="http://schemas.microsoft.com/office/drawing/2015/10/21/chartex" xmlns:cx3="http://schemas.microsoft.com/office/drawing/2016/5/9/chartex" xmlns:cx4="http://schemas.microsoft.com/office/drawing/2016/5/10/chartex" xmlns:cx5="http://schemas.microsoft.com/office/drawing/2016/5/11/chartex" xmlns:cx6="http://schemas.microsoft.com/office/drawing/2016/5/12/chartex" xmlns:cx7="http://schemas.microsoft.com/office/drawing/2016/5/13/chartex" xmlns:cx8="http://schemas.microsoft.com/office/drawing/2016/5/14/chartex" xmlns:mc="http://schemas.openxmlformats.org/markup-compatibility/2006" xmlns:aink="http://schemas.microsoft.com/office/drawing/2016/ink" xmlns:am3d="http://schemas.microsoft.com/office/drawing/2017/model3d" xmlns:o="urn:schemas-microsoft-com:office:office" xmlns:r="http://schemas.openxmlformats.org/officeDocument/2006/relationships" xmlns:m="http://schemas.openxmlformats.org/officeDocument/2006/math" xmlns:v="urn:schemas-microsoft-com:vml" xmlns:wp14="http://schemas.microsoft.com/office/word/2010/wordprocessingDrawing" xmlns:wp="http://schemas.openxmlformats.org/drawingml/2006/wordprocessingDrawing" xmlns:w10="urn:schemas-microsoft-com:office:word" xmlns:w="http://schemas.openxmlformats.org/wordprocessingml/2006/main" xmlns:w14="http://schemas.microsoft.com/office/word/2010/wordml" xmlns:w15="http://schemas.microsoft.com/office/word/2012/wordml" xmlns:w16cid="http://schemas.microsoft.com/office/word/2016/wordml/cid" xmlns:w16se="http://schemas.microsoft.com/office/word/2015/wordml/symex" xmlns:wpg="http://schemas.microsoft.com/office/word/2010/wordprocessingGroup" xmlns:wpi="http://schemas.microsoft.com/office/word/2010/wordprocessingInk" xmlns:wne="http://schemas.microsoft.com/office/word/2006/wordml" xmlns:wps="http://schemas.microsoft.com/office/word/2010/wordprocessingShape" mc:Ignorable="w14 w15 w16se w16cid wp14">
+<w:document xmlns:w="http://schemas.openxmlformats.org/wordprocessingml/2006/main" xmlns:m="http://schemas.openxmlformats.org/officeDocument/2006/math" xmlns:r="http://schemas.openxmlformats.org/officeDocument/2006/relationships" xmlns:o="urn:schemas-microsoft-com:office:office" xmlns:v="urn:schemas-microsoft-com:vml" xmlns:w10="urn:schemas-microsoft-com:office:word" xmlns:a="http://schemas.openxmlformats.org/drawingml/2006/main" xmlns:pic="http://schemas.openxmlformats.org/drawingml/2006/picture" xmlns:wp="http://schemas.openxmlformats.org/drawingml/2006/wordprocessingDrawing">
   <w:body>
     <w:p>
       <w:pPr>
         <w:pStyle w:val="FirstParagraph"/>
-        <w:ind w:firstLine="0"/>
-      </w:pPr>
-      <w:r>
-        <w:t>Appendix S2: Supporting information for Junker, J. R., W. F. Cross, J. M. Hood, J. P. Benstead, A. D. Huryn, D. Nelson, J. S. Ólafsson, and G. M. Gíslason, “</w:t>
+      </w:pPr>
+      <w:r>
+        <w:t xml:space="preserve">Appendix S2: Supporting information for Junker, J. R., W. F. Cross, J. M. Hood, J. P. Benstead, A. D. Huryn, D. Nelson, J. S. Ólafsson, and G. M. Gíslason,</w:t>
+      </w:r>
+      <w:r>
+        <w:t xml:space="preserve"> </w:t>
+      </w:r>
+      <w:r>
+        <w:t xml:space="preserve">“</w:t>
       </w:r>
       <w:r>
         <w:rPr>
+          <w:iCs/>
           <w:i/>
+        </w:rPr>
+        <w:t xml:space="preserve">Environmental warming increases the importance of high-turnover energy channels in stream food webs</w:t>
+      </w:r>
+      <w:r>
+        <w:t xml:space="preserve">”</w:t>
+      </w:r>
+      <w:r>
+        <w:t xml:space="preserve"> </w:t>
+      </w:r>
+      <w:r>
+        <w:t xml:space="preserve">for review and publication in</w:t>
+      </w:r>
+      <w:r>
+        <w:t xml:space="preserve"> </w:t>
+      </w:r>
+      <w:r>
+        <w:rPr>
           <w:iCs/>
+          <w:i/>
         </w:rPr>
-        <w:t>Environmental warming increases the importance of high-turnover energy channels in stream food webs</w:t>
-      </w:r>
-      <w:r>
-        <w:t xml:space="preserve">” for review and publication in </w:t>
-      </w:r>
-      <w:r>
-        <w:rPr>
-          <w:i/>
-          <w:iCs/>
-        </w:rPr>
-        <w:t>Ecology</w:t>
-      </w:r>
-      <w:r>
-        <w:t>.</w:t>
+        <w:t xml:space="preserve">Ecology</w:t>
+      </w:r>
+      <w:r>
+        <w:t xml:space="preserve">.</w:t>
+      </w:r>
+    </w:p>
+    <w:bookmarkStart w:id="38" w:name="appendix-s2"/>
+    <w:p>
+      <w:pPr>
+        <w:pStyle w:val="Heading2"/>
+      </w:pPr>
+      <w:r>
+        <w:t xml:space="preserve">Appendix S2</w:t>
       </w:r>
     </w:p>
     <w:p>
       <w:pPr>
-        <w:pStyle w:val="Heading2"/>
-      </w:pPr>
-      <w:bookmarkStart w:id="0" w:name="supporting-information-appendix-s2"/>
-      <w:r>
-        <w:t>Supporting Information: Appendix S2</w:t>
+        <w:pStyle w:val="FirstParagraph"/>
+      </w:pPr>
+      <w:r>
+        <w:t xml:space="preserve">Appendix S2: Figure S1</w:t>
       </w:r>
     </w:p>
     <w:p>
       <w:pPr>
-        <w:pStyle w:val="FirstParagraph"/>
-        <w:ind w:firstLine="0"/>
-      </w:pPr>
-      <w:r>
-        <w:t>Appendix S2: Table S1</w:t>
+        <w:pStyle w:val="CaptionedFigure"/>
+      </w:pPr>
+      <w:r>
+        <w:drawing>
+          <wp:inline>
+            <wp:extent cx="5943600" cy="3661742"/>
+            <wp:effectExtent b="0" l="0" r="0" t="0"/>
+            <wp:docPr descr="Figure S1. Daily mean temperature (°C) across study streams for each day of year (doy) over the course of the study. Legend represents the annual mean temperate within each stream. This figure was modified from Junker 2019 with permissiom." title="" id="21" name="Picture"/>
+            <a:graphic>
+              <a:graphicData uri="http://schemas.openxmlformats.org/drawingml/2006/picture">
+                <pic:pic>
+                  <pic:nvPicPr>
+                    <pic:cNvPr descr="C:/Users/jrjunker/Documents/Projects/MT_projects/Junker_temperature-energy-flux/doc/tempDOY.png" id="22" name="Picture"/>
+                    <pic:cNvPicPr>
+                      <a:picLocks noChangeArrowheads="1" noChangeAspect="1"/>
+                    </pic:cNvPicPr>
+                  </pic:nvPicPr>
+                  <pic:blipFill>
+                    <a:blip r:embed="rId20"/>
+                    <a:stretch>
+                      <a:fillRect/>
+                    </a:stretch>
+                  </pic:blipFill>
+                  <pic:spPr bwMode="auto">
+                    <a:xfrm>
+                      <a:off x="0" y="0"/>
+                      <a:ext cx="5943600" cy="3661742"/>
+                    </a:xfrm>
+                    <a:prstGeom prst="rect">
+                      <a:avLst/>
+                    </a:prstGeom>
+                    <a:noFill/>
+                    <a:ln w="9525">
+                      <a:noFill/>
+                      <a:headEnd/>
+                      <a:tailEnd/>
+                    </a:ln>
+                  </pic:spPr>
+                </pic:pic>
+              </a:graphicData>
+            </a:graphic>
+          </wp:inline>
+        </w:drawing>
       </w:r>
     </w:p>
     <w:p>
       <w:pPr>
+        <w:pStyle w:val="ImageCaption"/>
+      </w:pPr>
+      <w:r>
+        <w:t xml:space="preserve">Figure S1. Daily mean temperature (°C) across study streams for each day of year (doy) over the course of the study. Legend represents the annual mean temperate within each stream. This figure was modified from Junker 2019 with permissiom.</w:t>
+      </w:r>
+    </w:p>
+    <w:p>
+      <w:r>
+        <w:br w:type="page"/>
+      </w:r>
+    </w:p>
+    <w:p>
+      <w:pPr>
+        <w:pStyle w:val="BodyText"/>
+      </w:pPr>
+      <w:r>
+        <w:t xml:space="preserve">Appendix S2: Figure S2</w:t>
+      </w:r>
+    </w:p>
+    <w:p>
+      <w:pPr>
+        <w:pStyle w:val="BodyText"/>
+      </w:pPr>
+      <w:r>
+        <w:drawing>
+          <wp:inline>
+            <wp:extent cx="4620126" cy="3696101"/>
+            <wp:effectExtent b="0" l="0" r="0" t="0"/>
+            <wp:docPr descr="" title="" id="24" name="Picture"/>
+            <a:graphic>
+              <a:graphicData uri="http://schemas.openxmlformats.org/drawingml/2006/picture">
+                <pic:pic>
+                  <pic:nvPicPr>
+                    <pic:cNvPr descr="Junker_temp-energy-flux_appendixS2_files/figure-docx/unnamed-chunk-1-1.png" id="25" name="Picture"/>
+                    <pic:cNvPicPr>
+                      <a:picLocks noChangeArrowheads="1" noChangeAspect="1"/>
+                    </pic:cNvPicPr>
+                  </pic:nvPicPr>
+                  <pic:blipFill>
+                    <a:blip r:embed="rId23"/>
+                    <a:stretch>
+                      <a:fillRect/>
+                    </a:stretch>
+                  </pic:blipFill>
+                  <pic:spPr bwMode="auto">
+                    <a:xfrm>
+                      <a:off x="0" y="0"/>
+                      <a:ext cx="4620126" cy="3696101"/>
+                    </a:xfrm>
+                    <a:prstGeom prst="rect">
+                      <a:avLst/>
+                    </a:prstGeom>
+                    <a:noFill/>
+                    <a:ln w="9525">
+                      <a:noFill/>
+                      <a:headEnd/>
+                      <a:tailEnd/>
+                    </a:ln>
+                  </pic:spPr>
+                </pic:pic>
+              </a:graphicData>
+            </a:graphic>
+          </wp:inline>
+        </w:drawing>
+      </w:r>
+    </w:p>
+    <w:p>
+      <w:r>
+        <w:br w:type="page"/>
+      </w:r>
+    </w:p>
+    <w:p>
+      <w:pPr>
+        <w:pStyle w:val="CaptionedFigure"/>
+      </w:pPr>
+      <w:r>
+        <w:drawing>
+          <wp:inline>
+            <wp:extent cx="5943600" cy="7217228"/>
+            <wp:effectExtent b="0" l="0" r="0" t="0"/>
+            <wp:docPr descr="Appendix S2: Figure S3. Species-level distributions of population variables (median \pm median absolute deviations) observed across all streams in the study. a) total annual organic matter flux, b) standing population biomass, c) population abundance, and d) mean individual body size." title="" id="27" name="Picture"/>
+            <a:graphic>
+              <a:graphicData uri="http://schemas.openxmlformats.org/drawingml/2006/picture">
+                <pic:pic>
+                  <pic:nvPicPr>
+                    <pic:cNvPr descr="Junker_temp-energy-flux_appendixS2_files/figure-docx/spp%20trait%20plot-1.png" id="28" name="Picture"/>
+                    <pic:cNvPicPr>
+                      <a:picLocks noChangeArrowheads="1" noChangeAspect="1"/>
+                    </pic:cNvPicPr>
+                  </pic:nvPicPr>
+                  <pic:blipFill>
+                    <a:blip r:embed="rId26"/>
+                    <a:stretch>
+                      <a:fillRect/>
+                    </a:stretch>
+                  </pic:blipFill>
+                  <pic:spPr bwMode="auto">
+                    <a:xfrm>
+                      <a:off x="0" y="0"/>
+                      <a:ext cx="5943600" cy="7217228"/>
+                    </a:xfrm>
+                    <a:prstGeom prst="rect">
+                      <a:avLst/>
+                    </a:prstGeom>
+                    <a:noFill/>
+                    <a:ln w="9525">
+                      <a:noFill/>
+                      <a:headEnd/>
+                      <a:tailEnd/>
+                    </a:ln>
+                  </pic:spPr>
+                </pic:pic>
+              </a:graphicData>
+            </a:graphic>
+          </wp:inline>
+        </w:drawing>
+      </w:r>
+    </w:p>
+    <w:p>
+      <w:pPr>
+        <w:pStyle w:val="ImageCaption"/>
+      </w:pPr>
+      <w:r>
+        <w:t xml:space="preserve">Appendix S2: Figure S3. Species-level distributions of population variables (median</w:t>
+      </w:r>
+      <w:r>
+        <w:t xml:space="preserve"> </w:t>
+      </w:r>
+      <m:oMath>
+        <m:r>
+          <m:rPr>
+            <m:sty m:val="p"/>
+          </m:rPr>
+          <m:t>±</m:t>
+        </m:r>
+      </m:oMath>
+      <w:r>
+        <w:t xml:space="preserve"> </w:t>
+      </w:r>
+      <w:r>
+        <w:t xml:space="preserve">median absolute deviations) observed across all streams in the study. a) total annual organic matter flux, b) standing population biomass, c) population abundance, and d) mean individual body size.</w:t>
+      </w:r>
+    </w:p>
+    <w:p>
+      <w:r>
+        <w:br w:type="page"/>
+      </w:r>
+    </w:p>
+    <w:p>
+      <w:pPr>
+        <w:pStyle w:val="BodyText"/>
+      </w:pPr>
+      <w:r>
+        <w:t xml:space="preserve">Appendix S2: Table S1</w:t>
+      </w:r>
+    </w:p>
+    <w:p>
+      <w:pPr>
         <w:pStyle w:val="TableCaption"/>
       </w:pPr>
       <w:r>
-        <w:t>Appendix S2:Table S1. Evenness of organic matter fluxes am</w:t>
-      </w:r>
-      <w:r>
-        <w:t>ong consumers within a stream community measured by the Gini index, both raw ('non-normalized') and 'normalized' for consumer richness</w:t>
+        <w:t xml:space="preserve">Appendix S2:Table S1. Evenness of organic matter fluxes among consumers within a stream community measured by the Gini index, both raw ('non-normalized') and 'normalized' for consumer richness</w:t>
       </w:r>
     </w:p>
     <w:tbl>
       <w:tblPr>
         <w:tblStyle w:val="Table"/>
-        <w:tblW w:w="0" w:type="auto"/>
-        <w:tblLook w:val="0020" w:firstRow="1" w:lastRow="0" w:firstColumn="0" w:lastColumn="0" w:noHBand="0" w:noVBand="0"/>
+        <w:tblW w:type="auto" w:w="0"/>
+        <w:tblLook w:firstRow="1" w:lastRow="0" w:firstColumn="0" w:lastColumn="0" w:noHBand="0" w:noVBand="0" w:val="0020"/>
+        <w:jc w:val="start"/>
         <w:tblCaption w:val="Appendix S2:Table S1. Evenness of organic matter fluxes among consumers within a stream community measured by the Gini index, both raw ('non-normalized') and 'normalized' for consumer richness"/>
       </w:tblPr>
       <w:tblGrid>
-        <w:gridCol w:w="1003"/>
-        <w:gridCol w:w="2636"/>
-        <w:gridCol w:w="2736"/>
+        <w:gridCol w:w="2640"/>
+        <w:gridCol w:w="2640"/>
+        <w:gridCol w:w="2640"/>
       </w:tblGrid>
       <w:tr>
         <w:trPr>
-          <w:cnfStyle w:val="100000000000" w:firstRow="1" w:lastRow="0" w:firstColumn="0" w:lastColumn="0" w:oddVBand="0" w:evenVBand="0" w:oddHBand="0" w:evenHBand="0" w:firstRowFirstColumn="0" w:firstRowLastColumn="0" w:lastRowFirstColumn="0" w:lastRowLastColumn="0"/>
-          <w:tblHeader/>
+          <w:tblHeader w:val="true"/>
         </w:trPr>
         <w:tc>
-          <w:tcPr>
-            <w:tcW w:w="0" w:type="auto"/>
-          </w:tcPr>
+          <w:tcPr/>
           <w:p>
             <w:pPr>
               <w:pStyle w:val="Compact"/>
+              <w:jc w:val="left"/>
             </w:pPr>
             <w:r>
-              <w:t>site</w:t>
+              <w:t xml:space="preserve">site</w:t>
             </w:r>
           </w:p>
         </w:tc>
         <w:tc>
-          <w:tcPr>
-            <w:tcW w:w="0" w:type="auto"/>
-          </w:tcPr>
+          <w:tcPr/>
           <w:p>
             <w:pPr>
               <w:pStyle w:val="Compact"/>
               <w:jc w:val="right"/>
             </w:pPr>
             <w:r>
-              <w:t>Non-normalized Gini</w:t>
+              <w:t xml:space="preserve">Non-normalized Gini</w:t>
             </w:r>
           </w:p>
         </w:tc>
         <w:tc>
-          <w:tcPr>
-            <w:tcW w:w="0" w:type="auto"/>
-          </w:tcPr>
+          <w:tcPr/>
           <w:p>
             <w:pPr>
               <w:pStyle w:val="Compact"/>
               <w:jc w:val="right"/>
             </w:pPr>
             <w:r>
-              <w:t>Normalized Gini</w:t>
+              <w:t xml:space="preserve">Normalized Gini</w:t>
             </w:r>
           </w:p>
         </w:tc>
       </w:tr>
       <w:tr>
         <w:tc>
-          <w:tcPr>
-            <w:tcW w:w="0" w:type="auto"/>
-          </w:tcPr>
+          <w:tcPr/>
           <w:p>
             <w:pPr>
               <w:pStyle w:val="Compact"/>
+              <w:jc w:val="left"/>
             </w:pPr>
             <w:r>
-              <w:t>hver</w:t>
+              <w:t xml:space="preserve">hver</w:t>
             </w:r>
           </w:p>
         </w:tc>
         <w:tc>
-          <w:tcPr>
-            <w:tcW w:w="0" w:type="auto"/>
-          </w:tcPr>
+          <w:tcPr/>
           <w:p>
             <w:pPr>
               <w:pStyle w:val="Compact"/>
               <w:jc w:val="right"/>
             </w:pPr>
             <w:r>
-              <w:t>0.22 ( 0.18 - 0.27 )</w:t>
+              <w:t xml:space="preserve">0.22 ( 0.18 - 0.27 )</w:t>
             </w:r>
           </w:p>
         </w:tc>
         <w:tc>
-          <w:tcPr>
-            <w:tcW w:w="0" w:type="auto"/>
-          </w:tcPr>
+          <w:tcPr/>
           <w:p>
             <w:pPr>
               <w:pStyle w:val="Compact"/>
               <w:jc w:val="right"/>
             </w:pPr>
             <w:r>
-              <w:t>0.15 ( 0.11 - 0.19 )</w:t>
+              <w:t xml:space="preserve">0.15 ( 0.11 - 0.19 )</w:t>
             </w:r>
           </w:p>
         </w:tc>
       </w:tr>
       <w:tr>
         <w:tc>
-          <w:tcPr>
-            <w:tcW w:w="0" w:type="auto"/>
-          </w:tcPr>
+          <w:tcPr/>
           <w:p>
             <w:pPr>
               <w:pStyle w:val="Compact"/>
+              <w:jc w:val="left"/>
             </w:pPr>
             <w:r>
-              <w:t>oh2</w:t>
+              <w:t xml:space="preserve">oh2</w:t>
             </w:r>
           </w:p>
         </w:tc>
         <w:tc>
-          <w:tcPr>
-            <w:tcW w:w="0" w:type="auto"/>
-          </w:tcPr>
+          <w:tcPr/>
           <w:p>
             <w:pPr>
               <w:pStyle w:val="Compact"/>
               <w:jc w:val="right"/>
             </w:pPr>
             <w:r>
-              <w:t>0.29 ( 0.25 - 0.32 )</w:t>
+              <w:t xml:space="preserve">0.29 ( 0.25 - 0.32 )</w:t>
             </w:r>
           </w:p>
         </w:tc>
         <w:tc>
-          <w:tcPr>
-            <w:tcW w:w="0" w:type="auto"/>
-          </w:tcPr>
+          <w:tcPr/>
           <w:p>
             <w:pPr>
               <w:pStyle w:val="Compact"/>
               <w:jc w:val="right"/>
             </w:pPr>
             <w:r>
-              <w:t>0.26 (</w:t>
-            </w:r>
-            <w:r>
-              <w:t xml:space="preserve"> 0.23 - 0.3 )</w:t>
+              <w:t xml:space="preserve">0.26 ( 0.23 - 0.3 )</w:t>
             </w:r>
           </w:p>
         </w:tc>
       </w:tr>
       <w:tr>
         <w:tc>
-          <w:tcPr>
-            <w:tcW w:w="0" w:type="auto"/>
-          </w:tcPr>
+          <w:tcPr/>
           <w:p>
             <w:pPr>
               <w:pStyle w:val="Compact"/>
+              <w:jc w:val="left"/>
             </w:pPr>
             <w:r>
-              <w:t>st14</w:t>
+              <w:t xml:space="preserve">st14</w:t>
             </w:r>
           </w:p>
         </w:tc>
         <w:tc>
-          <w:tcPr>
-            <w:tcW w:w="0" w:type="auto"/>
-          </w:tcPr>
+          <w:tcPr/>
           <w:p>
             <w:pPr>
               <w:pStyle w:val="Compact"/>
               <w:jc w:val="right"/>
             </w:pPr>
             <w:r>
-              <w:t>0.14 ( 0.097 - 0.21 )</w:t>
+              <w:t xml:space="preserve">0.14 ( 0.097 - 0.21 )</w:t>
             </w:r>
           </w:p>
         </w:tc>
         <w:tc>
-          <w:tcPr>
-            <w:tcW w:w="0" w:type="auto"/>
-          </w:tcPr>
+          <w:tcPr/>
           <w:p>
             <w:pPr>
               <w:pStyle w:val="Compact"/>
               <w:jc w:val="right"/>
             </w:pPr>
             <w:r>
-              <w:t>0.1 ( 0.059 - 0.17 )</w:t>
+              <w:t xml:space="preserve">0.1 ( 0.059 - 0.17 )</w:t>
             </w:r>
           </w:p>
         </w:tc>
       </w:tr>
       <w:tr>
         <w:tc>
-          <w:tcPr>
-            <w:tcW w:w="0" w:type="auto"/>
-          </w:tcPr>
+          <w:tcPr/>
           <w:p>
             <w:pPr>
               <w:pStyle w:val="Compact"/>
+              <w:jc w:val="left"/>
             </w:pPr>
             <w:r>
-              <w:t>st6</w:t>
+              <w:t xml:space="preserve">st6</w:t>
             </w:r>
           </w:p>
         </w:tc>
         <w:tc>
-          <w:tcPr>
-            <w:tcW w:w="0" w:type="auto"/>
-          </w:tcPr>
+          <w:tcPr/>
           <w:p>
             <w:pPr>
               <w:pStyle w:val="Compact"/>
               <w:jc w:val="right"/>
             </w:pPr>
             <w:r>
-              <w:t>0.13 ( 0.11 - 0.16 )</w:t>
+              <w:t xml:space="preserve">0.13 ( 0.11 - 0.16 )</w:t>
             </w:r>
           </w:p>
         </w:tc>
         <w:tc>
-          <w:tcPr>
-            <w:tcW w:w="0" w:type="auto"/>
-          </w:tcPr>
+          <w:tcPr/>
           <w:p>
             <w:pPr>
               <w:pStyle w:val="Compact"/>
               <w:jc w:val="right"/>
             </w:pPr>
             <w:r>
-              <w:t>0.1 ( 0.079 - 0.13 )</w:t>
+              <w:t xml:space="preserve">0.1 ( 0.079 - 0.13 )</w:t>
             </w:r>
           </w:p>
         </w:tc>
       </w:tr>
       <w:tr>
         <w:tc>
-          <w:tcPr>
-            <w:tcW w:w="0" w:type="auto"/>
-          </w:tcPr>
+          <w:tcPr/>
           <w:p>
             <w:pPr>
               <w:pStyle w:val="Compact"/>
+              <w:jc w:val="left"/>
             </w:pPr>
             <w:r>
-              <w:t>st7</w:t>
+              <w:t xml:space="preserve">st7</w:t>
             </w:r>
           </w:p>
         </w:tc>
         <w:tc>
-          <w:tcPr>
-            <w:tcW w:w="0" w:type="auto"/>
-          </w:tcPr>
+          <w:tcPr/>
           <w:p>
             <w:pPr>
               <w:pStyle w:val="Compact"/>
               <w:jc w:val="right"/>
             </w:pPr>
             <w:r>
-              <w:t>0.23 ( 0.2 - 0.26 )</w:t>
+              <w:t xml:space="preserve">0.23 ( 0.2 - 0.26 )</w:t>
             </w:r>
           </w:p>
         </w:tc>
         <w:tc>
-          <w:tcPr>
-            <w:tcW w:w="0" w:type="auto"/>
-          </w:tcPr>
+          <w:tcPr/>
           <w:p>
             <w:pPr>
               <w:pStyle w:val="Compact"/>
               <w:jc w:val="right"/>
             </w:pPr>
             <w:r>
-              <w:t>0.2 ( 0.18 - 0.23 )</w:t>
+              <w:t xml:space="preserve">0.2 ( 0.18 - 0.23 )</w:t>
             </w:r>
           </w:p>
         </w:tc>
       </w:tr>
       <w:tr>
         <w:tc>
-          <w:tcPr>
-            <w:tcW w:w="0" w:type="auto"/>
-          </w:tcPr>
+          <w:tcPr/>
           <w:p>
             <w:pPr>
               <w:pStyle w:val="Compact"/>
+              <w:jc w:val="left"/>
             </w:pPr>
             <w:r>
-              <w:t>st9</w:t>
+              <w:t xml:space="preserve">st9</w:t>
             </w:r>
           </w:p>
         </w:tc>
         <w:tc>
-          <w:tcPr>
-            <w:tcW w:w="0" w:type="auto"/>
-          </w:tcPr>
+          <w:tcPr/>
           <w:p>
             <w:pPr>
               <w:pStyle w:val="Compact"/>
               <w:jc w:val="right"/>
             </w:pPr>
             <w:r>
-              <w:t>0.091 ( 0.073 - 0.11 )</w:t>
+              <w:t xml:space="preserve">0.091 ( 0.073 - 0.11 )</w:t>
             </w:r>
           </w:p>
         </w:tc>
         <w:tc>
-          <w:tcPr>
-            <w:tcW w:w="0" w:type="auto"/>
-          </w:tcPr>
+          <w:tcPr/>
           <w:p>
             <w:pPr>
               <w:pStyle w:val="Compact"/>
               <w:jc w:val="right"/>
             </w:pPr>
             <w:r>
-              <w:t>0.064 ( 0.045 - 0.082 )</w:t>
+              <w:t xml:space="preserve">0.064 ( 0.045 - 0.082 )</w:t>
             </w:r>
           </w:p>
         </w:tc>
@@ -389,11 +566,9 @@
     <w:p>
       <w:pPr>
         <w:pStyle w:val="BodyText"/>
-        <w:ind w:firstLine="0"/>
-      </w:pPr>
-      <w:r>
-        <w:lastRenderedPageBreak/>
-        <w:t>Appendix S2: Figure S1</w:t>
+      </w:pPr>
+      <w:r>
+        <w:t xml:space="preserve">Appendix S2: Figure S2</w:t>
       </w:r>
     </w:p>
     <w:p>
@@ -401,26 +576,22 @@
         <w:pStyle w:val="CaptionedFigure"/>
       </w:pPr>
       <w:r>
-        <w:rPr>
-          <w:noProof/>
-        </w:rPr>
         <w:drawing>
-          <wp:inline distT="0" distB="0" distL="0" distR="0">
+          <wp:inline>
             <wp:extent cx="4583458" cy="3666766"/>
-            <wp:effectExtent l="0" t="0" r="0" b="0"/>
-            <wp:docPr id="21" name="Picture" descr="Appendix S2:Figure S1. Lorenz plot of relative community flux by species in ascending order of annual population organic matter flux (g AFDM m-2 y-1)"/>
-            <wp:cNvGraphicFramePr/>
-            <a:graphic xmlns:a="http://schemas.openxmlformats.org/drawingml/2006/main">
+            <wp:effectExtent b="0" l="0" r="0" t="0"/>
+            <wp:docPr descr="Appendix S2:Figure S2. Lorenz plot of relative community flux by species in ascending order of annual population organic matter flux (g AFDM m-2 y-1)" title="" id="30" name="Picture"/>
+            <a:graphic>
               <a:graphicData uri="http://schemas.openxmlformats.org/drawingml/2006/picture">
-                <pic:pic xmlns:pic="http://schemas.openxmlformats.org/drawingml/2006/picture">
+                <pic:pic>
                   <pic:nvPicPr>
-                    <pic:cNvPr id="22" name="Picture" descr="Junker_temp-energy-flux_appendixS2_files/figure-docx/raw%20lorenz-1.png"/>
+                    <pic:cNvPr descr="Junker_temp-energy-flux_appendixS2_files/figure-docx/raw%20lorenz-1.png" id="31" name="Picture"/>
                     <pic:cNvPicPr>
-                      <a:picLocks noChangeAspect="1" noChangeArrowheads="1"/>
+                      <a:picLocks noChangeArrowheads="1" noChangeAspect="1"/>
                     </pic:cNvPicPr>
                   </pic:nvPicPr>
                   <pic:blipFill>
-                    <a:blip r:embed="rId7"/>
+                    <a:blip r:embed="rId29"/>
                     <a:stretch>
                       <a:fillRect/>
                     </a:stretch>
@@ -452,25 +623,28 @@
         <w:pStyle w:val="ImageCaption"/>
       </w:pPr>
       <w:r>
-        <w:t>Appendix S2:Figure S1. Lorenz plot of relative community flux by species in ascending order of annual population organic matter flux (g AFDM m</w:t>
+        <w:t xml:space="preserve">Appendix S2:Figure S2. Lorenz plot of relative community flux by species in ascending order of annual population organic matter flux (g AFDM m</w:t>
       </w:r>
       <w:r>
         <w:rPr>
           <w:vertAlign w:val="superscript"/>
         </w:rPr>
-        <w:t>-2</w:t>
-      </w:r>
-      <w:r>
-        <w:t xml:space="preserve"> y</w:t>
+        <w:t xml:space="preserve">-2</w:t>
+      </w:r>
+      <w:r>
+        <w:t xml:space="preserve"> </w:t>
+      </w:r>
+      <w:r>
+        <w:t xml:space="preserve">y</w:t>
       </w:r>
       <w:r>
         <w:rPr>
           <w:vertAlign w:val="superscript"/>
         </w:rPr>
-        <w:t>-1</w:t>
-      </w:r>
-      <w:r>
-        <w:t>)</w:t>
+        <w:t xml:space="preserve">-1</w:t>
+      </w:r>
+      <w:r>
+        <w:t xml:space="preserve">)</w:t>
       </w:r>
     </w:p>
     <w:p>
@@ -483,8 +657,7 @@
         <w:pStyle w:val="BodyText"/>
       </w:pPr>
       <w:r>
-        <w:lastRenderedPageBreak/>
-        <w:t>Appendix S2: Figure S2</w:t>
+        <w:t xml:space="preserve">Appendix S2: Figure S3</w:t>
       </w:r>
     </w:p>
     <w:p>
@@ -492,26 +665,22 @@
         <w:pStyle w:val="CaptionedFigure"/>
       </w:pPr>
       <w:r>
-        <w:rPr>
-          <w:noProof/>
-        </w:rPr>
         <w:drawing>
-          <wp:inline distT="0" distB="0" distL="0" distR="0">
+          <wp:inline>
             <wp:extent cx="4583458" cy="3666766"/>
-            <wp:effectExtent l="0" t="0" r="0" b="0"/>
-            <wp:docPr id="24" name="Picture" descr="Appendix S2:Figure S2. Cumulative plot of relative community flux by species in relation to mean annual population biomass (mg m-2)."/>
-            <wp:cNvGraphicFramePr/>
-            <a:graphic xmlns:a="http://schemas.openxmlformats.org/drawingml/2006/main">
+            <wp:effectExtent b="0" l="0" r="0" t="0"/>
+            <wp:docPr descr="Appendix S2:Figure S3. Cumulative plot of relative community flux by species in relation to mean annual population biomass (mg m-2)." title="" id="33" name="Picture"/>
+            <a:graphic>
               <a:graphicData uri="http://schemas.openxmlformats.org/drawingml/2006/picture">
-                <pic:pic xmlns:pic="http://schemas.openxmlformats.org/drawingml/2006/picture">
+                <pic:pic>
                   <pic:nvPicPr>
-                    <pic:cNvPr id="25" name="Picture" descr="Junker_temp-energy-flux_appendixS2_files/figure-docx/biomass%20lorenz-1.png"/>
+                    <pic:cNvPr descr="Junker_temp-energy-flux_appendixS2_files/figure-docx/biomass%20lorenz-1.png" id="34" name="Picture"/>
                     <pic:cNvPicPr>
-                      <a:picLocks noChangeAspect="1" noChangeArrowheads="1"/>
+                      <a:picLocks noChangeArrowheads="1" noChangeAspect="1"/>
                     </pic:cNvPicPr>
                   </pic:nvPicPr>
                   <pic:blipFill>
-                    <a:blip r:embed="rId8"/>
+                    <a:blip r:embed="rId32"/>
                     <a:stretch>
                       <a:fillRect/>
                     </a:stretch>
@@ -543,19 +712,16 @@
         <w:pStyle w:val="ImageCaption"/>
       </w:pPr>
       <w:r>
-        <w:t>Appendix S2:Figure S2. Cumulative plot of relative community flux by species in</w:t>
-      </w:r>
-      <w:r>
-        <w:t xml:space="preserve"> relation to mean annual population biomass (mg m</w:t>
+        <w:t xml:space="preserve">Appendix S2:Figure S3. Cumulative plot of relative community flux by species in relation to mean annual population biomass (mg m</w:t>
       </w:r>
       <w:r>
         <w:rPr>
           <w:vertAlign w:val="superscript"/>
         </w:rPr>
-        <w:t>-2</w:t>
-      </w:r>
-      <w:r>
-        <w:t>).</w:t>
+        <w:t xml:space="preserve">-2</w:t>
+      </w:r>
+      <w:r>
+        <w:t xml:space="preserve">).</w:t>
       </w:r>
     </w:p>
     <w:p>
@@ -566,13 +732,9 @@
     <w:p>
       <w:pPr>
         <w:pStyle w:val="BodyText"/>
-        <w:ind w:firstLine="0"/>
-      </w:pPr>
-      <w:bookmarkStart w:id="1" w:name="_GoBack"/>
-      <w:bookmarkEnd w:id="1"/>
-      <w:r>
-        <w:lastRenderedPageBreak/>
-        <w:t>Appendix S2: Figure S3</w:t>
+      </w:pPr>
+      <w:r>
+        <w:t xml:space="preserve">Appendix S2: Figure S4</w:t>
       </w:r>
     </w:p>
     <w:p>
@@ -580,26 +742,22 @@
         <w:pStyle w:val="CaptionedFigure"/>
       </w:pPr>
       <w:r>
-        <w:rPr>
-          <w:noProof/>
-        </w:rPr>
         <w:drawing>
-          <wp:inline distT="0" distB="0" distL="0" distR="0">
+          <wp:inline>
             <wp:extent cx="4620126" cy="3696101"/>
-            <wp:effectExtent l="0" t="0" r="0" b="0"/>
-            <wp:docPr id="27" name="Picture" descr="Appendix S2:Figure S3. Probability distribution of empirical Skflux measurements in relation to (a) mean body size and (b) annual P:B compared to random species ordering. The red lines represent the 2.5% and 97.5% percentiles of the Skflux values from random ordering distributions in each stream community."/>
-            <wp:cNvGraphicFramePr/>
-            <a:graphic xmlns:a="http://schemas.openxmlformats.org/drawingml/2006/main">
+            <wp:effectExtent b="0" l="0" r="0" t="0"/>
+            <wp:docPr descr="Appendix S2:Figure S4. Probability distribution of empirical Skflux measurements in relation to (a) mean body size and (b) annual P:B compared to random species ordering. The red lines represent the 2.5% and 97.5% percentiles of the Skflux values from random ordering distributions in each stream community." title="" id="36" name="Picture"/>
+            <a:graphic>
               <a:graphicData uri="http://schemas.openxmlformats.org/drawingml/2006/picture">
-                <pic:pic xmlns:pic="http://schemas.openxmlformats.org/drawingml/2006/picture">
+                <pic:pic>
                   <pic:nvPicPr>
-                    <pic:cNvPr id="28" name="Picture" descr="Junker_temp-energy-flux_appendixS2_files/figure-docx/skew%20distribution-1.png"/>
+                    <pic:cNvPr descr="Junker_temp-energy-flux_appendixS2_files/figure-docx/skew%20distribution-1.png" id="37" name="Picture"/>
                     <pic:cNvPicPr>
-                      <a:picLocks noChangeAspect="1" noChangeArrowheads="1"/>
+                      <a:picLocks noChangeArrowheads="1" noChangeAspect="1"/>
                     </pic:cNvPicPr>
                   </pic:nvPicPr>
                   <pic:blipFill>
-                    <a:blip r:embed="rId9"/>
+                    <a:blip r:embed="rId35"/>
                     <a:stretch>
                       <a:fillRect/>
                     </a:stretch>
@@ -631,37 +789,70 @@
         <w:pStyle w:val="ImageCaption"/>
       </w:pPr>
       <w:r>
-        <w:t>Appendix S2:Figure S3. Probability distribution of empirical Sk</w:t>
+        <w:t xml:space="preserve">Appendix S2:Figure S4. Probability distribution of empirical Sk</w:t>
       </w:r>
       <w:r>
         <w:rPr>
           <w:vertAlign w:val="subscript"/>
         </w:rPr>
-        <w:t>flux</w:t>
+        <w:t xml:space="preserve">flux</w:t>
       </w:r>
       <w:r>
         <w:t xml:space="preserve"> </w:t>
       </w:r>
       <w:r>
-        <w:t>measurements in relation to (a) mean body size and (b) annual P:B compared to random species ordering. The red lines represent the 2.5% and 97.5% percentiles of the Sk</w:t>
+        <w:t xml:space="preserve">measurements in relation to (a) mean body size and (b) annual P:B compared to random species ordering. The red lines represent the 2.5% and 97.5% percentiles of the Sk</w:t>
       </w:r>
       <w:r>
         <w:rPr>
           <w:vertAlign w:val="subscript"/>
         </w:rPr>
-        <w:t>flux</w:t>
-      </w:r>
-      <w:r>
-        <w:t xml:space="preserve"> values from random ordering distributions in each stream community.</w:t>
-      </w:r>
-      <w:bookmarkEnd w:id="0"/>
+        <w:t xml:space="preserve">flux</w:t>
+      </w:r>
+      <w:r>
+        <w:t xml:space="preserve"> </w:t>
+      </w:r>
+      <w:r>
+        <w:t xml:space="preserve">values from random ordering distributions in each stream community.</w:t>
+      </w:r>
     </w:p>
+    <w:bookmarkEnd w:id="38"/>
+    <w:bookmarkStart w:id="41" w:name="references"/>
+    <w:p>
+      <w:pPr>
+        <w:pStyle w:val="Heading1"/>
+      </w:pPr>
+      <w:r>
+        <w:t xml:space="preserve">References</w:t>
+      </w:r>
+    </w:p>
+    <w:bookmarkStart w:id="40" w:name="refs"/>
+    <w:bookmarkStart w:id="39" w:name="ref-junker2019"/>
+    <w:p>
+      <w:pPr>
+        <w:pStyle w:val="Bibliography"/>
+      </w:pPr>
+      <w:r>
+        <w:t xml:space="preserve">Junker, J. R. 2019, November. The effects of temperature on stream ecosystem structure, secondary production, and food web dynamics. Doctoral, Montana State University,</w:t>
+      </w:r>
+      <w:r>
+        <w:t xml:space="preserve"> </w:t>
+      </w:r>
+      <w:r>
+        <w:t xml:space="preserve">Bozeman, MT</w:t>
+      </w:r>
+      <w:r>
+        <w:t xml:space="preserve">.</w:t>
+      </w:r>
+    </w:p>
+    <w:bookmarkEnd w:id="39"/>
+    <w:bookmarkEnd w:id="40"/>
+    <w:bookmarkEnd w:id="41"/>
     <w:sectPr>
-      <w:headerReference w:type="default" r:id="rId10"/>
-      <w:footerReference w:type="default" r:id="rId11"/>
-      <w:pgSz w:w="12240" w:h="15840" w:code="1"/>
-      <w:pgMar w:top="1440" w:right="1440" w:bottom="1440" w:left="1440" w:header="720" w:footer="720" w:gutter="0"/>
-      <w:lnNumType w:countBy="1" w:restart="continuous"/>
+      <w:headerReference r:id="rId9" w:type="default"/>
+      <w:footerReference r:id="rId10" w:type="default"/>
+      <w:pgSz w:code="1" w:h="15840" w:w="12240"/>
+      <w:pgMar w:bottom="1440" w:footer="720" w:gutter="0" w:header="720" w:left="1440" w:right="1440" w:top="1440"/>
       <w:cols w:space="720"/>
       <w:docGrid w:linePitch="326"/>
     </w:sectPr>
@@ -669,29 +860,8 @@
 </w:document>
 </file>
 
-<file path=word/endnotes.xml><?xml version="1.0" encoding="utf-8"?>
-<w:endnotes xmlns:wpc="http://schemas.microsoft.com/office/word/2010/wordprocessingCanvas" xmlns:cx="http://schemas.microsoft.com/office/drawing/2014/chartex" xmlns:cx1="http://schemas.microsoft.com/office/drawing/2015/9/8/chartex" xmlns:cx2="http://schemas.microsoft.com/office/drawing/2015/10/21/chartex" xmlns:cx3="http://schemas.microsoft.com/office/drawing/2016/5/9/chartex" xmlns:cx4="http://schemas.microsoft.com/office/drawing/2016/5/10/chartex" xmlns:cx5="http://schemas.microsoft.com/office/drawing/2016/5/11/chartex" xmlns:cx6="http://schemas.microsoft.com/office/drawing/2016/5/12/chartex" xmlns:cx7="http://schemas.microsoft.com/office/drawing/2016/5/13/chartex" xmlns:cx8="http://schemas.microsoft.com/office/drawing/2016/5/14/chartex" xmlns:mc="http://schemas.openxmlformats.org/markup-compatibility/2006" xmlns:aink="http://schemas.microsoft.com/office/drawing/2016/ink" xmlns:am3d="http://schemas.microsoft.com/office/drawing/2017/model3d" xmlns:o="urn:schemas-microsoft-com:office:office" xmlns:r="http://schemas.openxmlformats.org/officeDocument/2006/relationships" xmlns:m="http://schemas.openxmlformats.org/officeDocument/2006/math" xmlns:v="urn:schemas-microsoft-com:vml" xmlns:wp14="http://schemas.microsoft.com/office/word/2010/wordprocessingDrawing" xmlns:wp="http://schemas.openxmlformats.org/drawingml/2006/wordprocessingDrawing" xmlns:w10="urn:schemas-microsoft-com:office:word" xmlns:w="http://schemas.openxmlformats.org/wordprocessingml/2006/main" xmlns:w14="http://schemas.microsoft.com/office/word/2010/wordml" xmlns:w15="http://schemas.microsoft.com/office/word/2012/wordml" xmlns:w16cid="http://schemas.microsoft.com/office/word/2016/wordml/cid" xmlns:w16se="http://schemas.microsoft.com/office/word/2015/wordml/symex" xmlns:wpg="http://schemas.microsoft.com/office/word/2010/wordprocessingGroup" xmlns:wpi="http://schemas.microsoft.com/office/word/2010/wordprocessingInk" xmlns:wne="http://schemas.microsoft.com/office/word/2006/wordml" xmlns:wps="http://schemas.microsoft.com/office/word/2010/wordprocessingShape" mc:Ignorable="w14 w15 w16se w16cid wp14">
-  <w:endnote w:type="separator" w:id="-1">
-    <w:p>
-      <w:pPr>
-        <w:spacing w:after="0"/>
-      </w:pPr>
-      <w:r>
-        <w:separator/>
-      </w:r>
-    </w:p>
-  </w:endnote>
-  <w:endnote w:type="continuationSeparator" w:id="0">
-    <w:p>
-      <w:pPr>
-        <w:spacing w:after="0"/>
-      </w:pPr>
-      <w:r>
-        <w:continuationSeparator/>
-      </w:r>
-    </w:p>
-  </w:endnote>
-</w:endnotes>
+<file path=word/comments.xml><?xml version="1.0" encoding="utf-8"?>
+<w:comments xmlns:w="http://schemas.openxmlformats.org/wordprocessingml/2006/main" xmlns:m="http://schemas.openxmlformats.org/officeDocument/2006/math" xmlns:r="http://schemas.openxmlformats.org/officeDocument/2006/relationships" xmlns:o="urn:schemas-microsoft-com:office:office" xmlns:v="urn:schemas-microsoft-com:vml" xmlns:w10="urn:schemas-microsoft-com:office:word" xmlns:a="http://schemas.openxmlformats.org/drawingml/2006/main" xmlns:pic="http://schemas.openxmlformats.org/drawingml/2006/picture" xmlns:wp="http://schemas.openxmlformats.org/drawingml/2006/wordprocessingDrawing"/>
 </file>
 
 <file path=word/footer1.xml><?xml version="1.0" encoding="utf-8"?>
@@ -748,18 +918,18 @@
 </file>
 
 <file path=word/footnotes.xml><?xml version="1.0" encoding="utf-8"?>
-<w:footnotes xmlns:wpc="http://schemas.microsoft.com/office/word/2010/wordprocessingCanvas" xmlns:cx="http://schemas.microsoft.com/office/drawing/2014/chartex" xmlns:cx1="http://schemas.microsoft.com/office/drawing/2015/9/8/chartex" xmlns:cx2="http://schemas.microsoft.com/office/drawing/2015/10/21/chartex" xmlns:cx3="http://schemas.microsoft.com/office/drawing/2016/5/9/chartex" xmlns:cx4="http://schemas.microsoft.com/office/drawing/2016/5/10/chartex" xmlns:cx5="http://schemas.microsoft.com/office/drawing/2016/5/11/chartex" xmlns:cx6="http://schemas.microsoft.com/office/drawing/2016/5/12/chartex" xmlns:cx7="http://schemas.microsoft.com/office/drawing/2016/5/13/chartex" xmlns:cx8="http://schemas.microsoft.com/office/drawing/2016/5/14/chartex" xmlns:mc="http://schemas.openxmlformats.org/markup-compatibility/2006" xmlns:aink="http://schemas.microsoft.com/office/drawing/2016/ink" xmlns:am3d="http://schemas.microsoft.com/office/drawing/2017/model3d" xmlns:o="urn:schemas-microsoft-com:office:office" xmlns:r="http://schemas.openxmlformats.org/officeDocument/2006/relationships" xmlns:m="http://schemas.openxmlformats.org/officeDocument/2006/math" xmlns:v="urn:schemas-microsoft-com:vml" xmlns:wp14="http://schemas.microsoft.com/office/word/2010/wordprocessingDrawing" xmlns:wp="http://schemas.openxmlformats.org/drawingml/2006/wordprocessingDrawing" xmlns:w10="urn:schemas-microsoft-com:office:word" xmlns:w="http://schemas.openxmlformats.org/wordprocessingml/2006/main" xmlns:w14="http://schemas.microsoft.com/office/word/2010/wordml" xmlns:w15="http://schemas.microsoft.com/office/word/2012/wordml" xmlns:w16cid="http://schemas.microsoft.com/office/word/2016/wordml/cid" xmlns:w16se="http://schemas.microsoft.com/office/word/2015/wordml/symex" xmlns:wpg="http://schemas.microsoft.com/office/word/2010/wordprocessingGroup" xmlns:wpi="http://schemas.microsoft.com/office/word/2010/wordprocessingInk" xmlns:wne="http://schemas.microsoft.com/office/word/2006/wordml" xmlns:wps="http://schemas.microsoft.com/office/word/2010/wordprocessingShape" mc:Ignorable="w14 w15 w16se w16cid wp14">
+<w:footnotes xmlns:w="http://schemas.openxmlformats.org/wordprocessingml/2006/main" xmlns:m="http://schemas.openxmlformats.org/officeDocument/2006/math" xmlns:r="http://schemas.openxmlformats.org/officeDocument/2006/relationships" xmlns:o="urn:schemas-microsoft-com:office:office" xmlns:v="urn:schemas-microsoft-com:vml" xmlns:w10="urn:schemas-microsoft-com:office:word" xmlns:a="http://schemas.openxmlformats.org/drawingml/2006/main" xmlns:pic="http://schemas.openxmlformats.org/drawingml/2006/picture" xmlns:wp="http://schemas.openxmlformats.org/drawingml/2006/wordprocessingDrawing">
+  <w:footnote w:type="continuationSeparator" w:id="0">
+    <w:p>
+      <w:r>
+        <w:continuationSeparator/>
+      </w:r>
+    </w:p>
+  </w:footnote>
   <w:footnote w:type="separator" w:id="-1">
     <w:p>
       <w:r>
         <w:separator/>
-      </w:r>
-    </w:p>
-  </w:footnote>
-  <w:footnote w:type="continuationSeparator" w:id="0">
-    <w:p>
-      <w:r>
-        <w:continuationSeparator/>
       </w:r>
     </w:p>
   </w:footnote>
@@ -777,8 +947,8 @@
 </file>
 
 <file path=word/numbering.xml><?xml version="1.0" encoding="utf-8"?>
-<w:numbering xmlns:wpc="http://schemas.microsoft.com/office/word/2010/wordprocessingCanvas" xmlns:cx="http://schemas.microsoft.com/office/drawing/2014/chartex" xmlns:cx1="http://schemas.microsoft.com/office/drawing/2015/9/8/chartex" xmlns:cx2="http://schemas.microsoft.com/office/drawing/2015/10/21/chartex" xmlns:cx3="http://schemas.microsoft.com/office/drawing/2016/5/9/chartex" xmlns:cx4="http://schemas.microsoft.com/office/drawing/2016/5/10/chartex" xmlns:cx5="http://schemas.microsoft.com/office/drawing/2016/5/11/chartex" xmlns:cx6="http://schemas.microsoft.com/office/drawing/2016/5/12/chartex" xmlns:cx7="http://schemas.microsoft.com/office/drawing/2016/5/13/chartex" xmlns:cx8="http://schemas.microsoft.com/office/drawing/2016/5/14/chartex" xmlns:mc="http://schemas.openxmlformats.org/markup-compatibility/2006" xmlns:aink="http://schemas.microsoft.com/office/drawing/2016/ink" xmlns:am3d="http://schemas.microsoft.com/office/drawing/2017/model3d" xmlns:o="urn:schemas-microsoft-com:office:office" xmlns:r="http://schemas.openxmlformats.org/officeDocument/2006/relationships" xmlns:m="http://schemas.openxmlformats.org/officeDocument/2006/math" xmlns:v="urn:schemas-microsoft-com:vml" xmlns:wp14="http://schemas.microsoft.com/office/word/2010/wordprocessingDrawing" xmlns:wp="http://schemas.openxmlformats.org/drawingml/2006/wordprocessingDrawing" xmlns:w10="urn:schemas-microsoft-com:office:word" xmlns:w="http://schemas.openxmlformats.org/wordprocessingml/2006/main" xmlns:w14="http://schemas.microsoft.com/office/word/2010/wordml" xmlns:w15="http://schemas.microsoft.com/office/word/2012/wordml" xmlns:w16cid="http://schemas.microsoft.com/office/word/2016/wordml/cid" xmlns:w16se="http://schemas.microsoft.com/office/word/2015/wordml/symex" xmlns:wpg="http://schemas.microsoft.com/office/word/2010/wordprocessingGroup" xmlns:wpi="http://schemas.microsoft.com/office/word/2010/wordprocessingInk" xmlns:wne="http://schemas.microsoft.com/office/word/2006/wordml" xmlns:wps="http://schemas.microsoft.com/office/word/2010/wordprocessingShape" mc:Ignorable="w14 w15 w16se w16cid wp14">
-  <w:abstractNum w:abstractNumId="0" w15:restartNumberingAfterBreak="0">
+<w:numbering xmlns:aink="http://schemas.microsoft.com/office/drawing/2016/ink" xmlns:am3d="http://schemas.microsoft.com/office/drawing/2017/model3d" xmlns:cx="http://schemas.microsoft.com/office/drawing/2014/chartex" xmlns:cx1="http://schemas.microsoft.com/office/drawing/2015/9/8/chartex" xmlns:cx2="http://schemas.microsoft.com/office/drawing/2015/10/21/chartex" xmlns:cx3="http://schemas.microsoft.com/office/drawing/2016/5/9/chartex" xmlns:cx4="http://schemas.microsoft.com/office/drawing/2016/5/10/chartex" xmlns:cx5="http://schemas.microsoft.com/office/drawing/2016/5/11/chartex" xmlns:cx6="http://schemas.microsoft.com/office/drawing/2016/5/12/chartex" xmlns:cx7="http://schemas.microsoft.com/office/drawing/2016/5/13/chartex" xmlns:cx8="http://schemas.microsoft.com/office/drawing/2016/5/14/chartex" xmlns:m="http://schemas.openxmlformats.org/officeDocument/2006/math" xmlns:mc="http://schemas.openxmlformats.org/markup-compatibility/2006" xmlns:o="urn:schemas-microsoft-com:office:office" xmlns:r="http://schemas.openxmlformats.org/officeDocument/2006/relationships" xmlns:v="urn:schemas-microsoft-com:vml" xmlns:w="http://schemas.openxmlformats.org/wordprocessingml/2006/main" xmlns:w10="urn:schemas-microsoft-com:office:word" xmlns:w14="http://schemas.microsoft.com/office/word/2010/wordml" xmlns:w15="http://schemas.microsoft.com/office/word/2012/wordml" xmlns:w16cid="http://schemas.microsoft.com/office/word/2016/wordml/cid" xmlns:w16se="http://schemas.microsoft.com/office/word/2015/wordml/symex" xmlns:wne="http://schemas.microsoft.com/office/word/2006/wordml" xmlns:wp="http://schemas.openxmlformats.org/drawingml/2006/wordprocessingDrawing" xmlns:wp14="http://schemas.microsoft.com/office/word/2010/wordprocessingDrawing" xmlns:wpc="http://schemas.microsoft.com/office/word/2010/wordprocessingCanvas" xmlns:wpg="http://schemas.microsoft.com/office/word/2010/wordprocessingGroup" xmlns:wpi="http://schemas.microsoft.com/office/word/2010/wordprocessingInk" xmlns:wps="http://schemas.microsoft.com/office/word/2010/wordprocessingShape" mc:Ignorable="w14 w15 w16se w16cid wp14">
+  <w:abstractNum w15:restartNumberingAfterBreak="0" w:abstractNumId="0">
     <w:nsid w:val="EA454B4C"/>
     <w:multiLevelType w:val="multilevel"/>
     <w:tmpl w:val="5DF0468E"/>
@@ -787,7 +957,7 @@
       <w:lvlText w:val="•"/>
       <w:lvlJc w:val="left"/>
       <w:pPr>
-        <w:ind w:left="720" w:hanging="480"/>
+        <w:ind w:hanging="480" w:left="720"/>
       </w:pPr>
     </w:lvl>
     <w:lvl w:ilvl="1">
@@ -795,7 +965,7 @@
       <w:lvlText w:val="–"/>
       <w:lvlJc w:val="left"/>
       <w:pPr>
-        <w:ind w:left="1440" w:hanging="480"/>
+        <w:ind w:hanging="480" w:left="1440"/>
       </w:pPr>
     </w:lvl>
     <w:lvl w:ilvl="2">
@@ -803,7 +973,7 @@
       <w:lvlText w:val="•"/>
       <w:lvlJc w:val="left"/>
       <w:pPr>
-        <w:ind w:left="2160" w:hanging="480"/>
+        <w:ind w:hanging="480" w:left="2160"/>
       </w:pPr>
     </w:lvl>
     <w:lvl w:ilvl="3">
@@ -811,7 +981,7 @@
       <w:lvlText w:val="–"/>
       <w:lvlJc w:val="left"/>
       <w:pPr>
-        <w:ind w:left="2880" w:hanging="480"/>
+        <w:ind w:hanging="480" w:left="2880"/>
       </w:pPr>
     </w:lvl>
     <w:lvl w:ilvl="4">
@@ -819,7 +989,7 @@
       <w:lvlText w:val="•"/>
       <w:lvlJc w:val="left"/>
       <w:pPr>
-        <w:ind w:left="3600" w:hanging="480"/>
+        <w:ind w:hanging="480" w:left="3600"/>
       </w:pPr>
     </w:lvl>
     <w:lvl w:ilvl="5">
@@ -827,7 +997,7 @@
       <w:lvlText w:val="–"/>
       <w:lvlJc w:val="left"/>
       <w:pPr>
-        <w:ind w:left="4320" w:hanging="480"/>
+        <w:ind w:hanging="480" w:left="4320"/>
       </w:pPr>
     </w:lvl>
     <w:lvl w:ilvl="6">
@@ -835,7 +1005,7 @@
       <w:lvlText w:val="•"/>
       <w:lvlJc w:val="left"/>
       <w:pPr>
-        <w:ind w:left="5040" w:hanging="480"/>
+        <w:ind w:hanging="480" w:left="5040"/>
       </w:pPr>
     </w:lvl>
     <w:lvl w:ilvl="7">
@@ -843,7 +1013,7 @@
       <w:lvlText w:val="–"/>
       <w:lvlJc w:val="left"/>
       <w:pPr>
-        <w:ind w:left="5760" w:hanging="480"/>
+        <w:ind w:hanging="480" w:left="5760"/>
       </w:pPr>
     </w:lvl>
     <w:lvl w:ilvl="8">
@@ -851,11 +1021,11 @@
       <w:lvlText w:val="•"/>
       <w:lvlJc w:val="left"/>
       <w:pPr>
-        <w:ind w:left="6480" w:hanging="480"/>
+        <w:ind w:hanging="480" w:left="6480"/>
       </w:pPr>
     </w:lvl>
   </w:abstractNum>
-  <w:abstractNum w:abstractNumId="1" w15:restartNumberingAfterBreak="0">
+  <w:abstractNum w15:restartNumberingAfterBreak="0" w:abstractNumId="1">
     <w:nsid w:val="FFFFFF7C"/>
     <w:multiLevelType w:val="singleLevel"/>
     <w:tmpl w:val="E57C68FE"/>
@@ -866,13 +1036,13 @@
       <w:lvlJc w:val="left"/>
       <w:pPr>
         <w:tabs>
-          <w:tab w:val="num" w:pos="1800"/>
+          <w:tab w:pos="1800" w:val="num"/>
         </w:tabs>
-        <w:ind w:left="1800" w:hanging="360"/>
+        <w:ind w:hanging="360" w:left="1800"/>
       </w:pPr>
     </w:lvl>
   </w:abstractNum>
-  <w:abstractNum w:abstractNumId="2" w15:restartNumberingAfterBreak="0">
+  <w:abstractNum w15:restartNumberingAfterBreak="0" w:abstractNumId="2">
     <w:nsid w:val="FFFFFF7D"/>
     <w:multiLevelType w:val="singleLevel"/>
     <w:tmpl w:val="767E5484"/>
@@ -883,13 +1053,13 @@
       <w:lvlJc w:val="left"/>
       <w:pPr>
         <w:tabs>
-          <w:tab w:val="num" w:pos="1440"/>
+          <w:tab w:pos="1440" w:val="num"/>
         </w:tabs>
-        <w:ind w:left="1440" w:hanging="360"/>
+        <w:ind w:hanging="360" w:left="1440"/>
       </w:pPr>
     </w:lvl>
   </w:abstractNum>
-  <w:abstractNum w:abstractNumId="3" w15:restartNumberingAfterBreak="0">
+  <w:abstractNum w15:restartNumberingAfterBreak="0" w:abstractNumId="3">
     <w:nsid w:val="FFFFFF7E"/>
     <w:multiLevelType w:val="singleLevel"/>
     <w:tmpl w:val="56161352"/>
@@ -900,13 +1070,13 @@
       <w:lvlJc w:val="left"/>
       <w:pPr>
         <w:tabs>
-          <w:tab w:val="num" w:pos="1080"/>
+          <w:tab w:pos="1080" w:val="num"/>
         </w:tabs>
-        <w:ind w:left="1080" w:hanging="360"/>
+        <w:ind w:hanging="360" w:left="1080"/>
       </w:pPr>
     </w:lvl>
   </w:abstractNum>
-  <w:abstractNum w:abstractNumId="4" w15:restartNumberingAfterBreak="0">
+  <w:abstractNum w15:restartNumberingAfterBreak="0" w:abstractNumId="4">
     <w:nsid w:val="FFFFFF7F"/>
     <w:multiLevelType w:val="singleLevel"/>
     <w:tmpl w:val="C49E9D98"/>
@@ -917,13 +1087,13 @@
       <w:lvlJc w:val="left"/>
       <w:pPr>
         <w:tabs>
-          <w:tab w:val="num" w:pos="720"/>
+          <w:tab w:pos="720" w:val="num"/>
         </w:tabs>
-        <w:ind w:left="720" w:hanging="360"/>
+        <w:ind w:hanging="360" w:left="720"/>
       </w:pPr>
     </w:lvl>
   </w:abstractNum>
-  <w:abstractNum w:abstractNumId="5" w15:restartNumberingAfterBreak="0">
+  <w:abstractNum w15:restartNumberingAfterBreak="0" w:abstractNumId="5">
     <w:nsid w:val="FFFFFF80"/>
     <w:multiLevelType w:val="singleLevel"/>
     <w:tmpl w:val="1ED4FDDA"/>
@@ -934,16 +1104,16 @@
       <w:lvlJc w:val="left"/>
       <w:pPr>
         <w:tabs>
-          <w:tab w:val="num" w:pos="1800"/>
+          <w:tab w:pos="1800" w:val="num"/>
         </w:tabs>
-        <w:ind w:left="1800" w:hanging="360"/>
+        <w:ind w:hanging="360" w:left="1800"/>
       </w:pPr>
       <w:rPr>
         <w:rFonts w:ascii="Symbol" w:hAnsi="Symbol" w:hint="default"/>
       </w:rPr>
     </w:lvl>
   </w:abstractNum>
-  <w:abstractNum w:abstractNumId="6" w15:restartNumberingAfterBreak="0">
+  <w:abstractNum w15:restartNumberingAfterBreak="0" w:abstractNumId="6">
     <w:nsid w:val="FFFFFF81"/>
     <w:multiLevelType w:val="singleLevel"/>
     <w:tmpl w:val="61F68962"/>
@@ -954,16 +1124,16 @@
       <w:lvlJc w:val="left"/>
       <w:pPr>
         <w:tabs>
-          <w:tab w:val="num" w:pos="1440"/>
+          <w:tab w:pos="1440" w:val="num"/>
         </w:tabs>
-        <w:ind w:left="1440" w:hanging="360"/>
+        <w:ind w:hanging="360" w:left="1440"/>
       </w:pPr>
       <w:rPr>
         <w:rFonts w:ascii="Symbol" w:hAnsi="Symbol" w:hint="default"/>
       </w:rPr>
     </w:lvl>
   </w:abstractNum>
-  <w:abstractNum w:abstractNumId="7" w15:restartNumberingAfterBreak="0">
+  <w:abstractNum w15:restartNumberingAfterBreak="0" w:abstractNumId="7">
     <w:nsid w:val="FFFFFF82"/>
     <w:multiLevelType w:val="singleLevel"/>
     <w:tmpl w:val="CF4C2A04"/>
@@ -974,16 +1144,16 @@
       <w:lvlJc w:val="left"/>
       <w:pPr>
         <w:tabs>
-          <w:tab w:val="num" w:pos="1080"/>
+          <w:tab w:pos="1080" w:val="num"/>
         </w:tabs>
-        <w:ind w:left="1080" w:hanging="360"/>
+        <w:ind w:hanging="360" w:left="1080"/>
       </w:pPr>
       <w:rPr>
         <w:rFonts w:ascii="Symbol" w:hAnsi="Symbol" w:hint="default"/>
       </w:rPr>
     </w:lvl>
   </w:abstractNum>
-  <w:abstractNum w:abstractNumId="8" w15:restartNumberingAfterBreak="0">
+  <w:abstractNum w15:restartNumberingAfterBreak="0" w:abstractNumId="8">
     <w:nsid w:val="FFFFFF83"/>
     <w:multiLevelType w:val="singleLevel"/>
     <w:tmpl w:val="0A269222"/>
@@ -994,16 +1164,16 @@
       <w:lvlJc w:val="left"/>
       <w:pPr>
         <w:tabs>
-          <w:tab w:val="num" w:pos="720"/>
+          <w:tab w:pos="720" w:val="num"/>
         </w:tabs>
-        <w:ind w:left="720" w:hanging="360"/>
+        <w:ind w:hanging="360" w:left="720"/>
       </w:pPr>
       <w:rPr>
         <w:rFonts w:ascii="Symbol" w:hAnsi="Symbol" w:hint="default"/>
       </w:rPr>
     </w:lvl>
   </w:abstractNum>
-  <w:abstractNum w:abstractNumId="9" w15:restartNumberingAfterBreak="0">
+  <w:abstractNum w15:restartNumberingAfterBreak="0" w:abstractNumId="9">
     <w:nsid w:val="FFFFFF88"/>
     <w:multiLevelType w:val="singleLevel"/>
     <w:tmpl w:val="48A66958"/>
@@ -1014,13 +1184,13 @@
       <w:lvlJc w:val="left"/>
       <w:pPr>
         <w:tabs>
-          <w:tab w:val="num" w:pos="360"/>
+          <w:tab w:pos="360" w:val="num"/>
         </w:tabs>
-        <w:ind w:left="360" w:hanging="360"/>
+        <w:ind w:hanging="360" w:left="360"/>
       </w:pPr>
     </w:lvl>
   </w:abstractNum>
-  <w:abstractNum w:abstractNumId="10" w15:restartNumberingAfterBreak="0">
+  <w:abstractNum w15:restartNumberingAfterBreak="0" w:abstractNumId="10">
     <w:nsid w:val="FFFFFF89"/>
     <w:multiLevelType w:val="singleLevel"/>
     <w:tmpl w:val="18F2851C"/>
@@ -1031,93 +1201,16 @@
       <w:lvlJc w:val="left"/>
       <w:pPr>
         <w:tabs>
-          <w:tab w:val="num" w:pos="360"/>
+          <w:tab w:pos="360" w:val="num"/>
         </w:tabs>
-        <w:ind w:left="360" w:hanging="360"/>
+        <w:ind w:hanging="360" w:left="360"/>
       </w:pPr>
       <w:rPr>
         <w:rFonts w:ascii="Symbol" w:hAnsi="Symbol" w:hint="default"/>
       </w:rPr>
     </w:lvl>
   </w:abstractNum>
-  <w:abstractNum w:abstractNumId="11" w15:restartNumberingAfterBreak="0">
-    <w:nsid w:val="0000A990"/>
-    <w:multiLevelType w:val="multilevel"/>
-    <w:tmpl w:val="00F63E38"/>
-    <w:lvl w:ilvl="0">
-      <w:numFmt w:val="bullet"/>
-      <w:lvlText w:val=" "/>
-      <w:lvlJc w:val="left"/>
-      <w:pPr>
-        <w:ind w:left="720" w:hanging="480"/>
-      </w:pPr>
-    </w:lvl>
-    <w:lvl w:ilvl="1">
-      <w:numFmt w:val="bullet"/>
-      <w:lvlText w:val=" "/>
-      <w:lvlJc w:val="left"/>
-      <w:pPr>
-        <w:ind w:left="1440" w:hanging="480"/>
-      </w:pPr>
-    </w:lvl>
-    <w:lvl w:ilvl="2">
-      <w:numFmt w:val="bullet"/>
-      <w:lvlText w:val=" "/>
-      <w:lvlJc w:val="left"/>
-      <w:pPr>
-        <w:ind w:left="2160" w:hanging="480"/>
-      </w:pPr>
-    </w:lvl>
-    <w:lvl w:ilvl="3">
-      <w:numFmt w:val="bullet"/>
-      <w:lvlText w:val=" "/>
-      <w:lvlJc w:val="left"/>
-      <w:pPr>
-        <w:ind w:left="2880" w:hanging="480"/>
-      </w:pPr>
-    </w:lvl>
-    <w:lvl w:ilvl="4">
-      <w:numFmt w:val="bullet"/>
-      <w:lvlText w:val=" "/>
-      <w:lvlJc w:val="left"/>
-      <w:pPr>
-        <w:ind w:left="3600" w:hanging="480"/>
-      </w:pPr>
-    </w:lvl>
-    <w:lvl w:ilvl="5">
-      <w:numFmt w:val="bullet"/>
-      <w:lvlText w:val=" "/>
-      <w:lvlJc w:val="left"/>
-      <w:pPr>
-        <w:ind w:left="4320" w:hanging="480"/>
-      </w:pPr>
-    </w:lvl>
-    <w:lvl w:ilvl="6">
-      <w:numFmt w:val="bullet"/>
-      <w:lvlText w:val=" "/>
-      <w:lvlJc w:val="left"/>
-      <w:pPr>
-        <w:ind w:left="5040" w:hanging="480"/>
-      </w:pPr>
-    </w:lvl>
-    <w:lvl w:ilvl="7">
-      <w:numFmt w:val="bullet"/>
-      <w:lvlText w:val=" "/>
-      <w:lvlJc w:val="left"/>
-      <w:pPr>
-        <w:ind w:left="5760" w:hanging="480"/>
-      </w:pPr>
-    </w:lvl>
-    <w:lvl w:ilvl="8">
-      <w:numFmt w:val="bullet"/>
-      <w:lvlText w:val=" "/>
-      <w:lvlJc w:val="left"/>
-      <w:pPr>
-        <w:ind w:left="6480" w:hanging="480"/>
-      </w:pPr>
-    </w:lvl>
-  </w:abstractNum>
-  <w:abstractNum w:abstractNumId="12" w15:restartNumberingAfterBreak="0">
+  <w:abstractNum w15:restartNumberingAfterBreak="0" w:abstractNumId="11">
     <w:nsid w:val="2C1AE401"/>
     <w:multiLevelType w:val="multilevel"/>
     <w:tmpl w:val="BB1C9B1E"/>
@@ -1126,6 +1219,82 @@
       <w:lvlText w:val=" "/>
       <w:lvlJc w:val="left"/>
       <w:pPr>
+        <w:ind w:hanging="480" w:left="720"/>
+      </w:pPr>
+    </w:lvl>
+    <w:lvl w:ilvl="1">
+      <w:numFmt w:val="bullet"/>
+      <w:lvlText w:val=" "/>
+      <w:lvlJc w:val="left"/>
+      <w:pPr>
+        <w:ind w:hanging="480" w:left="1440"/>
+      </w:pPr>
+    </w:lvl>
+    <w:lvl w:ilvl="2">
+      <w:numFmt w:val="bullet"/>
+      <w:lvlText w:val=" "/>
+      <w:lvlJc w:val="left"/>
+      <w:pPr>
+        <w:ind w:hanging="480" w:left="2160"/>
+      </w:pPr>
+    </w:lvl>
+    <w:lvl w:ilvl="3">
+      <w:numFmt w:val="bullet"/>
+      <w:lvlText w:val=" "/>
+      <w:lvlJc w:val="left"/>
+      <w:pPr>
+        <w:ind w:hanging="480" w:left="2880"/>
+      </w:pPr>
+    </w:lvl>
+    <w:lvl w:ilvl="4">
+      <w:numFmt w:val="bullet"/>
+      <w:lvlText w:val=" "/>
+      <w:lvlJc w:val="left"/>
+      <w:pPr>
+        <w:ind w:hanging="480" w:left="3600"/>
+      </w:pPr>
+    </w:lvl>
+    <w:lvl w:ilvl="5">
+      <w:numFmt w:val="bullet"/>
+      <w:lvlText w:val=" "/>
+      <w:lvlJc w:val="left"/>
+      <w:pPr>
+        <w:ind w:hanging="480" w:left="4320"/>
+      </w:pPr>
+    </w:lvl>
+    <w:lvl w:ilvl="6">
+      <w:numFmt w:val="bullet"/>
+      <w:lvlText w:val=" "/>
+      <w:lvlJc w:val="left"/>
+      <w:pPr>
+        <w:ind w:hanging="480" w:left="5040"/>
+      </w:pPr>
+    </w:lvl>
+    <w:lvl w:ilvl="7">
+      <w:numFmt w:val="bullet"/>
+      <w:lvlText w:val=" "/>
+      <w:lvlJc w:val="left"/>
+      <w:pPr>
+        <w:ind w:hanging="480" w:left="5760"/>
+      </w:pPr>
+    </w:lvl>
+    <w:lvl w:ilvl="8">
+      <w:numFmt w:val="bullet"/>
+      <w:lvlText w:val=" "/>
+      <w:lvlJc w:val="left"/>
+      <w:pPr>
+        <w:ind w:hanging="480" w:left="6480"/>
+      </w:pPr>
+    </w:lvl>
+  </w:abstractNum>
+  <w:abstractNum w:abstractNumId="990">
+    <w:nsid w:val="A990"/>
+    <w:multiLevelType w:val="multilevel"/>
+    <w:lvl w:ilvl="0">
+      <w:numFmt w:val="bullet"/>
+      <w:lvlText w:val=" "/>
+      <w:lvlJc w:val="left"/>
+      <w:pPr>
         <w:ind w:left="720" w:hanging="480"/>
       </w:pPr>
     </w:lvl>
@@ -1195,7 +1364,7 @@
     </w:lvl>
   </w:abstractNum>
   <w:num w:numId="1">
-    <w:abstractNumId w:val="12"/>
+    <w:abstractNumId w:val="11"/>
   </w:num>
   <w:num w:numId="2">
     <w:abstractNumId w:val="0"/>
@@ -1236,8 +1405,8 @@
   <w:num w:numId="14">
     <w:abstractNumId w:val="1"/>
   </w:num>
-  <w:num w:numId="15">
-    <w:abstractNumId w:val="11"/>
+  <w:num w:numId="1000">
+    <w:abstractNumId w:val="990"/>
   </w:num>
 </w:numbering>
 </file>
@@ -1247,10 +1416,10 @@
   <w:docDefaults>
     <w:rPrDefault>
       <w:rPr>
-        <w:rFonts w:asciiTheme="minorHAnsi" w:eastAsiaTheme="minorHAnsi" w:hAnsiTheme="minorHAnsi" w:cstheme="minorBidi"/>
+        <w:rFonts w:asciiTheme="minorHAnsi" w:cstheme="minorBidi" w:eastAsiaTheme="minorHAnsi" w:hAnsiTheme="minorHAnsi"/>
         <w:sz w:val="24"/>
         <w:szCs w:val="24"/>
-        <w:lang w:val="en-US" w:eastAsia="en-US" w:bidi="ar-SA"/>
+        <w:lang w:bidi="ar-SA" w:eastAsia="en-US" w:val="en-US"/>
       </w:rPr>
     </w:rPrDefault>
     <w:pPrDefault>
@@ -1259,7 +1428,7 @@
       </w:pPr>
     </w:pPrDefault>
   </w:docDefaults>
-  <w:latentStyles w:defLockedState="0" w:defUIPriority="0" w:defSemiHidden="0" w:defUnhideWhenUsed="0" w:defQFormat="0" w:count="375">
+  <w:latentStyles w:count="375" w:defLockedState="0" w:defQFormat="0" w:defSemiHidden="0" w:defUIPriority="0" w:defUnhideWhenUsed="0">
     <w:lsdException w:name="heading 6" w:semiHidden="1" w:unhideWhenUsed="1"/>
     <w:lsdException w:name="index 3" w:semiHidden="1" w:unhideWhenUsed="1"/>
     <w:lsdException w:name="index 4" w:semiHidden="1" w:unhideWhenUsed="1"/>
@@ -1595,11 +1764,11 @@
     <w:lsdException w:name="Hashtag" w:semiHidden="1" w:uiPriority="99" w:unhideWhenUsed="1"/>
     <w:lsdException w:name="Unresolved Mention" w:semiHidden="1" w:uiPriority="99" w:unhideWhenUsed="1"/>
   </w:latentStyles>
-  <w:style w:type="paragraph" w:default="1" w:styleId="Normal">
+  <w:style w:default="1" w:styleId="Normal" w:type="paragraph">
     <w:name w:val="Normal"/>
     <w:qFormat/>
   </w:style>
-  <w:style w:type="paragraph" w:styleId="Heading1">
+  <w:style w:styleId="Heading1" w:type="paragraph">
     <w:name w:val="heading 1"/>
     <w:basedOn w:val="Normal"/>
     <w:next w:val="BodyText"/>
@@ -1609,18 +1778,18 @@
     <w:pPr>
       <w:keepNext/>
       <w:keepLines/>
-      <w:spacing w:before="120" w:after="240"/>
+      <w:spacing w:after="240" w:before="120"/>
       <w:outlineLvl w:val="0"/>
     </w:pPr>
     <w:rPr>
-      <w:rFonts w:ascii="Times New Roman" w:eastAsiaTheme="majorEastAsia" w:hAnsi="Times New Roman" w:cs="Times New Roman"/>
+      <w:rFonts w:ascii="Times New Roman" w:cs="Times New Roman" w:eastAsiaTheme="majorEastAsia" w:hAnsi="Times New Roman"/>
       <w:b/>
       <w:bCs/>
       <w:sz w:val="28"/>
       <w:szCs w:val="32"/>
     </w:rPr>
   </w:style>
-  <w:style w:type="paragraph" w:styleId="Heading2">
+  <w:style w:styleId="Heading2" w:type="paragraph">
     <w:name w:val="heading 2"/>
     <w:basedOn w:val="Normal"/>
     <w:next w:val="BodyText"/>
@@ -1631,16 +1800,16 @@
     <w:pPr>
       <w:keepNext/>
       <w:keepLines/>
-      <w:spacing w:before="120" w:after="240"/>
+      <w:spacing w:after="240" w:before="120"/>
       <w:outlineLvl w:val="1"/>
     </w:pPr>
     <w:rPr>
-      <w:rFonts w:ascii="Times New Roman" w:eastAsiaTheme="majorEastAsia" w:hAnsi="Times New Roman" w:cs="Times New Roman"/>
+      <w:rFonts w:ascii="Times New Roman" w:cs="Times New Roman" w:eastAsiaTheme="majorEastAsia" w:hAnsi="Times New Roman"/>
       <w:bCs/>
       <w:u w:val="single"/>
     </w:rPr>
   </w:style>
-  <w:style w:type="paragraph" w:styleId="Heading3">
+  <w:style w:styleId="Heading3" w:type="paragraph">
     <w:name w:val="heading 3"/>
     <w:basedOn w:val="Normal"/>
     <w:next w:val="BodyText"/>
@@ -1651,17 +1820,17 @@
     <w:pPr>
       <w:keepNext/>
       <w:keepLines/>
-      <w:spacing w:before="120" w:after="240"/>
+      <w:spacing w:after="240" w:before="120"/>
       <w:outlineLvl w:val="2"/>
     </w:pPr>
     <w:rPr>
-      <w:rFonts w:ascii="Times New Roman" w:eastAsiaTheme="majorEastAsia" w:hAnsi="Times New Roman" w:cs="Times New Roman"/>
+      <w:rFonts w:ascii="Times New Roman" w:cs="Times New Roman" w:eastAsiaTheme="majorEastAsia" w:hAnsi="Times New Roman"/>
       <w:bCs/>
       <w:i/>
-      <w:color w:val="000000" w:themeColor="text1"/>
-    </w:rPr>
-  </w:style>
-  <w:style w:type="paragraph" w:styleId="Heading4">
+      <w:color w:themeColor="text1" w:val="000000"/>
+    </w:rPr>
+  </w:style>
+  <w:style w:styleId="Heading4" w:type="paragraph">
     <w:name w:val="heading 4"/>
     <w:basedOn w:val="Normal"/>
     <w:next w:val="BodyText"/>
@@ -1672,18 +1841,18 @@
     <w:pPr>
       <w:keepNext/>
       <w:keepLines/>
-      <w:spacing w:before="200" w:after="0"/>
+      <w:spacing w:after="0" w:before="200"/>
       <w:outlineLvl w:val="3"/>
     </w:pPr>
     <w:rPr>
-      <w:rFonts w:ascii="Times New Roman" w:eastAsiaTheme="majorEastAsia" w:hAnsi="Times New Roman" w:cs="Times New Roman"/>
+      <w:rFonts w:ascii="Times New Roman" w:cs="Times New Roman" w:eastAsiaTheme="majorEastAsia" w:hAnsi="Times New Roman"/>
       <w:bCs/>
       <w:i/>
-      <w:color w:val="000000" w:themeColor="text1"/>
+      <w:color w:themeColor="text1" w:val="000000"/>
       <w:u w:val="single"/>
     </w:rPr>
   </w:style>
-  <w:style w:type="paragraph" w:styleId="Heading5">
+  <w:style w:styleId="Heading5" w:type="paragraph">
     <w:name w:val="heading 5"/>
     <w:basedOn w:val="Normal"/>
     <w:next w:val="BodyText"/>
@@ -1694,16 +1863,16 @@
     <w:pPr>
       <w:keepNext/>
       <w:keepLines/>
-      <w:spacing w:before="200" w:after="0"/>
+      <w:spacing w:after="0" w:before="200"/>
       <w:outlineLvl w:val="4"/>
     </w:pPr>
     <w:rPr>
-      <w:rFonts w:ascii="Times New Roman" w:eastAsiaTheme="majorEastAsia" w:hAnsi="Times New Roman" w:cs="Times New Roman"/>
+      <w:rFonts w:ascii="Times New Roman" w:cs="Times New Roman" w:eastAsiaTheme="majorEastAsia" w:hAnsi="Times New Roman"/>
       <w:iCs/>
-      <w:color w:val="000000" w:themeColor="text1"/>
-    </w:rPr>
-  </w:style>
-  <w:style w:type="paragraph" w:styleId="Heading6">
+      <w:color w:themeColor="text1" w:val="000000"/>
+    </w:rPr>
+  </w:style>
+  <w:style w:styleId="Heading6" w:type="paragraph">
     <w:name w:val="heading 6"/>
     <w:basedOn w:val="Normal"/>
     <w:next w:val="BodyText"/>
@@ -1713,15 +1882,15 @@
     <w:pPr>
       <w:keepNext/>
       <w:keepLines/>
-      <w:spacing w:before="200" w:after="0"/>
+      <w:spacing w:after="0" w:before="200"/>
       <w:outlineLvl w:val="5"/>
     </w:pPr>
     <w:rPr>
-      <w:rFonts w:asciiTheme="majorHAnsi" w:eastAsiaTheme="majorEastAsia" w:hAnsiTheme="majorHAnsi" w:cstheme="majorBidi"/>
-      <w:color w:val="4F81BD" w:themeColor="accent1"/>
-    </w:rPr>
-  </w:style>
-  <w:style w:type="paragraph" w:styleId="Heading7">
+      <w:rFonts w:asciiTheme="majorHAnsi" w:cstheme="majorBidi" w:eastAsiaTheme="majorEastAsia" w:hAnsiTheme="majorHAnsi"/>
+      <w:color w:themeColor="accent1" w:val="4F81BD"/>
+    </w:rPr>
+  </w:style>
+  <w:style w:styleId="Heading7" w:type="paragraph">
     <w:name w:val="heading 7"/>
     <w:basedOn w:val="Normal"/>
     <w:next w:val="BodyText"/>
@@ -1731,15 +1900,15 @@
     <w:pPr>
       <w:keepNext/>
       <w:keepLines/>
-      <w:spacing w:before="200" w:after="0"/>
+      <w:spacing w:after="0" w:before="200"/>
       <w:outlineLvl w:val="6"/>
     </w:pPr>
     <w:rPr>
-      <w:rFonts w:asciiTheme="majorHAnsi" w:eastAsiaTheme="majorEastAsia" w:hAnsiTheme="majorHAnsi" w:cstheme="majorBidi"/>
-      <w:color w:val="4F81BD" w:themeColor="accent1"/>
-    </w:rPr>
-  </w:style>
-  <w:style w:type="paragraph" w:styleId="Heading8">
+      <w:rFonts w:asciiTheme="majorHAnsi" w:cstheme="majorBidi" w:eastAsiaTheme="majorEastAsia" w:hAnsiTheme="majorHAnsi"/>
+      <w:color w:themeColor="accent1" w:val="4F81BD"/>
+    </w:rPr>
+  </w:style>
+  <w:style w:styleId="Heading8" w:type="paragraph">
     <w:name w:val="heading 8"/>
     <w:basedOn w:val="Normal"/>
     <w:next w:val="BodyText"/>
@@ -1749,15 +1918,15 @@
     <w:pPr>
       <w:keepNext/>
       <w:keepLines/>
-      <w:spacing w:before="200" w:after="0"/>
+      <w:spacing w:after="0" w:before="200"/>
       <w:outlineLvl w:val="7"/>
     </w:pPr>
     <w:rPr>
-      <w:rFonts w:asciiTheme="majorHAnsi" w:eastAsiaTheme="majorEastAsia" w:hAnsiTheme="majorHAnsi" w:cstheme="majorBidi"/>
-      <w:color w:val="4F81BD" w:themeColor="accent1"/>
-    </w:rPr>
-  </w:style>
-  <w:style w:type="paragraph" w:styleId="Heading9">
+      <w:rFonts w:asciiTheme="majorHAnsi" w:cstheme="majorBidi" w:eastAsiaTheme="majorEastAsia" w:hAnsiTheme="majorHAnsi"/>
+      <w:color w:themeColor="accent1" w:val="4F81BD"/>
+    </w:rPr>
+  </w:style>
+  <w:style w:styleId="Heading9" w:type="paragraph">
     <w:name w:val="heading 9"/>
     <w:basedOn w:val="Normal"/>
     <w:next w:val="BodyText"/>
@@ -1767,71 +1936,71 @@
     <w:pPr>
       <w:keepNext/>
       <w:keepLines/>
-      <w:spacing w:before="200" w:after="0"/>
+      <w:spacing w:after="0" w:before="200"/>
       <w:outlineLvl w:val="8"/>
     </w:pPr>
     <w:rPr>
-      <w:rFonts w:asciiTheme="majorHAnsi" w:eastAsiaTheme="majorEastAsia" w:hAnsiTheme="majorHAnsi" w:cstheme="majorBidi"/>
-      <w:color w:val="4F81BD" w:themeColor="accent1"/>
-    </w:rPr>
-  </w:style>
-  <w:style w:type="character" w:default="1" w:styleId="DefaultParagraphFont">
+      <w:rFonts w:asciiTheme="majorHAnsi" w:cstheme="majorBidi" w:eastAsiaTheme="majorEastAsia" w:hAnsiTheme="majorHAnsi"/>
+      <w:color w:themeColor="accent1" w:val="4F81BD"/>
+    </w:rPr>
+  </w:style>
+  <w:style w:default="1" w:styleId="DefaultParagraphFont" w:type="character">
     <w:name w:val="Default Paragraph Font"/>
     <w:uiPriority w:val="1"/>
     <w:semiHidden/>
     <w:unhideWhenUsed/>
   </w:style>
-  <w:style w:type="table" w:default="1" w:styleId="TableNormal">
+  <w:style w:default="1" w:styleId="TableNormal" w:type="table">
     <w:name w:val="Normal Table"/>
     <w:uiPriority w:val="99"/>
     <w:semiHidden/>
     <w:unhideWhenUsed/>
     <w:tblPr>
-      <w:tblInd w:w="0" w:type="dxa"/>
+      <w:tblInd w:type="dxa" w:w="0"/>
       <w:tblCellMar>
-        <w:top w:w="0" w:type="dxa"/>
-        <w:left w:w="108" w:type="dxa"/>
-        <w:bottom w:w="0" w:type="dxa"/>
-        <w:right w:w="108" w:type="dxa"/>
+        <w:top w:type="dxa" w:w="0"/>
+        <w:left w:type="dxa" w:w="108"/>
+        <w:bottom w:type="dxa" w:w="0"/>
+        <w:right w:type="dxa" w:w="108"/>
       </w:tblCellMar>
     </w:tblPr>
   </w:style>
-  <w:style w:type="numbering" w:default="1" w:styleId="NoList">
+  <w:style w:default="1" w:styleId="NoList" w:type="numbering">
     <w:name w:val="No List"/>
     <w:uiPriority w:val="99"/>
     <w:semiHidden/>
     <w:unhideWhenUsed/>
   </w:style>
-  <w:style w:type="paragraph" w:styleId="BodyText">
+  <w:style w:styleId="BodyText" w:type="paragraph">
     <w:name w:val="Body Text"/>
     <w:basedOn w:val="Normal"/>
     <w:link w:val="BodyTextChar"/>
     <w:qFormat/>
     <w:rsid w:val="00C446BA"/>
     <w:pPr>
-      <w:spacing w:before="180" w:after="180" w:line="480" w:lineRule="auto"/>
+      <w:spacing w:after="180" w:before="180" w:line="480" w:lineRule="auto"/>
       <w:ind w:firstLine="360"/>
     </w:pPr>
     <w:rPr>
-      <w:rFonts w:ascii="Times New Roman" w:hAnsi="Times New Roman" w:cs="Times New Roman"/>
-    </w:rPr>
-  </w:style>
-  <w:style w:type="paragraph" w:customStyle="1" w:styleId="FirstParagraph">
+      <w:rFonts w:ascii="Times New Roman" w:cs="Times New Roman" w:hAnsi="Times New Roman"/>
+    </w:rPr>
+  </w:style>
+  <w:style w:customStyle="1" w:styleId="FirstParagraph" w:type="paragraph">
     <w:name w:val="First Paragraph"/>
     <w:basedOn w:val="BodyText"/>
     <w:next w:val="BodyText"/>
     <w:qFormat/>
     <w:rsid w:val="00C446BA"/>
   </w:style>
-  <w:style w:type="paragraph" w:customStyle="1" w:styleId="Compact">
+  <w:style w:customStyle="1" w:styleId="Compact" w:type="paragraph">
     <w:name w:val="Compact"/>
     <w:basedOn w:val="BodyText"/>
     <w:qFormat/>
     <w:pPr>
-      <w:spacing w:before="36" w:after="36"/>
+      <w:spacing w:after="36" w:before="36"/>
     </w:pPr>
   </w:style>
-  <w:style w:type="paragraph" w:styleId="Title">
+  <w:style w:styleId="Title" w:type="paragraph">
     <w:name w:val="Title"/>
     <w:basedOn w:val="Normal"/>
     <w:next w:val="BodyText"/>
@@ -1840,11 +2009,11 @@
     <w:pPr>
       <w:keepNext/>
       <w:keepLines/>
-      <w:spacing w:before="480" w:after="240"/>
+      <w:spacing w:after="240" w:before="480"/>
       <w:jc w:val="center"/>
     </w:pPr>
     <w:rPr>
-      <w:rFonts w:ascii="Times New Roman" w:eastAsiaTheme="majorEastAsia" w:hAnsi="Times New Roman" w:cs="Times New Roman"/>
+      <w:rFonts w:ascii="Times New Roman" w:cs="Times New Roman" w:eastAsiaTheme="majorEastAsia" w:hAnsi="Times New Roman"/>
       <w:b/>
       <w:bCs/>
       <w:i/>
@@ -1852,7 +2021,7 @@
       <w:szCs w:val="36"/>
     </w:rPr>
   </w:style>
-  <w:style w:type="paragraph" w:styleId="Subtitle">
+  <w:style w:styleId="Subtitle" w:type="paragraph">
     <w:name w:val="Subtitle"/>
     <w:basedOn w:val="Title"/>
     <w:next w:val="BodyText"/>
@@ -1865,7 +2034,7 @@
       <w:szCs w:val="30"/>
     </w:rPr>
   </w:style>
-  <w:style w:type="paragraph" w:customStyle="1" w:styleId="Author">
+  <w:style w:customStyle="1" w:styleId="Author" w:type="paragraph">
     <w:name w:val="Author"/>
     <w:next w:val="BodyText"/>
     <w:qFormat/>
@@ -1878,7 +2047,7 @@
       <w:rFonts w:ascii="Times New Roman" w:hAnsi="Times New Roman"/>
     </w:rPr>
   </w:style>
-  <w:style w:type="paragraph" w:styleId="Date">
+  <w:style w:styleId="Date" w:type="paragraph">
     <w:name w:val="Date"/>
     <w:next w:val="BodyText"/>
     <w:qFormat/>
@@ -1892,7 +2061,7 @@
       <w:rFonts w:ascii="Times New Roman" w:hAnsi="Times New Roman"/>
     </w:rPr>
   </w:style>
-  <w:style w:type="paragraph" w:customStyle="1" w:styleId="Abstract">
+  <w:style w:customStyle="1" w:styleId="Abstract" w:type="paragraph">
     <w:name w:val="Abstract"/>
     <w:basedOn w:val="Normal"/>
     <w:next w:val="BodyText"/>
@@ -1900,19 +2069,19 @@
     <w:pPr>
       <w:keepNext/>
       <w:keepLines/>
-      <w:spacing w:before="300" w:after="300"/>
+      <w:spacing w:after="300" w:before="300"/>
     </w:pPr>
     <w:rPr>
       <w:sz w:val="20"/>
       <w:szCs w:val="20"/>
     </w:rPr>
   </w:style>
-  <w:style w:type="paragraph" w:styleId="Bibliography">
+  <w:style w:styleId="Bibliography" w:type="paragraph">
     <w:name w:val="Bibliography"/>
     <w:basedOn w:val="Normal"/>
     <w:qFormat/>
   </w:style>
-  <w:style w:type="paragraph" w:styleId="BlockText">
+  <w:style w:styleId="BlockText" w:type="paragraph">
     <w:name w:val="Block Text"/>
     <w:basedOn w:val="BodyText"/>
     <w:next w:val="BodyText"/>
@@ -1920,29 +2089,29 @@
     <w:unhideWhenUsed/>
     <w:qFormat/>
     <w:pPr>
-      <w:spacing w:before="100" w:after="100"/>
-      <w:ind w:left="480" w:right="480" w:firstLine="0"/>
+      <w:spacing w:after="100" w:before="100"/>
+      <w:ind w:firstLine="0" w:left="480" w:right="480"/>
     </w:pPr>
   </w:style>
-  <w:style w:type="paragraph" w:styleId="FootnoteText">
+  <w:style w:styleId="FootnoteText" w:type="paragraph">
     <w:name w:val="footnote text"/>
     <w:basedOn w:val="Normal"/>
     <w:uiPriority w:val="9"/>
     <w:unhideWhenUsed/>
     <w:qFormat/>
   </w:style>
-  <w:style w:type="table" w:customStyle="1" w:styleId="Table">
+  <w:style w:customStyle="1" w:styleId="Table" w:type="table">
     <w:name w:val="Table"/>
     <w:semiHidden/>
     <w:unhideWhenUsed/>
     <w:qFormat/>
     <w:tblPr>
-      <w:tblInd w:w="0" w:type="dxa"/>
+      <w:tblInd w:type="dxa" w:w="0"/>
       <w:tblCellMar>
-        <w:top w:w="0" w:type="dxa"/>
-        <w:left w:w="108" w:type="dxa"/>
-        <w:bottom w:w="0" w:type="dxa"/>
-        <w:right w:w="108" w:type="dxa"/>
+        <w:top w:type="dxa" w:w="0"/>
+        <w:left w:type="dxa" w:w="108"/>
+        <w:bottom w:type="dxa" w:w="0"/>
+        <w:right w:type="dxa" w:w="108"/>
       </w:tblCellMar>
     </w:tblPr>
     <w:tblStylePr w:type="firstRow">
@@ -1954,13 +2123,13 @@
       </w:trPr>
       <w:tcPr>
         <w:tcBorders>
-          <w:bottom w:val="single" w:sz="0" w:space="0" w:color="auto"/>
+          <w:bottom w:color="auto" w:space="0" w:sz="0" w:val="single"/>
         </w:tcBorders>
         <w:vAlign w:val="bottom"/>
       </w:tcPr>
     </w:tblStylePr>
   </w:style>
-  <w:style w:type="paragraph" w:customStyle="1" w:styleId="DefinitionTerm">
+  <w:style w:customStyle="1" w:styleId="DefinitionTerm" w:type="paragraph">
     <w:name w:val="Definition Term"/>
     <w:basedOn w:val="Normal"/>
     <w:next w:val="Definition"/>
@@ -1973,11 +2142,11 @@
       <w:b/>
     </w:rPr>
   </w:style>
-  <w:style w:type="paragraph" w:customStyle="1" w:styleId="Definition">
+  <w:style w:customStyle="1" w:styleId="Definition" w:type="paragraph">
     <w:name w:val="Definition"/>
     <w:basedOn w:val="Normal"/>
   </w:style>
-  <w:style w:type="paragraph" w:styleId="Caption">
+  <w:style w:styleId="Caption" w:type="paragraph">
     <w:name w:val="caption"/>
     <w:basedOn w:val="Normal"/>
     <w:link w:val="CaptionChar"/>
@@ -1988,63 +2157,63 @@
       <w:i/>
     </w:rPr>
   </w:style>
-  <w:style w:type="paragraph" w:customStyle="1" w:styleId="TableCaption">
+  <w:style w:customStyle="1" w:styleId="TableCaption" w:type="paragraph">
     <w:name w:val="Table Caption"/>
     <w:basedOn w:val="Caption"/>
     <w:pPr>
       <w:keepNext/>
     </w:pPr>
   </w:style>
-  <w:style w:type="paragraph" w:customStyle="1" w:styleId="ImageCaption">
+  <w:style w:customStyle="1" w:styleId="ImageCaption" w:type="paragraph">
     <w:name w:val="Image Caption"/>
     <w:basedOn w:val="Caption"/>
   </w:style>
-  <w:style w:type="paragraph" w:customStyle="1" w:styleId="Figure">
+  <w:style w:customStyle="1" w:styleId="Figure" w:type="paragraph">
     <w:name w:val="Figure"/>
     <w:basedOn w:val="Normal"/>
   </w:style>
-  <w:style w:type="paragraph" w:customStyle="1" w:styleId="CaptionedFigure">
+  <w:style w:customStyle="1" w:styleId="CaptionedFigure" w:type="paragraph">
     <w:name w:val="Captioned Figure"/>
     <w:basedOn w:val="Figure"/>
     <w:pPr>
       <w:keepNext/>
     </w:pPr>
   </w:style>
-  <w:style w:type="character" w:customStyle="1" w:styleId="CaptionChar">
+  <w:style w:customStyle="1" w:styleId="CaptionChar" w:type="character">
     <w:name w:val="Caption Char"/>
     <w:basedOn w:val="DefaultParagraphFont"/>
     <w:link w:val="Caption"/>
   </w:style>
-  <w:style w:type="character" w:customStyle="1" w:styleId="VerbatimChar">
+  <w:style w:customStyle="1" w:styleId="VerbatimChar" w:type="character">
     <w:name w:val="Verbatim Char"/>
     <w:basedOn w:val="CaptionChar"/>
     <w:link w:val="SourceCode"/>
     <w:rsid w:val="00121A2E"/>
     <w:rPr>
-      <w:rFonts w:asciiTheme="majorHAnsi" w:hAnsiTheme="majorHAnsi" w:cs="Times New Roman"/>
-    </w:rPr>
-  </w:style>
-  <w:style w:type="character" w:customStyle="1" w:styleId="SectionNumber">
+      <w:rFonts w:asciiTheme="majorHAnsi" w:cs="Times New Roman" w:hAnsiTheme="majorHAnsi"/>
+    </w:rPr>
+  </w:style>
+  <w:style w:customStyle="1" w:styleId="SectionNumber" w:type="character">
     <w:name w:val="Section Number"/>
     <w:basedOn w:val="CaptionChar"/>
   </w:style>
-  <w:style w:type="character" w:styleId="FootnoteReference">
+  <w:style w:styleId="FootnoteReference" w:type="character">
     <w:name w:val="footnote reference"/>
     <w:basedOn w:val="CaptionChar"/>
     <w:rPr>
       <w:vertAlign w:val="superscript"/>
     </w:rPr>
   </w:style>
-  <w:style w:type="character" w:styleId="Hyperlink">
+  <w:style w:styleId="Hyperlink" w:type="character">
     <w:name w:val="Hyperlink"/>
     <w:basedOn w:val="CaptionChar"/>
     <w:rsid w:val="00121A2E"/>
     <w:rPr>
-      <w:color w:val="000000" w:themeColor="text1"/>
+      <w:color w:themeColor="text1" w:val="000000"/>
       <w:u w:val="single"/>
     </w:rPr>
   </w:style>
-  <w:style w:type="paragraph" w:styleId="TOCHeading">
+  <w:style w:styleId="TOCHeading" w:type="paragraph">
     <w:name w:val="TOC Heading"/>
     <w:basedOn w:val="Heading1"/>
     <w:next w:val="BodyText"/>
@@ -2056,13 +2225,13 @@
       <w:outlineLvl w:val="9"/>
     </w:pPr>
     <w:rPr>
-      <w:rFonts w:asciiTheme="majorHAnsi" w:hAnsiTheme="majorHAnsi" w:cstheme="majorBidi"/>
+      <w:rFonts w:asciiTheme="majorHAnsi" w:cstheme="majorBidi" w:hAnsiTheme="majorHAnsi"/>
       <w:b w:val="0"/>
       <w:bCs w:val="0"/>
-      <w:color w:val="365F91" w:themeColor="accent1" w:themeShade="BF"/>
-    </w:rPr>
-  </w:style>
-  <w:style w:type="paragraph" w:customStyle="1" w:styleId="SourceCode">
+      <w:color w:themeColor="accent1" w:themeShade="BF" w:val="365F91"/>
+    </w:rPr>
+  </w:style>
+  <w:style w:customStyle="1" w:styleId="SourceCode" w:type="paragraph">
     <w:name w:val="Source Code"/>
     <w:basedOn w:val="BodyText"/>
     <w:link w:val="VerbatimChar"/>
@@ -2071,297 +2240,297 @@
       <w:rFonts w:asciiTheme="majorHAnsi" w:hAnsiTheme="majorHAnsi"/>
     </w:rPr>
   </w:style>
-  <w:style w:type="character" w:customStyle="1" w:styleId="KeywordTok">
+  <w:style w:customStyle="1" w:styleId="KeywordTok" w:type="character">
     <w:name w:val="KeywordTok"/>
     <w:basedOn w:val="VerbatimChar"/>
     <w:rPr>
-      <w:rFonts w:asciiTheme="majorHAnsi" w:hAnsiTheme="majorHAnsi" w:cs="Times New Roman"/>
+      <w:rFonts w:asciiTheme="majorHAnsi" w:cs="Times New Roman" w:hAnsiTheme="majorHAnsi"/>
       <w:b/>
       <w:color w:val="204A87"/>
-      <w:shd w:val="clear" w:color="auto" w:fill="F8F8F8"/>
-    </w:rPr>
-  </w:style>
-  <w:style w:type="character" w:customStyle="1" w:styleId="DataTypeTok">
+      <w:shd w:color="auto" w:fill="F8F8F8" w:val="clear"/>
+    </w:rPr>
+  </w:style>
+  <w:style w:customStyle="1" w:styleId="DataTypeTok" w:type="character">
     <w:name w:val="DataTypeTok"/>
     <w:basedOn w:val="VerbatimChar"/>
     <w:rPr>
-      <w:rFonts w:asciiTheme="majorHAnsi" w:hAnsiTheme="majorHAnsi" w:cs="Times New Roman"/>
+      <w:rFonts w:asciiTheme="majorHAnsi" w:cs="Times New Roman" w:hAnsiTheme="majorHAnsi"/>
       <w:color w:val="204A87"/>
-      <w:shd w:val="clear" w:color="auto" w:fill="F8F8F8"/>
-    </w:rPr>
-  </w:style>
-  <w:style w:type="character" w:customStyle="1" w:styleId="DecValTok">
+      <w:shd w:color="auto" w:fill="F8F8F8" w:val="clear"/>
+    </w:rPr>
+  </w:style>
+  <w:style w:customStyle="1" w:styleId="DecValTok" w:type="character">
     <w:name w:val="DecValTok"/>
     <w:basedOn w:val="VerbatimChar"/>
     <w:rPr>
-      <w:rFonts w:asciiTheme="majorHAnsi" w:hAnsiTheme="majorHAnsi" w:cs="Times New Roman"/>
+      <w:rFonts w:asciiTheme="majorHAnsi" w:cs="Times New Roman" w:hAnsiTheme="majorHAnsi"/>
       <w:color w:val="0000CF"/>
-      <w:shd w:val="clear" w:color="auto" w:fill="F8F8F8"/>
-    </w:rPr>
-  </w:style>
-  <w:style w:type="character" w:customStyle="1" w:styleId="BaseNTok">
+      <w:shd w:color="auto" w:fill="F8F8F8" w:val="clear"/>
+    </w:rPr>
+  </w:style>
+  <w:style w:customStyle="1" w:styleId="BaseNTok" w:type="character">
     <w:name w:val="BaseNTok"/>
     <w:basedOn w:val="VerbatimChar"/>
     <w:rPr>
-      <w:rFonts w:asciiTheme="majorHAnsi" w:hAnsiTheme="majorHAnsi" w:cs="Times New Roman"/>
+      <w:rFonts w:asciiTheme="majorHAnsi" w:cs="Times New Roman" w:hAnsiTheme="majorHAnsi"/>
       <w:color w:val="0000CF"/>
-      <w:shd w:val="clear" w:color="auto" w:fill="F8F8F8"/>
-    </w:rPr>
-  </w:style>
-  <w:style w:type="character" w:customStyle="1" w:styleId="FloatTok">
+      <w:shd w:color="auto" w:fill="F8F8F8" w:val="clear"/>
+    </w:rPr>
+  </w:style>
+  <w:style w:customStyle="1" w:styleId="FloatTok" w:type="character">
     <w:name w:val="FloatTok"/>
     <w:basedOn w:val="VerbatimChar"/>
     <w:rPr>
-      <w:rFonts w:asciiTheme="majorHAnsi" w:hAnsiTheme="majorHAnsi" w:cs="Times New Roman"/>
+      <w:rFonts w:asciiTheme="majorHAnsi" w:cs="Times New Roman" w:hAnsiTheme="majorHAnsi"/>
       <w:color w:val="0000CF"/>
-      <w:shd w:val="clear" w:color="auto" w:fill="F8F8F8"/>
-    </w:rPr>
-  </w:style>
-  <w:style w:type="character" w:customStyle="1" w:styleId="ConstantTok">
+      <w:shd w:color="auto" w:fill="F8F8F8" w:val="clear"/>
+    </w:rPr>
+  </w:style>
+  <w:style w:customStyle="1" w:styleId="ConstantTok" w:type="character">
     <w:name w:val="ConstantTok"/>
     <w:basedOn w:val="VerbatimChar"/>
     <w:rPr>
-      <w:rFonts w:asciiTheme="majorHAnsi" w:hAnsiTheme="majorHAnsi" w:cs="Times New Roman"/>
+      <w:rFonts w:asciiTheme="majorHAnsi" w:cs="Times New Roman" w:hAnsiTheme="majorHAnsi"/>
       <w:color w:val="000000"/>
-      <w:shd w:val="clear" w:color="auto" w:fill="F8F8F8"/>
-    </w:rPr>
-  </w:style>
-  <w:style w:type="character" w:customStyle="1" w:styleId="CharTok">
+      <w:shd w:color="auto" w:fill="F8F8F8" w:val="clear"/>
+    </w:rPr>
+  </w:style>
+  <w:style w:customStyle="1" w:styleId="CharTok" w:type="character">
     <w:name w:val="CharTok"/>
     <w:basedOn w:val="VerbatimChar"/>
     <w:rPr>
-      <w:rFonts w:asciiTheme="majorHAnsi" w:hAnsiTheme="majorHAnsi" w:cs="Times New Roman"/>
+      <w:rFonts w:asciiTheme="majorHAnsi" w:cs="Times New Roman" w:hAnsiTheme="majorHAnsi"/>
       <w:color w:val="4E9A06"/>
-      <w:shd w:val="clear" w:color="auto" w:fill="F8F8F8"/>
-    </w:rPr>
-  </w:style>
-  <w:style w:type="character" w:customStyle="1" w:styleId="SpecialCharTok">
+      <w:shd w:color="auto" w:fill="F8F8F8" w:val="clear"/>
+    </w:rPr>
+  </w:style>
+  <w:style w:customStyle="1" w:styleId="SpecialCharTok" w:type="character">
     <w:name w:val="SpecialCharTok"/>
     <w:basedOn w:val="VerbatimChar"/>
     <w:rPr>
-      <w:rFonts w:asciiTheme="majorHAnsi" w:hAnsiTheme="majorHAnsi" w:cs="Times New Roman"/>
+      <w:rFonts w:asciiTheme="majorHAnsi" w:cs="Times New Roman" w:hAnsiTheme="majorHAnsi"/>
       <w:color w:val="000000"/>
-      <w:shd w:val="clear" w:color="auto" w:fill="F8F8F8"/>
-    </w:rPr>
-  </w:style>
-  <w:style w:type="character" w:customStyle="1" w:styleId="StringTok">
+      <w:shd w:color="auto" w:fill="F8F8F8" w:val="clear"/>
+    </w:rPr>
+  </w:style>
+  <w:style w:customStyle="1" w:styleId="StringTok" w:type="character">
     <w:name w:val="StringTok"/>
     <w:basedOn w:val="VerbatimChar"/>
     <w:rPr>
-      <w:rFonts w:asciiTheme="majorHAnsi" w:hAnsiTheme="majorHAnsi" w:cs="Times New Roman"/>
+      <w:rFonts w:asciiTheme="majorHAnsi" w:cs="Times New Roman" w:hAnsiTheme="majorHAnsi"/>
       <w:color w:val="4E9A06"/>
-      <w:shd w:val="clear" w:color="auto" w:fill="F8F8F8"/>
-    </w:rPr>
-  </w:style>
-  <w:style w:type="character" w:customStyle="1" w:styleId="VerbatimStringTok">
+      <w:shd w:color="auto" w:fill="F8F8F8" w:val="clear"/>
+    </w:rPr>
+  </w:style>
+  <w:style w:customStyle="1" w:styleId="VerbatimStringTok" w:type="character">
     <w:name w:val="VerbatimStringTok"/>
     <w:basedOn w:val="VerbatimChar"/>
     <w:rPr>
-      <w:rFonts w:asciiTheme="majorHAnsi" w:hAnsiTheme="majorHAnsi" w:cs="Times New Roman"/>
+      <w:rFonts w:asciiTheme="majorHAnsi" w:cs="Times New Roman" w:hAnsiTheme="majorHAnsi"/>
       <w:color w:val="4E9A06"/>
-      <w:shd w:val="clear" w:color="auto" w:fill="F8F8F8"/>
-    </w:rPr>
-  </w:style>
-  <w:style w:type="character" w:customStyle="1" w:styleId="SpecialStringTok">
+      <w:shd w:color="auto" w:fill="F8F8F8" w:val="clear"/>
+    </w:rPr>
+  </w:style>
+  <w:style w:customStyle="1" w:styleId="SpecialStringTok" w:type="character">
     <w:name w:val="SpecialStringTok"/>
     <w:basedOn w:val="VerbatimChar"/>
     <w:rPr>
-      <w:rFonts w:asciiTheme="majorHAnsi" w:hAnsiTheme="majorHAnsi" w:cs="Times New Roman"/>
+      <w:rFonts w:asciiTheme="majorHAnsi" w:cs="Times New Roman" w:hAnsiTheme="majorHAnsi"/>
       <w:color w:val="4E9A06"/>
-      <w:shd w:val="clear" w:color="auto" w:fill="F8F8F8"/>
-    </w:rPr>
-  </w:style>
-  <w:style w:type="character" w:customStyle="1" w:styleId="ImportTok">
+      <w:shd w:color="auto" w:fill="F8F8F8" w:val="clear"/>
+    </w:rPr>
+  </w:style>
+  <w:style w:customStyle="1" w:styleId="ImportTok" w:type="character">
     <w:name w:val="ImportTok"/>
     <w:basedOn w:val="VerbatimChar"/>
     <w:rPr>
-      <w:rFonts w:asciiTheme="majorHAnsi" w:hAnsiTheme="majorHAnsi" w:cs="Times New Roman"/>
-      <w:shd w:val="clear" w:color="auto" w:fill="F8F8F8"/>
-    </w:rPr>
-  </w:style>
-  <w:style w:type="character" w:customStyle="1" w:styleId="CommentTok">
+      <w:rFonts w:asciiTheme="majorHAnsi" w:cs="Times New Roman" w:hAnsiTheme="majorHAnsi"/>
+      <w:shd w:color="auto" w:fill="F8F8F8" w:val="clear"/>
+    </w:rPr>
+  </w:style>
+  <w:style w:customStyle="1" w:styleId="CommentTok" w:type="character">
     <w:name w:val="CommentTok"/>
     <w:basedOn w:val="VerbatimChar"/>
     <w:rPr>
-      <w:rFonts w:asciiTheme="majorHAnsi" w:hAnsiTheme="majorHAnsi" w:cs="Times New Roman"/>
+      <w:rFonts w:asciiTheme="majorHAnsi" w:cs="Times New Roman" w:hAnsiTheme="majorHAnsi"/>
       <w:i/>
       <w:color w:val="8F5902"/>
-      <w:shd w:val="clear" w:color="auto" w:fill="F8F8F8"/>
-    </w:rPr>
-  </w:style>
-  <w:style w:type="character" w:customStyle="1" w:styleId="DocumentationTok">
+      <w:shd w:color="auto" w:fill="F8F8F8" w:val="clear"/>
+    </w:rPr>
+  </w:style>
+  <w:style w:customStyle="1" w:styleId="DocumentationTok" w:type="character">
     <w:name w:val="DocumentationTok"/>
     <w:basedOn w:val="VerbatimChar"/>
     <w:rPr>
-      <w:rFonts w:asciiTheme="majorHAnsi" w:hAnsiTheme="majorHAnsi" w:cs="Times New Roman"/>
+      <w:rFonts w:asciiTheme="majorHAnsi" w:cs="Times New Roman" w:hAnsiTheme="majorHAnsi"/>
       <w:b/>
       <w:i/>
       <w:color w:val="8F5902"/>
-      <w:shd w:val="clear" w:color="auto" w:fill="F8F8F8"/>
-    </w:rPr>
-  </w:style>
-  <w:style w:type="character" w:customStyle="1" w:styleId="AnnotationTok">
+      <w:shd w:color="auto" w:fill="F8F8F8" w:val="clear"/>
+    </w:rPr>
+  </w:style>
+  <w:style w:customStyle="1" w:styleId="AnnotationTok" w:type="character">
     <w:name w:val="AnnotationTok"/>
     <w:basedOn w:val="VerbatimChar"/>
     <w:rPr>
-      <w:rFonts w:asciiTheme="majorHAnsi" w:hAnsiTheme="majorHAnsi" w:cs="Times New Roman"/>
+      <w:rFonts w:asciiTheme="majorHAnsi" w:cs="Times New Roman" w:hAnsiTheme="majorHAnsi"/>
       <w:b/>
       <w:i/>
       <w:color w:val="8F5902"/>
-      <w:shd w:val="clear" w:color="auto" w:fill="F8F8F8"/>
-    </w:rPr>
-  </w:style>
-  <w:style w:type="character" w:customStyle="1" w:styleId="CommentVarTok">
+      <w:shd w:color="auto" w:fill="F8F8F8" w:val="clear"/>
+    </w:rPr>
+  </w:style>
+  <w:style w:customStyle="1" w:styleId="CommentVarTok" w:type="character">
     <w:name w:val="CommentVarTok"/>
     <w:basedOn w:val="VerbatimChar"/>
     <w:rPr>
-      <w:rFonts w:asciiTheme="majorHAnsi" w:hAnsiTheme="majorHAnsi" w:cs="Times New Roman"/>
+      <w:rFonts w:asciiTheme="majorHAnsi" w:cs="Times New Roman" w:hAnsiTheme="majorHAnsi"/>
       <w:b/>
       <w:i/>
       <w:color w:val="8F5902"/>
-      <w:shd w:val="clear" w:color="auto" w:fill="F8F8F8"/>
-    </w:rPr>
-  </w:style>
-  <w:style w:type="character" w:customStyle="1" w:styleId="OtherTok">
+      <w:shd w:color="auto" w:fill="F8F8F8" w:val="clear"/>
+    </w:rPr>
+  </w:style>
+  <w:style w:customStyle="1" w:styleId="OtherTok" w:type="character">
     <w:name w:val="OtherTok"/>
     <w:basedOn w:val="VerbatimChar"/>
     <w:rPr>
-      <w:rFonts w:asciiTheme="majorHAnsi" w:hAnsiTheme="majorHAnsi" w:cs="Times New Roman"/>
+      <w:rFonts w:asciiTheme="majorHAnsi" w:cs="Times New Roman" w:hAnsiTheme="majorHAnsi"/>
       <w:color w:val="8F5902"/>
-      <w:shd w:val="clear" w:color="auto" w:fill="F8F8F8"/>
-    </w:rPr>
-  </w:style>
-  <w:style w:type="character" w:customStyle="1" w:styleId="FunctionTok">
+      <w:shd w:color="auto" w:fill="F8F8F8" w:val="clear"/>
+    </w:rPr>
+  </w:style>
+  <w:style w:customStyle="1" w:styleId="FunctionTok" w:type="character">
     <w:name w:val="FunctionTok"/>
     <w:basedOn w:val="VerbatimChar"/>
     <w:rPr>
-      <w:rFonts w:asciiTheme="majorHAnsi" w:hAnsiTheme="majorHAnsi" w:cs="Times New Roman"/>
+      <w:rFonts w:asciiTheme="majorHAnsi" w:cs="Times New Roman" w:hAnsiTheme="majorHAnsi"/>
       <w:color w:val="000000"/>
-      <w:shd w:val="clear" w:color="auto" w:fill="F8F8F8"/>
-    </w:rPr>
-  </w:style>
-  <w:style w:type="character" w:customStyle="1" w:styleId="VariableTok">
+      <w:shd w:color="auto" w:fill="F8F8F8" w:val="clear"/>
+    </w:rPr>
+  </w:style>
+  <w:style w:customStyle="1" w:styleId="VariableTok" w:type="character">
     <w:name w:val="VariableTok"/>
     <w:basedOn w:val="VerbatimChar"/>
     <w:rPr>
-      <w:rFonts w:asciiTheme="majorHAnsi" w:hAnsiTheme="majorHAnsi" w:cs="Times New Roman"/>
+      <w:rFonts w:asciiTheme="majorHAnsi" w:cs="Times New Roman" w:hAnsiTheme="majorHAnsi"/>
       <w:color w:val="000000"/>
-      <w:shd w:val="clear" w:color="auto" w:fill="F8F8F8"/>
-    </w:rPr>
-  </w:style>
-  <w:style w:type="character" w:customStyle="1" w:styleId="ControlFlowTok">
+      <w:shd w:color="auto" w:fill="F8F8F8" w:val="clear"/>
+    </w:rPr>
+  </w:style>
+  <w:style w:customStyle="1" w:styleId="ControlFlowTok" w:type="character">
     <w:name w:val="ControlFlowTok"/>
     <w:basedOn w:val="VerbatimChar"/>
     <w:rPr>
-      <w:rFonts w:asciiTheme="majorHAnsi" w:hAnsiTheme="majorHAnsi" w:cs="Times New Roman"/>
+      <w:rFonts w:asciiTheme="majorHAnsi" w:cs="Times New Roman" w:hAnsiTheme="majorHAnsi"/>
       <w:b/>
       <w:color w:val="204A87"/>
-      <w:shd w:val="clear" w:color="auto" w:fill="F8F8F8"/>
-    </w:rPr>
-  </w:style>
-  <w:style w:type="character" w:customStyle="1" w:styleId="OperatorTok">
+      <w:shd w:color="auto" w:fill="F8F8F8" w:val="clear"/>
+    </w:rPr>
+  </w:style>
+  <w:style w:customStyle="1" w:styleId="OperatorTok" w:type="character">
     <w:name w:val="OperatorTok"/>
     <w:basedOn w:val="VerbatimChar"/>
     <w:rPr>
-      <w:rFonts w:asciiTheme="majorHAnsi" w:hAnsiTheme="majorHAnsi" w:cs="Times New Roman"/>
+      <w:rFonts w:asciiTheme="majorHAnsi" w:cs="Times New Roman" w:hAnsiTheme="majorHAnsi"/>
       <w:b/>
       <w:color w:val="CE5C00"/>
-      <w:shd w:val="clear" w:color="auto" w:fill="F8F8F8"/>
-    </w:rPr>
-  </w:style>
-  <w:style w:type="character" w:customStyle="1" w:styleId="BuiltInTok">
+      <w:shd w:color="auto" w:fill="F8F8F8" w:val="clear"/>
+    </w:rPr>
+  </w:style>
+  <w:style w:customStyle="1" w:styleId="BuiltInTok" w:type="character">
     <w:name w:val="BuiltInTok"/>
     <w:basedOn w:val="VerbatimChar"/>
     <w:rPr>
-      <w:rFonts w:asciiTheme="majorHAnsi" w:hAnsiTheme="majorHAnsi" w:cs="Times New Roman"/>
-      <w:shd w:val="clear" w:color="auto" w:fill="F8F8F8"/>
-    </w:rPr>
-  </w:style>
-  <w:style w:type="character" w:customStyle="1" w:styleId="ExtensionTok">
+      <w:rFonts w:asciiTheme="majorHAnsi" w:cs="Times New Roman" w:hAnsiTheme="majorHAnsi"/>
+      <w:shd w:color="auto" w:fill="F8F8F8" w:val="clear"/>
+    </w:rPr>
+  </w:style>
+  <w:style w:customStyle="1" w:styleId="ExtensionTok" w:type="character">
     <w:name w:val="ExtensionTok"/>
     <w:basedOn w:val="VerbatimChar"/>
     <w:rPr>
-      <w:rFonts w:asciiTheme="majorHAnsi" w:hAnsiTheme="majorHAnsi" w:cs="Times New Roman"/>
-      <w:shd w:val="clear" w:color="auto" w:fill="F8F8F8"/>
-    </w:rPr>
-  </w:style>
-  <w:style w:type="character" w:customStyle="1" w:styleId="PreprocessorTok">
+      <w:rFonts w:asciiTheme="majorHAnsi" w:cs="Times New Roman" w:hAnsiTheme="majorHAnsi"/>
+      <w:shd w:color="auto" w:fill="F8F8F8" w:val="clear"/>
+    </w:rPr>
+  </w:style>
+  <w:style w:customStyle="1" w:styleId="PreprocessorTok" w:type="character">
     <w:name w:val="PreprocessorTok"/>
     <w:basedOn w:val="VerbatimChar"/>
     <w:rPr>
-      <w:rFonts w:asciiTheme="majorHAnsi" w:hAnsiTheme="majorHAnsi" w:cs="Times New Roman"/>
+      <w:rFonts w:asciiTheme="majorHAnsi" w:cs="Times New Roman" w:hAnsiTheme="majorHAnsi"/>
       <w:i/>
       <w:color w:val="8F5902"/>
-      <w:shd w:val="clear" w:color="auto" w:fill="F8F8F8"/>
-    </w:rPr>
-  </w:style>
-  <w:style w:type="character" w:customStyle="1" w:styleId="AttributeTok">
+      <w:shd w:color="auto" w:fill="F8F8F8" w:val="clear"/>
+    </w:rPr>
+  </w:style>
+  <w:style w:customStyle="1" w:styleId="AttributeTok" w:type="character">
     <w:name w:val="AttributeTok"/>
     <w:basedOn w:val="VerbatimChar"/>
     <w:rPr>
-      <w:rFonts w:asciiTheme="majorHAnsi" w:hAnsiTheme="majorHAnsi" w:cs="Times New Roman"/>
+      <w:rFonts w:asciiTheme="majorHAnsi" w:cs="Times New Roman" w:hAnsiTheme="majorHAnsi"/>
       <w:color w:val="C4A000"/>
-      <w:shd w:val="clear" w:color="auto" w:fill="F8F8F8"/>
-    </w:rPr>
-  </w:style>
-  <w:style w:type="character" w:customStyle="1" w:styleId="RegionMarkerTok">
+      <w:shd w:color="auto" w:fill="F8F8F8" w:val="clear"/>
+    </w:rPr>
+  </w:style>
+  <w:style w:customStyle="1" w:styleId="RegionMarkerTok" w:type="character">
     <w:name w:val="RegionMarkerTok"/>
     <w:basedOn w:val="VerbatimChar"/>
     <w:rPr>
-      <w:rFonts w:asciiTheme="majorHAnsi" w:hAnsiTheme="majorHAnsi" w:cs="Times New Roman"/>
-      <w:shd w:val="clear" w:color="auto" w:fill="F8F8F8"/>
-    </w:rPr>
-  </w:style>
-  <w:style w:type="character" w:customStyle="1" w:styleId="InformationTok">
+      <w:rFonts w:asciiTheme="majorHAnsi" w:cs="Times New Roman" w:hAnsiTheme="majorHAnsi"/>
+      <w:shd w:color="auto" w:fill="F8F8F8" w:val="clear"/>
+    </w:rPr>
+  </w:style>
+  <w:style w:customStyle="1" w:styleId="InformationTok" w:type="character">
     <w:name w:val="InformationTok"/>
     <w:basedOn w:val="VerbatimChar"/>
     <w:rPr>
-      <w:rFonts w:asciiTheme="majorHAnsi" w:hAnsiTheme="majorHAnsi" w:cs="Times New Roman"/>
+      <w:rFonts w:asciiTheme="majorHAnsi" w:cs="Times New Roman" w:hAnsiTheme="majorHAnsi"/>
       <w:b/>
       <w:i/>
       <w:color w:val="8F5902"/>
-      <w:shd w:val="clear" w:color="auto" w:fill="F8F8F8"/>
-    </w:rPr>
-  </w:style>
-  <w:style w:type="character" w:customStyle="1" w:styleId="WarningTok">
+      <w:shd w:color="auto" w:fill="F8F8F8" w:val="clear"/>
+    </w:rPr>
+  </w:style>
+  <w:style w:customStyle="1" w:styleId="WarningTok" w:type="character">
     <w:name w:val="WarningTok"/>
     <w:basedOn w:val="VerbatimChar"/>
     <w:rPr>
-      <w:rFonts w:asciiTheme="majorHAnsi" w:hAnsiTheme="majorHAnsi" w:cs="Times New Roman"/>
+      <w:rFonts w:asciiTheme="majorHAnsi" w:cs="Times New Roman" w:hAnsiTheme="majorHAnsi"/>
       <w:b/>
       <w:i/>
       <w:color w:val="8F5902"/>
-      <w:shd w:val="clear" w:color="auto" w:fill="F8F8F8"/>
-    </w:rPr>
-  </w:style>
-  <w:style w:type="character" w:customStyle="1" w:styleId="AlertTok">
+      <w:shd w:color="auto" w:fill="F8F8F8" w:val="clear"/>
+    </w:rPr>
+  </w:style>
+  <w:style w:customStyle="1" w:styleId="AlertTok" w:type="character">
     <w:name w:val="AlertTok"/>
     <w:basedOn w:val="VerbatimChar"/>
     <w:rPr>
-      <w:rFonts w:asciiTheme="majorHAnsi" w:hAnsiTheme="majorHAnsi" w:cs="Times New Roman"/>
+      <w:rFonts w:asciiTheme="majorHAnsi" w:cs="Times New Roman" w:hAnsiTheme="majorHAnsi"/>
       <w:color w:val="EF2929"/>
-      <w:shd w:val="clear" w:color="auto" w:fill="F8F8F8"/>
-    </w:rPr>
-  </w:style>
-  <w:style w:type="character" w:customStyle="1" w:styleId="ErrorTok">
+      <w:shd w:color="auto" w:fill="F8F8F8" w:val="clear"/>
+    </w:rPr>
+  </w:style>
+  <w:style w:customStyle="1" w:styleId="ErrorTok" w:type="character">
     <w:name w:val="ErrorTok"/>
     <w:basedOn w:val="VerbatimChar"/>
     <w:rPr>
-      <w:rFonts w:asciiTheme="majorHAnsi" w:hAnsiTheme="majorHAnsi" w:cs="Times New Roman"/>
+      <w:rFonts w:asciiTheme="majorHAnsi" w:cs="Times New Roman" w:hAnsiTheme="majorHAnsi"/>
       <w:b/>
       <w:color w:val="A40000"/>
-      <w:shd w:val="clear" w:color="auto" w:fill="F8F8F8"/>
-    </w:rPr>
-  </w:style>
-  <w:style w:type="character" w:customStyle="1" w:styleId="NormalTok">
+      <w:shd w:color="auto" w:fill="F8F8F8" w:val="clear"/>
+    </w:rPr>
+  </w:style>
+  <w:style w:customStyle="1" w:styleId="NormalTok" w:type="character">
     <w:name w:val="NormalTok"/>
     <w:basedOn w:val="VerbatimChar"/>
     <w:rPr>
-      <w:rFonts w:asciiTheme="majorHAnsi" w:hAnsiTheme="majorHAnsi" w:cs="Times New Roman"/>
-      <w:shd w:val="clear" w:color="auto" w:fill="F8F8F8"/>
-    </w:rPr>
-  </w:style>
-  <w:style w:type="paragraph" w:styleId="Header">
+      <w:rFonts w:asciiTheme="majorHAnsi" w:cs="Times New Roman" w:hAnsiTheme="majorHAnsi"/>
+      <w:shd w:color="auto" w:fill="F8F8F8" w:val="clear"/>
+    </w:rPr>
+  </w:style>
+  <w:style w:styleId="Header" w:type="paragraph">
     <w:name w:val="header"/>
     <w:basedOn w:val="Normal"/>
     <w:link w:val="HeaderChar"/>
@@ -2369,28 +2538,28 @@
     <w:rsid w:val="00AA02EB"/>
     <w:pPr>
       <w:tabs>
-        <w:tab w:val="center" w:pos="4680"/>
-        <w:tab w:val="right" w:pos="9360"/>
+        <w:tab w:pos="4680" w:val="center"/>
+        <w:tab w:pos="9360" w:val="right"/>
       </w:tabs>
       <w:spacing w:after="0"/>
     </w:pPr>
   </w:style>
-  <w:style w:type="character" w:customStyle="1" w:styleId="BodyTextChar">
+  <w:style w:customStyle="1" w:styleId="BodyTextChar" w:type="character">
     <w:name w:val="Body Text Char"/>
     <w:basedOn w:val="DefaultParagraphFont"/>
     <w:link w:val="BodyText"/>
     <w:rsid w:val="00C446BA"/>
     <w:rPr>
-      <w:rFonts w:ascii="Times New Roman" w:hAnsi="Times New Roman" w:cs="Times New Roman"/>
-    </w:rPr>
-  </w:style>
-  <w:style w:type="character" w:customStyle="1" w:styleId="HeaderChar">
+      <w:rFonts w:ascii="Times New Roman" w:cs="Times New Roman" w:hAnsi="Times New Roman"/>
+    </w:rPr>
+  </w:style>
+  <w:style w:customStyle="1" w:styleId="HeaderChar" w:type="character">
     <w:name w:val="Header Char"/>
     <w:basedOn w:val="DefaultParagraphFont"/>
     <w:link w:val="Header"/>
     <w:rsid w:val="00AA02EB"/>
   </w:style>
-  <w:style w:type="paragraph" w:styleId="Footer">
+  <w:style w:styleId="Footer" w:type="paragraph">
     <w:name w:val="footer"/>
     <w:basedOn w:val="Normal"/>
     <w:link w:val="FooterChar"/>
@@ -2399,20 +2568,20 @@
     <w:rsid w:val="00AA02EB"/>
     <w:pPr>
       <w:tabs>
-        <w:tab w:val="center" w:pos="4680"/>
-        <w:tab w:val="right" w:pos="9360"/>
+        <w:tab w:pos="4680" w:val="center"/>
+        <w:tab w:pos="9360" w:val="right"/>
       </w:tabs>
       <w:spacing w:after="0"/>
     </w:pPr>
   </w:style>
-  <w:style w:type="character" w:customStyle="1" w:styleId="FooterChar">
+  <w:style w:customStyle="1" w:styleId="FooterChar" w:type="character">
     <w:name w:val="Footer Char"/>
     <w:basedOn w:val="DefaultParagraphFont"/>
     <w:link w:val="Footer"/>
     <w:uiPriority w:val="99"/>
     <w:rsid w:val="00AA02EB"/>
   </w:style>
-  <w:style w:type="character" w:styleId="LineNumber">
+  <w:style w:styleId="LineNumber" w:type="character">
     <w:name w:val="line number"/>
     <w:basedOn w:val="DefaultParagraphFont"/>
     <w:semiHidden/>

</xml_diff>

<commit_message>
updating appendix names before deleting old intermediate files (e.g., .md, .tex, etc.)
</commit_message>
<xml_diff>
--- a/doc/Junker_temp-energy-flux_appendixS2.docx
+++ b/doc/Junker_temp-energy-flux_appendixS2.docx
@@ -45,7 +45,7 @@
         <w:t xml:space="preserve">.</w:t>
       </w:r>
     </w:p>
-    <w:bookmarkStart w:id="38" w:name="appendix-s2"/>
+    <w:bookmarkStart w:id="37" w:name="appendix-s2"/>
     <w:p>
       <w:pPr>
         <w:pStyle w:val="Heading2"/>
@@ -76,7 +76,7 @@
               <a:graphicData uri="http://schemas.openxmlformats.org/drawingml/2006/picture">
                 <pic:pic>
                   <pic:nvPicPr>
-                    <pic:cNvPr descr="C:/Users/jrjunker/Documents/Projects/MT_projects/Junker_temperature-energy-flux/doc/tempDOY.png" id="22" name="Picture"/>
+                    <pic:cNvPr descr="C:/Users/jrjunker/Documents/Projects/MT_projects/Junker_temperature-energy-flux/doc/revision/tempDOY.png" id="22" name="Picture"/>
                     <pic:cNvPicPr>
                       <a:picLocks noChangeArrowheads="1" noChangeAspect="1"/>
                     </pic:cNvPicPr>
@@ -132,19 +132,19 @@
     </w:p>
     <w:p>
       <w:pPr>
-        <w:pStyle w:val="BodyText"/>
+        <w:pStyle w:val="CaptionedFigure"/>
       </w:pPr>
       <w:r>
         <w:drawing>
           <wp:inline>
-            <wp:extent cx="4620126" cy="3696101"/>
+            <wp:extent cx="5943600" cy="6736080"/>
             <wp:effectExtent b="0" l="0" r="0" t="0"/>
-            <wp:docPr descr="" title="" id="24" name="Picture"/>
+            <wp:docPr descr="Appendix S2: Figure S2. Species-level distributions of population variables (median \pm median absolute deviations) observed across all streams in the study. a) total annual organic matter flux, b) standing population biomass, c) population abundance, and d) mean individual body size. All variables have been log10-transformed." title="" id="24" name="Picture"/>
             <a:graphic>
               <a:graphicData uri="http://schemas.openxmlformats.org/drawingml/2006/picture">
                 <pic:pic>
                   <pic:nvPicPr>
-                    <pic:cNvPr descr="Junker_temp-energy-flux_appendixS2_files/figure-docx/unnamed-chunk-1-1.png" id="25" name="Picture"/>
+                    <pic:cNvPr descr="Junker_temp-energy-flux_appendixS2_files/figure-docx/spp%20trait%20plot-1.png" id="25" name="Picture"/>
                     <pic:cNvPicPr>
                       <a:picLocks noChangeArrowheads="1" noChangeAspect="1"/>
                     </pic:cNvPicPr>
@@ -158,7 +158,7 @@
                   <pic:spPr bwMode="auto">
                     <a:xfrm>
                       <a:off x="0" y="0"/>
-                      <a:ext cx="4620126" cy="3696101"/>
+                      <a:ext cx="5943600" cy="6736080"/>
                     </a:xfrm>
                     <a:prstGeom prst="rect">
                       <a:avLst/>
@@ -178,63 +178,11 @@
       </w:r>
     </w:p>
     <w:p>
-      <w:r>
-        <w:br w:type="page"/>
-      </w:r>
-    </w:p>
-    <w:p>
-      <w:pPr>
-        <w:pStyle w:val="CaptionedFigure"/>
-      </w:pPr>
-      <w:r>
-        <w:drawing>
-          <wp:inline>
-            <wp:extent cx="5943600" cy="7217228"/>
-            <wp:effectExtent b="0" l="0" r="0" t="0"/>
-            <wp:docPr descr="Appendix S2: Figure S3. Species-level distributions of population variables (median \pm median absolute deviations) observed across all streams in the study. a) total annual organic matter flux, b) standing population biomass, c) population abundance, and d) mean individual body size." title="" id="27" name="Picture"/>
-            <a:graphic>
-              <a:graphicData uri="http://schemas.openxmlformats.org/drawingml/2006/picture">
-                <pic:pic>
-                  <pic:nvPicPr>
-                    <pic:cNvPr descr="Junker_temp-energy-flux_appendixS2_files/figure-docx/spp%20trait%20plot-1.png" id="28" name="Picture"/>
-                    <pic:cNvPicPr>
-                      <a:picLocks noChangeArrowheads="1" noChangeAspect="1"/>
-                    </pic:cNvPicPr>
-                  </pic:nvPicPr>
-                  <pic:blipFill>
-                    <a:blip r:embed="rId26"/>
-                    <a:stretch>
-                      <a:fillRect/>
-                    </a:stretch>
-                  </pic:blipFill>
-                  <pic:spPr bwMode="auto">
-                    <a:xfrm>
-                      <a:off x="0" y="0"/>
-                      <a:ext cx="5943600" cy="7217228"/>
-                    </a:xfrm>
-                    <a:prstGeom prst="rect">
-                      <a:avLst/>
-                    </a:prstGeom>
-                    <a:noFill/>
-                    <a:ln w="9525">
-                      <a:noFill/>
-                      <a:headEnd/>
-                      <a:tailEnd/>
-                    </a:ln>
-                  </pic:spPr>
-                </pic:pic>
-              </a:graphicData>
-            </a:graphic>
-          </wp:inline>
-        </w:drawing>
-      </w:r>
-    </w:p>
-    <w:p>
       <w:pPr>
         <w:pStyle w:val="ImageCaption"/>
       </w:pPr>
       <w:r>
-        <w:t xml:space="preserve">Appendix S2: Figure S3. Species-level distributions of population variables (median</w:t>
+        <w:t xml:space="preserve">Appendix S2: Figure S2. Species-level distributions of population variables (median</w:t>
       </w:r>
       <w:r>
         <w:t xml:space="preserve"> </w:t>
@@ -251,7 +199,16 @@
         <w:t xml:space="preserve"> </w:t>
       </w:r>
       <w:r>
-        <w:t xml:space="preserve">median absolute deviations) observed across all streams in the study. a) total annual organic matter flux, b) standing population biomass, c) population abundance, and d) mean individual body size.</w:t>
+        <w:t xml:space="preserve">median absolute deviations) observed across all streams in the study. a) total annual organic matter flux, b) standing population biomass, c) population abundance, and d) mean individual body size. All variables have been log</w:t>
+      </w:r>
+      <w:r>
+        <w:rPr>
+          <w:vertAlign w:val="subscript"/>
+        </w:rPr>
+        <w:t xml:space="preserve">10</w:t>
+      </w:r>
+      <w:r>
+        <w:t xml:space="preserve">-transformed.</w:t>
       </w:r>
     </w:p>
     <w:p>
@@ -568,7 +525,7 @@
         <w:pStyle w:val="BodyText"/>
       </w:pPr>
       <w:r>
-        <w:t xml:space="preserve">Appendix S2: Figure S2</w:t>
+        <w:t xml:space="preserve">Appendix S2: Figure S3</w:t>
       </w:r>
     </w:p>
     <w:p>
@@ -580,12 +537,101 @@
           <wp:inline>
             <wp:extent cx="4583458" cy="3666766"/>
             <wp:effectExtent b="0" l="0" r="0" t="0"/>
-            <wp:docPr descr="Appendix S2:Figure S2. Lorenz plot of relative community flux by species in ascending order of annual population organic matter flux (g AFDM m-2 y-1)" title="" id="30" name="Picture"/>
+            <wp:docPr descr="Appendix S2:Figure S3. Lorenz plot of relative community flux by species in ascending order of annual population organic matter flux (g AFDM m-2 y-1)" title="" id="27" name="Picture"/>
             <a:graphic>
               <a:graphicData uri="http://schemas.openxmlformats.org/drawingml/2006/picture">
                 <pic:pic>
                   <pic:nvPicPr>
-                    <pic:cNvPr descr="Junker_temp-energy-flux_appendixS2_files/figure-docx/raw%20lorenz-1.png" id="31" name="Picture"/>
+                    <pic:cNvPr descr="Junker_temp-energy-flux_appendixS2_files/figure-docx/raw%20lorenz-1.png" id="28" name="Picture"/>
+                    <pic:cNvPicPr>
+                      <a:picLocks noChangeArrowheads="1" noChangeAspect="1"/>
+                    </pic:cNvPicPr>
+                  </pic:nvPicPr>
+                  <pic:blipFill>
+                    <a:blip r:embed="rId26"/>
+                    <a:stretch>
+                      <a:fillRect/>
+                    </a:stretch>
+                  </pic:blipFill>
+                  <pic:spPr bwMode="auto">
+                    <a:xfrm>
+                      <a:off x="0" y="0"/>
+                      <a:ext cx="4583458" cy="3666766"/>
+                    </a:xfrm>
+                    <a:prstGeom prst="rect">
+                      <a:avLst/>
+                    </a:prstGeom>
+                    <a:noFill/>
+                    <a:ln w="9525">
+                      <a:noFill/>
+                      <a:headEnd/>
+                      <a:tailEnd/>
+                    </a:ln>
+                  </pic:spPr>
+                </pic:pic>
+              </a:graphicData>
+            </a:graphic>
+          </wp:inline>
+        </w:drawing>
+      </w:r>
+    </w:p>
+    <w:p>
+      <w:pPr>
+        <w:pStyle w:val="ImageCaption"/>
+      </w:pPr>
+      <w:r>
+        <w:t xml:space="preserve">Appendix S2:Figure S3. Lorenz plot of relative community flux by species in ascending order of annual population organic matter flux (g AFDM m</w:t>
+      </w:r>
+      <w:r>
+        <w:rPr>
+          <w:vertAlign w:val="superscript"/>
+        </w:rPr>
+        <w:t xml:space="preserve">-2</w:t>
+      </w:r>
+      <w:r>
+        <w:t xml:space="preserve"> </w:t>
+      </w:r>
+      <w:r>
+        <w:t xml:space="preserve">y</w:t>
+      </w:r>
+      <w:r>
+        <w:rPr>
+          <w:vertAlign w:val="superscript"/>
+        </w:rPr>
+        <w:t xml:space="preserve">-1</w:t>
+      </w:r>
+      <w:r>
+        <w:t xml:space="preserve">)</w:t>
+      </w:r>
+    </w:p>
+    <w:p>
+      <w:r>
+        <w:br w:type="page"/>
+      </w:r>
+    </w:p>
+    <w:p>
+      <w:pPr>
+        <w:pStyle w:val="BodyText"/>
+      </w:pPr>
+      <w:r>
+        <w:t xml:space="preserve">Appendix S2: Figure S4</w:t>
+      </w:r>
+    </w:p>
+    <w:p>
+      <w:pPr>
+        <w:pStyle w:val="CaptionedFigure"/>
+      </w:pPr>
+      <w:r>
+        <w:drawing>
+          <wp:inline>
+            <wp:extent cx="4583458" cy="3666766"/>
+            <wp:effectExtent b="0" l="0" r="0" t="0"/>
+            <wp:docPr descr="Appendix S2:Figure S4. Cumulative plot of relative community flux by species in relation to mean annual population biomass (mg m-2)." title="" id="30" name="Picture"/>
+            <a:graphic>
+              <a:graphicData uri="http://schemas.openxmlformats.org/drawingml/2006/picture">
+                <pic:pic>
+                  <pic:nvPicPr>
+                    <pic:cNvPr descr="Junker_temp-energy-flux_appendixS2_files/figure-docx/biomass%20lorenz-1.png" id="31" name="Picture"/>
                     <pic:cNvPicPr>
                       <a:picLocks noChangeArrowheads="1" noChangeAspect="1"/>
                     </pic:cNvPicPr>
@@ -623,7 +669,7 @@
         <w:pStyle w:val="ImageCaption"/>
       </w:pPr>
       <w:r>
-        <w:t xml:space="preserve">Appendix S2:Figure S2. Lorenz plot of relative community flux by species in ascending order of annual population organic matter flux (g AFDM m</w:t>
+        <w:t xml:space="preserve">Appendix S2:Figure S4. Cumulative plot of relative community flux by species in relation to mean annual population biomass (mg m</w:t>
       </w:r>
       <w:r>
         <w:rPr>
@@ -632,19 +678,7 @@
         <w:t xml:space="preserve">-2</w:t>
       </w:r>
       <w:r>
-        <w:t xml:space="preserve"> </w:t>
-      </w:r>
-      <w:r>
-        <w:t xml:space="preserve">y</w:t>
-      </w:r>
-      <w:r>
-        <w:rPr>
-          <w:vertAlign w:val="superscript"/>
-        </w:rPr>
-        <w:t xml:space="preserve">-1</w:t>
-      </w:r>
-      <w:r>
-        <w:t xml:space="preserve">)</w:t>
+        <w:t xml:space="preserve">).</w:t>
       </w:r>
     </w:p>
     <w:p>
@@ -657,7 +691,7 @@
         <w:pStyle w:val="BodyText"/>
       </w:pPr>
       <w:r>
-        <w:t xml:space="preserve">Appendix S2: Figure S3</w:t>
+        <w:t xml:space="preserve">Appendix S2: Figure S5</w:t>
       </w:r>
     </w:p>
     <w:p>
@@ -667,97 +701,20 @@
       <w:r>
         <w:drawing>
           <wp:inline>
-            <wp:extent cx="4583458" cy="3666766"/>
+            <wp:extent cx="4620126" cy="3696101"/>
             <wp:effectExtent b="0" l="0" r="0" t="0"/>
-            <wp:docPr descr="Appendix S2:Figure S3. Cumulative plot of relative community flux by species in relation to mean annual population biomass (mg m-2)." title="" id="33" name="Picture"/>
+            <wp:docPr descr="Appendix S2:Figure S5. Probability distribution of empirical Skflux measurements in relation to (a) mean body size and (b) annual P:B compared to random species ordering. The red lines represent the 2.5% and 97.5% percentiles of the Skflux values from random ordering distributions in each stream community." title="" id="33" name="Picture"/>
             <a:graphic>
               <a:graphicData uri="http://schemas.openxmlformats.org/drawingml/2006/picture">
                 <pic:pic>
                   <pic:nvPicPr>
-                    <pic:cNvPr descr="Junker_temp-energy-flux_appendixS2_files/figure-docx/biomass%20lorenz-1.png" id="34" name="Picture"/>
+                    <pic:cNvPr descr="Junker_temp-energy-flux_appendixS2_files/figure-docx/skew%20distribution-1.png" id="34" name="Picture"/>
                     <pic:cNvPicPr>
                       <a:picLocks noChangeArrowheads="1" noChangeAspect="1"/>
                     </pic:cNvPicPr>
                   </pic:nvPicPr>
                   <pic:blipFill>
                     <a:blip r:embed="rId32"/>
-                    <a:stretch>
-                      <a:fillRect/>
-                    </a:stretch>
-                  </pic:blipFill>
-                  <pic:spPr bwMode="auto">
-                    <a:xfrm>
-                      <a:off x="0" y="0"/>
-                      <a:ext cx="4583458" cy="3666766"/>
-                    </a:xfrm>
-                    <a:prstGeom prst="rect">
-                      <a:avLst/>
-                    </a:prstGeom>
-                    <a:noFill/>
-                    <a:ln w="9525">
-                      <a:noFill/>
-                      <a:headEnd/>
-                      <a:tailEnd/>
-                    </a:ln>
-                  </pic:spPr>
-                </pic:pic>
-              </a:graphicData>
-            </a:graphic>
-          </wp:inline>
-        </w:drawing>
-      </w:r>
-    </w:p>
-    <w:p>
-      <w:pPr>
-        <w:pStyle w:val="ImageCaption"/>
-      </w:pPr>
-      <w:r>
-        <w:t xml:space="preserve">Appendix S2:Figure S3. Cumulative plot of relative community flux by species in relation to mean annual population biomass (mg m</w:t>
-      </w:r>
-      <w:r>
-        <w:rPr>
-          <w:vertAlign w:val="superscript"/>
-        </w:rPr>
-        <w:t xml:space="preserve">-2</w:t>
-      </w:r>
-      <w:r>
-        <w:t xml:space="preserve">).</w:t>
-      </w:r>
-    </w:p>
-    <w:p>
-      <w:r>
-        <w:br w:type="page"/>
-      </w:r>
-    </w:p>
-    <w:p>
-      <w:pPr>
-        <w:pStyle w:val="BodyText"/>
-      </w:pPr>
-      <w:r>
-        <w:t xml:space="preserve">Appendix S2: Figure S4</w:t>
-      </w:r>
-    </w:p>
-    <w:p>
-      <w:pPr>
-        <w:pStyle w:val="CaptionedFigure"/>
-      </w:pPr>
-      <w:r>
-        <w:drawing>
-          <wp:inline>
-            <wp:extent cx="4620126" cy="3696101"/>
-            <wp:effectExtent b="0" l="0" r="0" t="0"/>
-            <wp:docPr descr="Appendix S2:Figure S4. Probability distribution of empirical Skflux measurements in relation to (a) mean body size and (b) annual P:B compared to random species ordering. The red lines represent the 2.5% and 97.5% percentiles of the Skflux values from random ordering distributions in each stream community." title="" id="36" name="Picture"/>
-            <a:graphic>
-              <a:graphicData uri="http://schemas.openxmlformats.org/drawingml/2006/picture">
-                <pic:pic>
-                  <pic:nvPicPr>
-                    <pic:cNvPr descr="Junker_temp-energy-flux_appendixS2_files/figure-docx/skew%20distribution-1.png" id="37" name="Picture"/>
-                    <pic:cNvPicPr>
-                      <a:picLocks noChangeArrowheads="1" noChangeAspect="1"/>
-                    </pic:cNvPicPr>
-                  </pic:nvPicPr>
-                  <pic:blipFill>
-                    <a:blip r:embed="rId35"/>
                     <a:stretch>
                       <a:fillRect/>
                     </a:stretch>
@@ -789,7 +746,7 @@
         <w:pStyle w:val="ImageCaption"/>
       </w:pPr>
       <w:r>
-        <w:t xml:space="preserve">Appendix S2:Figure S4. Probability distribution of empirical Sk</w:t>
+        <w:t xml:space="preserve">Appendix S2:Figure S5. Probability distribution of empirical Sk</w:t>
       </w:r>
       <w:r>
         <w:rPr>
@@ -816,38 +773,28 @@
         <w:t xml:space="preserve">values from random ordering distributions in each stream community.</w:t>
       </w:r>
     </w:p>
-    <w:bookmarkEnd w:id="38"/>
-    <w:bookmarkStart w:id="41" w:name="references"/>
+    <w:bookmarkStart w:id="36" w:name="refs"/>
+    <w:bookmarkStart w:id="35" w:name="ref-junker2019"/>
     <w:p>
       <w:pPr>
-        <w:pStyle w:val="Heading1"/>
-      </w:pPr>
-      <w:r>
-        <w:t xml:space="preserve">References</w:t>
+        <w:pStyle w:val="Bibliography"/>
+      </w:pPr>
+      <w:r>
+        <w:t xml:space="preserve">Junker, J. R. 2019, November. The effects of temperature on stream ecosystem structure, secondary production, and food web dynamics. Doctoral, Montana State University,</w:t>
+      </w:r>
+      <w:r>
+        <w:t xml:space="preserve"> </w:t>
+      </w:r>
+      <w:r>
+        <w:t xml:space="preserve">Bozeman, MT</w:t>
+      </w:r>
+      <w:r>
+        <w:t xml:space="preserve">.</w:t>
       </w:r>
     </w:p>
-    <w:bookmarkStart w:id="40" w:name="refs"/>
-    <w:bookmarkStart w:id="39" w:name="ref-junker2019"/>
-    <w:p>
-      <w:pPr>
-        <w:pStyle w:val="Bibliography"/>
-      </w:pPr>
-      <w:r>
-        <w:t xml:space="preserve">Junker, J. R. 2019, November. The effects of temperature on stream ecosystem structure, secondary production, and food web dynamics. Doctoral, Montana State University,</w:t>
-      </w:r>
-      <w:r>
-        <w:t xml:space="preserve"> </w:t>
-      </w:r>
-      <w:r>
-        <w:t xml:space="preserve">Bozeman, MT</w:t>
-      </w:r>
-      <w:r>
-        <w:t xml:space="preserve">.</w:t>
-      </w:r>
-    </w:p>
-    <w:bookmarkEnd w:id="39"/>
-    <w:bookmarkEnd w:id="40"/>
-    <w:bookmarkEnd w:id="41"/>
+    <w:bookmarkEnd w:id="35"/>
+    <w:bookmarkEnd w:id="36"/>
+    <w:bookmarkEnd w:id="37"/>
     <w:sectPr>
       <w:headerReference r:id="rId9" w:type="default"/>
       <w:footerReference r:id="rId10" w:type="default"/>

</xml_diff>